<commit_message>
added code and explanation to box early out
</commit_message>
<xml_diff>
--- a/GW2425_Musschoot_Adriaan_EN_Paper.docx
+++ b/GW2425_Musschoot_Adriaan_EN_Paper.docx
@@ -3653,27 +3653,14 @@
       <w:r>
         <w:t xml:space="preserve">Figure </w:t>
       </w:r>
-      <w:r>
-        <w:fldChar w:fldCharType="begin"/>
-      </w:r>
-      <w:r>
-        <w:instrText xml:space="preserve"> SEQ Figure \* ARABIC </w:instrText>
-      </w:r>
-      <w:r>
-        <w:fldChar w:fldCharType="separate"/>
-      </w:r>
-      <w:r>
-        <w:rPr>
-          <w:noProof/>
-        </w:rPr>
-        <w:t>1</w:t>
-      </w:r>
-      <w:r>
-        <w:rPr>
-          <w:noProof/>
-        </w:rPr>
-        <w:fldChar w:fldCharType="end"/>
-      </w:r>
+      <w:fldSimple w:instr=" SEQ Figure \* ARABIC ">
+        <w:r>
+          <w:rPr>
+            <w:noProof/>
+          </w:rPr>
+          <w:t>1</w:t>
+        </w:r>
+      </w:fldSimple>
       <w:bookmarkEnd w:id="8"/>
       <w:r>
         <w:t>: Example of a triangle mesh</w:t>
@@ -3903,7 +3890,7 @@
         <w:rPr>
           <w:lang w:val="en-BE"/>
         </w:rPr>
-        <w:t xml:space="preserve">. </w:t>
+        <w:t xml:space="preserve"> </w:t>
       </w:r>
       <w:r>
         <w:rPr>
@@ -3954,6 +3941,12 @@
           <w:lang w:val="en-BE"/>
         </w:rPr>
         <w:t>)</w:t>
+      </w:r>
+      <w:r>
+        <w:rPr>
+          <w:lang w:val="en-BE"/>
+        </w:rPr>
+        <w:t>.</w:t>
       </w:r>
       <w:r>
         <w:rPr>
@@ -4093,27 +4086,14 @@
       <w:r>
         <w:t xml:space="preserve">Figure </w:t>
       </w:r>
-      <w:r>
-        <w:fldChar w:fldCharType="begin"/>
-      </w:r>
-      <w:r>
-        <w:instrText xml:space="preserve"> SEQ Figure \* ARABIC </w:instrText>
-      </w:r>
-      <w:r>
-        <w:fldChar w:fldCharType="separate"/>
-      </w:r>
-      <w:r>
-        <w:rPr>
-          <w:noProof/>
-        </w:rPr>
-        <w:t>2</w:t>
-      </w:r>
-      <w:r>
-        <w:rPr>
-          <w:noProof/>
-        </w:rPr>
-        <w:fldChar w:fldCharType="end"/>
-      </w:r>
+      <w:fldSimple w:instr=" SEQ Figure \* ARABIC ">
+        <w:r>
+          <w:rPr>
+            <w:noProof/>
+          </w:rPr>
+          <w:t>2</w:t>
+        </w:r>
+      </w:fldSimple>
       <w:bookmarkEnd w:id="11"/>
       <w:r>
         <w:t>: The process of ray casting and shading pixels</w:t>
@@ -4629,27 +4609,14 @@
       <w:r>
         <w:t xml:space="preserve">Figure </w:t>
       </w:r>
-      <w:r>
-        <w:fldChar w:fldCharType="begin"/>
-      </w:r>
-      <w:r>
-        <w:instrText xml:space="preserve"> SEQ Figure \* ARABIC </w:instrText>
-      </w:r>
-      <w:r>
-        <w:fldChar w:fldCharType="separate"/>
-      </w:r>
-      <w:r>
-        <w:rPr>
-          <w:noProof/>
-        </w:rPr>
-        <w:t>3</w:t>
-      </w:r>
-      <w:r>
-        <w:rPr>
-          <w:noProof/>
-        </w:rPr>
-        <w:fldChar w:fldCharType="end"/>
-      </w:r>
+      <w:fldSimple w:instr=" SEQ Figure \* ARABIC ">
+        <w:r>
+          <w:rPr>
+            <w:noProof/>
+          </w:rPr>
+          <w:t>3</w:t>
+        </w:r>
+      </w:fldSimple>
       <w:r>
         <w:t>: AABB for a single triangle</w:t>
       </w:r>
@@ -4842,27 +4809,14 @@
       <w:r>
         <w:t xml:space="preserve">Figure </w:t>
       </w:r>
-      <w:r>
-        <w:fldChar w:fldCharType="begin"/>
-      </w:r>
-      <w:r>
-        <w:instrText xml:space="preserve"> SEQ Figure \* ARABIC </w:instrText>
-      </w:r>
-      <w:r>
-        <w:fldChar w:fldCharType="separate"/>
-      </w:r>
-      <w:r>
-        <w:rPr>
-          <w:noProof/>
-        </w:rPr>
-        <w:t>4</w:t>
-      </w:r>
-      <w:r>
-        <w:rPr>
-          <w:noProof/>
-        </w:rPr>
-        <w:fldChar w:fldCharType="end"/>
-      </w:r>
+      <w:fldSimple w:instr=" SEQ Figure \* ARABIC ">
+        <w:r>
+          <w:rPr>
+            <w:noProof/>
+          </w:rPr>
+          <w:t>4</w:t>
+        </w:r>
+      </w:fldSimple>
       <w:bookmarkEnd w:id="15"/>
       <w:r>
         <w:t>: Complex mesh with BVH applied</w:t>
@@ -4953,7 +4907,7 @@
           <w:noProof/>
         </w:rPr>
         <w:drawing>
-          <wp:inline distT="0" distB="0" distL="0" distR="0" wp14:anchorId="3A5FC307" wp14:editId="7D63A30B">
+          <wp:inline distT="0" distB="0" distL="0" distR="0" wp14:anchorId="3A5FC307" wp14:editId="1F63F159">
             <wp:extent cx="2341266" cy="1371291"/>
             <wp:effectExtent l="0" t="0" r="1905" b="635"/>
             <wp:docPr id="1361680010" name="Picture 7" descr="Tree Data Structure"/>
@@ -5015,27 +4969,14 @@
       <w:r>
         <w:t xml:space="preserve">Figure </w:t>
       </w:r>
-      <w:r>
-        <w:fldChar w:fldCharType="begin"/>
-      </w:r>
-      <w:r>
-        <w:instrText xml:space="preserve"> SEQ Figure \* ARABIC </w:instrText>
-      </w:r>
-      <w:r>
-        <w:fldChar w:fldCharType="separate"/>
-      </w:r>
-      <w:r>
-        <w:rPr>
-          <w:noProof/>
-        </w:rPr>
-        <w:t>5</w:t>
-      </w:r>
-      <w:r>
-        <w:rPr>
-          <w:noProof/>
-        </w:rPr>
-        <w:fldChar w:fldCharType="end"/>
-      </w:r>
+      <w:fldSimple w:instr=" SEQ Figure \* ARABIC ">
+        <w:r>
+          <w:rPr>
+            <w:noProof/>
+          </w:rPr>
+          <w:t>5</w:t>
+        </w:r>
+      </w:fldSimple>
       <w:r>
         <w:t>: Tree structure for BVH</w:t>
       </w:r>
@@ -5305,27 +5246,14 @@
       <w:r>
         <w:t xml:space="preserve">Figure </w:t>
       </w:r>
-      <w:r>
-        <w:fldChar w:fldCharType="begin"/>
-      </w:r>
-      <w:r>
-        <w:instrText xml:space="preserve"> SEQ Figure \* ARABIC </w:instrText>
-      </w:r>
-      <w:r>
-        <w:fldChar w:fldCharType="separate"/>
-      </w:r>
-      <w:r>
-        <w:rPr>
-          <w:noProof/>
-        </w:rPr>
-        <w:t>6</w:t>
-      </w:r>
-      <w:r>
-        <w:rPr>
-          <w:noProof/>
-        </w:rPr>
-        <w:fldChar w:fldCharType="end"/>
-      </w:r>
+      <w:fldSimple w:instr=" SEQ Figure \* ARABIC ">
+        <w:r>
+          <w:rPr>
+            <w:noProof/>
+          </w:rPr>
+          <w:t>6</w:t>
+        </w:r>
+      </w:fldSimple>
       <w:bookmarkEnd w:id="20"/>
       <w:r>
         <w:t>: Example of SDF output</w:t>
@@ -6025,27 +5953,14 @@
       <w:r>
         <w:t xml:space="preserve">Figure </w:t>
       </w:r>
-      <w:r>
-        <w:fldChar w:fldCharType="begin"/>
-      </w:r>
-      <w:r>
-        <w:instrText xml:space="preserve"> SEQ Figure \* ARABIC </w:instrText>
-      </w:r>
-      <w:r>
-        <w:fldChar w:fldCharType="separate"/>
-      </w:r>
-      <w:r>
-        <w:rPr>
-          <w:noProof/>
-        </w:rPr>
-        <w:t>7</w:t>
-      </w:r>
-      <w:r>
-        <w:rPr>
-          <w:noProof/>
-        </w:rPr>
-        <w:fldChar w:fldCharType="end"/>
-      </w:r>
+      <w:fldSimple w:instr=" SEQ Figure \* ARABIC ">
+        <w:r>
+          <w:rPr>
+            <w:noProof/>
+          </w:rPr>
+          <w:t>7</w:t>
+        </w:r>
+      </w:fldSimple>
       <w:bookmarkEnd w:id="22"/>
       <w:r>
         <w:t>: Ray marching basic and a missed surface</w:t>
@@ -7345,27 +7260,14 @@
       <w:r>
         <w:t xml:space="preserve">Figure </w:t>
       </w:r>
-      <w:r>
-        <w:fldChar w:fldCharType="begin"/>
-      </w:r>
-      <w:r>
-        <w:instrText xml:space="preserve"> SEQ Figure \* ARABIC </w:instrText>
-      </w:r>
-      <w:r>
-        <w:fldChar w:fldCharType="separate"/>
-      </w:r>
-      <w:r>
-        <w:rPr>
-          <w:noProof/>
-        </w:rPr>
-        <w:t>8</w:t>
-      </w:r>
-      <w:r>
-        <w:rPr>
-          <w:noProof/>
-        </w:rPr>
-        <w:fldChar w:fldCharType="end"/>
-      </w:r>
+      <w:fldSimple w:instr=" SEQ Figure \* ARABIC ">
+        <w:r>
+          <w:rPr>
+            <w:noProof/>
+          </w:rPr>
+          <w:t>8</w:t>
+        </w:r>
+      </w:fldSimple>
       <w:bookmarkEnd w:id="25"/>
       <w:r>
         <w:t xml:space="preserve">: Example of both scenarios when raymarching </w:t>
@@ -8956,7 +8858,7 @@
         <w:t xml:space="preserve"> </w:t>
       </w:r>
       <w:r>
-        <w:t>Debugging anything will also be easier on the CPU</w:t>
+        <w:t>Debugging will also be easier on the CPU</w:t>
       </w:r>
       <w:r>
         <w:t>, definitely when it comes to acceleration structures as they don’t provide any visual output.</w:t>
@@ -9102,11 +9004,17 @@
       </w:r>
     </w:p>
     <w:p>
+      <w:pPr>
+        <w:jc w:val="both"/>
+      </w:pPr>
       <w:r>
         <w:t xml:space="preserve">In the theoretical framework creating the AABB for triangle meshes was discussed. However, when working with those, every point is known in world space, allowing for easy construction of the axis aligned bounding box. </w:t>
       </w:r>
     </w:p>
     <w:p>
+      <w:pPr>
+        <w:jc w:val="both"/>
+      </w:pPr>
       <w:r>
         <w:t xml:space="preserve">The only </w:t>
       </w:r>
@@ -9144,10 +9052,7 @@
         <w:t xml:space="preserve"> </w:t>
       </w:r>
       <w:r>
-        <w:t xml:space="preserve">and </w:t>
-      </w:r>
-      <w:r>
-        <w:t xml:space="preserve">compared </w:t>
+        <w:t xml:space="preserve">and compared </w:t>
       </w:r>
       <w:r>
         <w:t>for constructing the shape of the early out SD</w:t>
@@ -9160,6 +9065,9 @@
       </w:r>
     </w:p>
     <w:p>
+      <w:pPr>
+        <w:jc w:val="both"/>
+      </w:pPr>
       <w:r>
         <w:t>What does the axis aligned bounding box look like in ray marching</w:t>
       </w:r>
@@ -9216,6 +9124,9 @@
       </w:r>
     </w:p>
     <w:p>
+      <w:pPr>
+        <w:jc w:val="both"/>
+      </w:pPr>
       <w:r>
         <w:t>To use this additional SDF, first the distance to the additional SDF is calculated. If the distance to the additional SDF is smaller than a certain threshold (0.001), the distance to the object</w:t>
       </w:r>
@@ -10162,307 +10073,3051 @@
       </w:r>
     </w:p>
     <w:p>
+      <w:pPr>
+        <w:jc w:val="both"/>
+      </w:pPr>
       <w:r>
         <w:t>Only if the result of the early out test is greater than the threshold value, should it return the early out value.</w:t>
       </w:r>
       <w:r>
+        <w:t xml:space="preserve"> This speeds up the ray marching process greatly.</w:t>
+      </w:r>
+      <w:r>
         <w:t xml:space="preserve"> </w:t>
       </w:r>
       <w:r>
-        <w:t>This speeds up the ray marching process greatly</w:t>
+        <w:t>However, it does</w:t>
+      </w:r>
+      <w:r>
+        <w:t xml:space="preserve"> mean that once the ray is marching inside the early out</w:t>
+      </w:r>
+      <w:r>
+        <w:t>-</w:t>
+      </w:r>
+      <w:r>
+        <w:t>SDF</w:t>
+      </w:r>
+      <w:r>
+        <w:t>,</w:t>
+      </w:r>
+      <w:r>
+        <w:t xml:space="preserve"> </w:t>
+      </w:r>
+      <w:r>
+        <w:t xml:space="preserve">extra and unnecessary </w:t>
+      </w:r>
+      <w:r>
+        <w:t>calculations</w:t>
+      </w:r>
+      <w:r>
+        <w:t xml:space="preserve"> will happen</w:t>
       </w:r>
       <w:r>
         <w:t>.</w:t>
       </w:r>
       <w:r>
+        <w:t xml:space="preserve"> This is to be expected </w:t>
+      </w:r>
+      <w:r>
+        <w:t>and</w:t>
+      </w:r>
+      <w:r>
         <w:t xml:space="preserve"> </w:t>
       </w:r>
       <w:r>
-        <w:t>However, it does</w:t>
-      </w:r>
-      <w:r>
-        <w:t xml:space="preserve"> mean that once the ray is marching inside the early out</w:t>
-      </w:r>
-      <w:r>
+        <w:t xml:space="preserve">no different than what happens </w:t>
+      </w:r>
+      <w:r>
+        <w:t>in</w:t>
+      </w:r>
+      <w:r>
+        <w:t xml:space="preserve"> ray</w:t>
+      </w:r>
+      <w:r>
+        <w:t xml:space="preserve"> </w:t>
+      </w:r>
+      <w:r>
+        <w:t>tracing</w:t>
+      </w:r>
+      <w:r>
+        <w:t>.</w:t>
+      </w:r>
+      <w:r>
+        <w:t xml:space="preserve"> </w:t>
+      </w:r>
+      <w:r>
+        <w:t>However, t</w:t>
+      </w:r>
+      <w:r>
+        <w:t xml:space="preserve">he benefits of an early </w:t>
+      </w:r>
+      <w:r>
+        <w:t>out</w:t>
+      </w:r>
+      <w:r>
+        <w:t xml:space="preserve"> hugely outweigh those extra calculations when actually approaching and hitting an object.</w:t>
+      </w:r>
+    </w:p>
+    <w:p>
+      <w:pPr>
+        <w:pStyle w:val="Heading3"/>
+      </w:pPr>
+      <w:r>
+        <w:t xml:space="preserve">Box </w:t>
+      </w:r>
+      <w:r>
+        <w:t>early out</w:t>
+      </w:r>
+    </w:p>
+    <w:p>
+      <w:pPr>
+        <w:pStyle w:val="Heading4"/>
+      </w:pPr>
+      <w:r>
+        <w:t>Constructing the boundaries</w:t>
+      </w:r>
+    </w:p>
+    <w:p>
+      <w:pPr>
+        <w:jc w:val="both"/>
+      </w:pPr>
+      <w:r>
+        <w:t>The following approach was used to approximate the boundaries of a box</w:t>
+      </w:r>
+      <w:r>
+        <w:t xml:space="preserve"> around any underlying SDF</w:t>
+      </w:r>
+      <w:r>
+        <w:t>.</w:t>
+      </w:r>
+      <w:r>
+        <w:t xml:space="preserve"> </w:t>
+      </w:r>
+    </w:p>
+    <w:p>
+      <w:pPr>
+        <w:jc w:val="both"/>
+      </w:pPr>
+      <w:r>
+        <w:t>For each direction on every axis in the cartesian coordinate space</w:t>
+      </w:r>
+      <w:r>
+        <w:t xml:space="preserve"> (x, -x, y, -y, z, -z)</w:t>
+      </w:r>
+      <w:r>
+        <w:t xml:space="preserve"> a </w:t>
+      </w:r>
+      <w:r>
+        <w:t>“</w:t>
+      </w:r>
+      <w:r>
+        <w:t>wall</w:t>
+      </w:r>
+      <w:r>
+        <w:t>”</w:t>
+      </w:r>
+      <w:r>
+        <w:t xml:space="preserve"> of points is constructed in a rectangular grid perpendicular to </w:t>
+      </w:r>
+      <w:r>
+        <w:t>its</w:t>
+      </w:r>
+      <w:r>
+        <w:t xml:space="preserve"> direction.</w:t>
+      </w:r>
+      <w:r>
+        <w:t xml:space="preserve"> The initial distance at which the </w:t>
+      </w:r>
+      <w:r>
+        <w:t>walls are</w:t>
+      </w:r>
+      <w:r>
+        <w:t xml:space="preserve"> constructed </w:t>
+      </w:r>
+      <w:r>
+        <w:t>is</w:t>
+      </w:r>
+      <w:r>
+        <w:t xml:space="preserve"> the </w:t>
+      </w:r>
+      <w:r>
+        <w:lastRenderedPageBreak/>
+        <w:t xml:space="preserve">maximum </w:t>
+      </w:r>
+      <w:r>
+        <w:t>scene boundar</w:t>
+      </w:r>
+      <w:r>
+        <w:t>y</w:t>
+      </w:r>
+      <w:r>
+        <w:t>.</w:t>
+      </w:r>
+      <w:r>
+        <w:t xml:space="preserve"> </w:t>
+      </w:r>
+      <w:r>
+        <w:t xml:space="preserve">Each wall then calculates </w:t>
+      </w:r>
+      <w:r>
+        <w:t>its</w:t>
+      </w:r>
+      <w:r>
+        <w:t xml:space="preserve"> minimum distance to the SDF and stores the point for which it was calculated.</w:t>
+      </w:r>
+    </w:p>
+    <w:p>
+      <w:pPr>
+        <w:pStyle w:val="NormalWeb"/>
+        <w:pBdr>
+          <w:top w:val="single" w:sz="6" w:space="2" w:color="888888"/>
+          <w:left w:val="single" w:sz="6" w:space="2" w:color="888888"/>
+          <w:bottom w:val="single" w:sz="6" w:space="2" w:color="888888"/>
+          <w:right w:val="single" w:sz="6" w:space="2" w:color="888888"/>
+        </w:pBdr>
+        <w:tabs>
+          <w:tab w:val="left" w:pos="916"/>
+          <w:tab w:val="left" w:pos="1832"/>
+          <w:tab w:val="left" w:pos="2748"/>
+          <w:tab w:val="left" w:pos="3664"/>
+          <w:tab w:val="left" w:pos="4580"/>
+          <w:tab w:val="left" w:pos="5496"/>
+          <w:tab w:val="left" w:pos="6412"/>
+          <w:tab w:val="left" w:pos="7328"/>
+          <w:tab w:val="left" w:pos="8244"/>
+          <w:tab w:val="left" w:pos="9160"/>
+          <w:tab w:val="left" w:pos="10076"/>
+          <w:tab w:val="left" w:pos="10992"/>
+          <w:tab w:val="left" w:pos="11908"/>
+          <w:tab w:val="left" w:pos="12824"/>
+          <w:tab w:val="left" w:pos="13740"/>
+          <w:tab w:val="left" w:pos="14656"/>
+        </w:tabs>
+        <w:spacing w:before="0" w:beforeAutospacing="0" w:after="0" w:afterAutospacing="0"/>
+        <w:divId w:val="1971519818"/>
+        <w:rPr>
+          <w:rFonts w:ascii="Consolas" w:hAnsi="Consolas" w:cs="Courier New"/>
+          <w:sz w:val="17"/>
+          <w:szCs w:val="17"/>
+        </w:rPr>
+      </w:pPr>
+      <w:r>
+        <w:rPr>
+          <w:rFonts w:ascii="Consolas" w:hAnsi="Consolas" w:cs="Courier New"/>
+          <w:sz w:val="17"/>
+          <w:szCs w:val="17"/>
+        </w:rPr>
+        <w:t>1.</w:t>
+      </w:r>
+      <w:r>
+        <w:rPr>
+          <w:rFonts w:ascii="Consolas" w:hAnsi="Consolas" w:cs="Courier New"/>
+          <w:color w:val="000000"/>
+          <w:sz w:val="17"/>
+          <w:szCs w:val="17"/>
+        </w:rPr>
+        <w:t xml:space="preserve"> </w:t>
+      </w:r>
+      <w:r>
+        <w:rPr>
+          <w:rFonts w:ascii="Consolas" w:hAnsi="Consolas" w:cs="Courier New"/>
+          <w:color w:val="000088"/>
+          <w:sz w:val="17"/>
+          <w:szCs w:val="17"/>
+        </w:rPr>
+        <w:t>float</w:t>
+      </w:r>
+      <w:r>
+        <w:rPr>
+          <w:rFonts w:ascii="Consolas" w:hAnsi="Consolas" w:cs="Courier New"/>
+          <w:color w:val="000000"/>
+          <w:sz w:val="17"/>
+          <w:szCs w:val="17"/>
+        </w:rPr>
+        <w:t xml:space="preserve"> </w:t>
+      </w:r>
+      <w:r>
+        <w:rPr>
+          <w:rFonts w:ascii="Consolas" w:hAnsi="Consolas" w:cs="Courier New"/>
+          <w:color w:val="000088"/>
+          <w:sz w:val="17"/>
+          <w:szCs w:val="17"/>
+        </w:rPr>
+        <w:t>const</w:t>
+      </w:r>
+      <w:r>
+        <w:rPr>
+          <w:rFonts w:ascii="Consolas" w:hAnsi="Consolas" w:cs="Courier New"/>
+          <w:color w:val="000000"/>
+          <w:sz w:val="17"/>
+          <w:szCs w:val="17"/>
+        </w:rPr>
+        <w:t xml:space="preserve"> newDistanceValue</w:t>
+      </w:r>
+      <w:r>
+        <w:rPr>
+          <w:rFonts w:ascii="Consolas" w:hAnsi="Consolas" w:cs="Courier New"/>
+          <w:color w:val="666600"/>
+          <w:sz w:val="17"/>
+          <w:szCs w:val="17"/>
+        </w:rPr>
+        <w:t>{</w:t>
+      </w:r>
+      <w:r>
+        <w:rPr>
+          <w:rFonts w:ascii="Consolas" w:hAnsi="Consolas" w:cs="Courier New"/>
+          <w:color w:val="000000"/>
+          <w:sz w:val="17"/>
+          <w:szCs w:val="17"/>
+        </w:rPr>
+        <w:t xml:space="preserve"> glm</w:t>
+      </w:r>
+      <w:r>
+        <w:rPr>
+          <w:rFonts w:ascii="Consolas" w:hAnsi="Consolas" w:cs="Courier New"/>
+          <w:color w:val="666600"/>
+          <w:sz w:val="17"/>
+          <w:szCs w:val="17"/>
+        </w:rPr>
+        <w:t>::</w:t>
+      </w:r>
+      <w:r>
+        <w:rPr>
+          <w:rFonts w:ascii="Consolas" w:hAnsi="Consolas" w:cs="Courier New"/>
+          <w:color w:val="000000"/>
+          <w:sz w:val="17"/>
+          <w:szCs w:val="17"/>
+        </w:rPr>
+        <w:t>length</w:t>
+      </w:r>
+      <w:r>
+        <w:rPr>
+          <w:rFonts w:ascii="Consolas" w:hAnsi="Consolas" w:cs="Courier New"/>
+          <w:color w:val="666600"/>
+          <w:sz w:val="17"/>
+          <w:szCs w:val="17"/>
+        </w:rPr>
+        <w:t>(</w:t>
+      </w:r>
+      <w:r>
+        <w:rPr>
+          <w:rFonts w:ascii="Consolas" w:hAnsi="Consolas" w:cs="Courier New"/>
+          <w:color w:val="000000"/>
+          <w:sz w:val="17"/>
+          <w:szCs w:val="17"/>
+        </w:rPr>
+        <w:t xml:space="preserve">closestPoint </w:t>
+      </w:r>
+      <w:r>
+        <w:rPr>
+          <w:rFonts w:ascii="Consolas" w:hAnsi="Consolas" w:cs="Courier New"/>
+          <w:color w:val="666600"/>
+          <w:sz w:val="17"/>
+          <w:szCs w:val="17"/>
+        </w:rPr>
+        <w:t>*</w:t>
+      </w:r>
+      <w:r>
+        <w:rPr>
+          <w:rFonts w:ascii="Consolas" w:hAnsi="Consolas" w:cs="Courier New"/>
+          <w:color w:val="000000"/>
+          <w:sz w:val="17"/>
+          <w:szCs w:val="17"/>
+        </w:rPr>
+        <w:t xml:space="preserve"> direction</w:t>
+      </w:r>
+      <w:r>
+        <w:rPr>
+          <w:rFonts w:ascii="Consolas" w:hAnsi="Consolas" w:cs="Courier New"/>
+          <w:color w:val="666600"/>
+          <w:sz w:val="17"/>
+          <w:szCs w:val="17"/>
+        </w:rPr>
+        <w:t>)</w:t>
+      </w:r>
+      <w:r>
+        <w:rPr>
+          <w:rFonts w:ascii="Consolas" w:hAnsi="Consolas" w:cs="Courier New"/>
+          <w:color w:val="000000"/>
+          <w:sz w:val="17"/>
+          <w:szCs w:val="17"/>
+        </w:rPr>
+        <w:t xml:space="preserve"> </w:t>
+      </w:r>
+      <w:r>
+        <w:rPr>
+          <w:rFonts w:ascii="Consolas" w:hAnsi="Consolas" w:cs="Courier New"/>
+          <w:color w:val="666600"/>
+          <w:sz w:val="17"/>
+          <w:szCs w:val="17"/>
+        </w:rPr>
         <w:t>-</w:t>
       </w:r>
       <w:r>
-        <w:t xml:space="preserve">SDF </w:t>
-      </w:r>
-      <w:r>
-        <w:t xml:space="preserve">extra and unnecessary </w:t>
-      </w:r>
-      <w:r>
-        <w:t>calculations</w:t>
-      </w:r>
-      <w:r>
-        <w:t xml:space="preserve"> will happen</w:t>
+        <w:rPr>
+          <w:rFonts w:ascii="Consolas" w:hAnsi="Consolas" w:cs="Courier New"/>
+          <w:color w:val="000000"/>
+          <w:sz w:val="17"/>
+          <w:szCs w:val="17"/>
+        </w:rPr>
+        <w:t xml:space="preserve"> minDistance </w:t>
+      </w:r>
+      <w:r>
+        <w:rPr>
+          <w:rFonts w:ascii="Consolas" w:hAnsi="Consolas" w:cs="Courier New"/>
+          <w:color w:val="666600"/>
+          <w:sz w:val="17"/>
+          <w:szCs w:val="17"/>
+        </w:rPr>
+        <w:t>};</w:t>
+      </w:r>
+      <w:r>
+        <w:rPr>
+          <w:rFonts w:ascii="Consolas" w:hAnsi="Consolas" w:cs="Courier New"/>
+          <w:sz w:val="17"/>
+          <w:szCs w:val="17"/>
+        </w:rPr>
+        <w:t xml:space="preserve"> </w:t>
+      </w:r>
+      <w:r>
+        <w:rPr>
+          <w:rFonts w:ascii="Consolas" w:hAnsi="Consolas" w:cs="Courier New"/>
+          <w:color w:val="000000"/>
+          <w:sz w:val="17"/>
+          <w:szCs w:val="17"/>
+        </w:rPr>
+        <w:t> </w:t>
+      </w:r>
+    </w:p>
+    <w:p>
+      <w:pPr>
+        <w:jc w:val="both"/>
+      </w:pPr>
+      <w:r>
+        <w:t>When calculating the length of the point we only want to incorporate the component of the point which is also present in the direction.</w:t>
+      </w:r>
+      <w:r>
+        <w:t xml:space="preserve"> </w:t>
+      </w:r>
+      <w:r>
+        <w:t>Otherwise,</w:t>
+      </w:r>
+      <w:r>
+        <w:t xml:space="preserve"> </w:t>
+      </w:r>
+      <w:r>
+        <w:t>if the point has a value for all 3 components</w:t>
+      </w:r>
+      <w:r>
+        <w:t xml:space="preserve">, </w:t>
+      </w:r>
+      <w:r>
+        <w:t>the new distance value might be greater than the previous one</w:t>
       </w:r>
       <w:r>
         <w:t>.</w:t>
       </w:r>
       <w:r>
-        <w:t xml:space="preserve"> This is to be expected </w:t>
-      </w:r>
-      <w:r>
+        <w:t xml:space="preserve"> And we would never approach the surface of the SDF.</w:t>
+      </w:r>
+    </w:p>
+    <w:p>
+      <w:pPr>
+        <w:jc w:val="both"/>
+      </w:pPr>
+      <w:r>
+        <w:t xml:space="preserve">Then each wall </w:t>
+      </w:r>
+      <w:r>
+        <w:t>marches</w:t>
+      </w:r>
+      <w:r>
+        <w:t xml:space="preserve"> forward opposite its</w:t>
+      </w:r>
+      <w:r>
+        <w:t xml:space="preserve"> initial</w:t>
+      </w:r>
+      <w:r>
+        <w:t xml:space="preserve"> direction</w:t>
+      </w:r>
+      <w:r>
+        <w:t xml:space="preserve"> (so </w:t>
+      </w:r>
+      <w:r>
+        <w:t>towards</w:t>
+      </w:r>
+      <w:r>
+        <w:t xml:space="preserve"> the origin)</w:t>
+      </w:r>
+      <w:r>
+        <w:t xml:space="preserve"> </w:t>
+      </w:r>
+      <w:r>
+        <w:t xml:space="preserve">using </w:t>
+      </w:r>
+      <w:r>
+        <w:t>the</w:t>
+      </w:r>
+      <w:r>
+        <w:t xml:space="preserve"> new</w:t>
+      </w:r>
+      <w:r>
+        <w:t xml:space="preserve"> distance value</w:t>
+      </w:r>
+      <w:r>
+        <w:t>,</w:t>
+      </w:r>
+      <w:r>
+        <w:t xml:space="preserve"> </w:t>
+      </w:r>
+      <w:r>
+        <w:t xml:space="preserve">retrieved </w:t>
+      </w:r>
+      <w:r>
+        <w:t>by subtracting the minimum distance</w:t>
+      </w:r>
+      <w:r>
+        <w:t xml:space="preserve"> </w:t>
+      </w:r>
+      <w:r>
+        <w:t xml:space="preserve">from the wall to the SDF </w:t>
+      </w:r>
+      <w:r>
+        <w:t xml:space="preserve">from the length </w:t>
+      </w:r>
+      <w:r>
+        <w:t xml:space="preserve">of the vector representing </w:t>
+      </w:r>
+      <w:r>
+        <w:t>the point</w:t>
+      </w:r>
+      <w:r>
+        <w:t xml:space="preserve"> for which the minimum distance was </w:t>
+      </w:r>
+      <w:r>
+        <w:t>calculated</w:t>
+      </w:r>
+      <w:r>
+        <w:t>.</w:t>
+      </w:r>
+      <w:r>
+        <w:t xml:space="preserve"> </w:t>
+      </w:r>
+      <w:r>
+        <w:t>Each wall</w:t>
+      </w:r>
+      <w:r>
+        <w:t xml:space="preserve"> repeat</w:t>
+      </w:r>
+      <w:r>
+        <w:t>s</w:t>
+      </w:r>
+      <w:r>
+        <w:t xml:space="preserve"> this process until </w:t>
+      </w:r>
+      <w:r>
+        <w:t xml:space="preserve">one of the points on </w:t>
+      </w:r>
+      <w:r>
+        <w:t>the wall</w:t>
+      </w:r>
+      <w:r>
+        <w:t xml:space="preserve"> has a distance value </w:t>
+      </w:r>
+      <w:r>
+        <w:t>smaller than a certain threshold</w:t>
+      </w:r>
+      <w:r>
+        <w:t xml:space="preserve"> (0.001)</w:t>
+      </w:r>
+      <w:r>
+        <w:t>.</w:t>
+      </w:r>
+      <w:r>
+        <w:t xml:space="preserve"> This </w:t>
+      </w:r>
+      <w:r>
+        <w:t>is</w:t>
+      </w:r>
+      <w:r>
+        <w:t xml:space="preserve"> considered as reaching the surface.</w:t>
+      </w:r>
+      <w:r>
+        <w:t xml:space="preserve"> </w:t>
+      </w:r>
+    </w:p>
+    <w:p>
+      <w:pPr>
+        <w:pStyle w:val="NormalWeb"/>
+        <w:pBdr>
+          <w:top w:val="single" w:sz="6" w:space="2" w:color="888888"/>
+          <w:left w:val="single" w:sz="6" w:space="2" w:color="888888"/>
+          <w:bottom w:val="single" w:sz="6" w:space="2" w:color="888888"/>
+          <w:right w:val="single" w:sz="6" w:space="2" w:color="888888"/>
+        </w:pBdr>
+        <w:tabs>
+          <w:tab w:val="left" w:pos="916"/>
+          <w:tab w:val="left" w:pos="1832"/>
+          <w:tab w:val="left" w:pos="2748"/>
+          <w:tab w:val="left" w:pos="3664"/>
+          <w:tab w:val="left" w:pos="4580"/>
+          <w:tab w:val="left" w:pos="5496"/>
+          <w:tab w:val="left" w:pos="6412"/>
+          <w:tab w:val="left" w:pos="7328"/>
+          <w:tab w:val="left" w:pos="8244"/>
+          <w:tab w:val="left" w:pos="9160"/>
+          <w:tab w:val="left" w:pos="10076"/>
+          <w:tab w:val="left" w:pos="10992"/>
+          <w:tab w:val="left" w:pos="11908"/>
+          <w:tab w:val="left" w:pos="12824"/>
+          <w:tab w:val="left" w:pos="13740"/>
+          <w:tab w:val="left" w:pos="14656"/>
+        </w:tabs>
+        <w:spacing w:before="0" w:beforeAutospacing="0" w:after="0" w:afterAutospacing="0"/>
+        <w:divId w:val="844518235"/>
+        <w:rPr>
+          <w:rFonts w:ascii="Consolas" w:hAnsi="Consolas" w:cs="Courier New"/>
+          <w:sz w:val="17"/>
+          <w:szCs w:val="17"/>
+        </w:rPr>
+      </w:pPr>
+      <w:r>
+        <w:rPr>
+          <w:rFonts w:ascii="Consolas" w:hAnsi="Consolas" w:cs="Courier New"/>
+          <w:sz w:val="17"/>
+          <w:szCs w:val="17"/>
+        </w:rPr>
+        <w:t xml:space="preserve"> 1.</w:t>
+      </w:r>
+      <w:r>
+        <w:rPr>
+          <w:rFonts w:ascii="Consolas" w:hAnsi="Consolas" w:cs="Courier New"/>
+          <w:color w:val="000000"/>
+          <w:sz w:val="17"/>
+          <w:szCs w:val="17"/>
+        </w:rPr>
+        <w:t xml:space="preserve"> </w:t>
+      </w:r>
+      <w:r>
+        <w:rPr>
+          <w:rFonts w:ascii="Consolas" w:hAnsi="Consolas" w:cs="Courier New"/>
+          <w:color w:val="000088"/>
+          <w:sz w:val="17"/>
+          <w:szCs w:val="17"/>
+        </w:rPr>
+        <w:t>while</w:t>
+      </w:r>
+      <w:r>
+        <w:rPr>
+          <w:rFonts w:ascii="Consolas" w:hAnsi="Consolas" w:cs="Courier New"/>
+          <w:color w:val="000000"/>
+          <w:sz w:val="17"/>
+          <w:szCs w:val="17"/>
+        </w:rPr>
+        <w:t xml:space="preserve"> </w:t>
+      </w:r>
+      <w:r>
+        <w:rPr>
+          <w:rFonts w:ascii="Consolas" w:hAnsi="Consolas" w:cs="Courier New"/>
+          <w:color w:val="000088"/>
+          <w:sz w:val="17"/>
+          <w:szCs w:val="17"/>
+        </w:rPr>
+        <w:t>not</w:t>
+      </w:r>
+      <w:r>
+        <w:rPr>
+          <w:rFonts w:ascii="Consolas" w:hAnsi="Consolas" w:cs="Courier New"/>
+          <w:color w:val="000000"/>
+          <w:sz w:val="17"/>
+          <w:szCs w:val="17"/>
+        </w:rPr>
+        <w:t xml:space="preserve"> all walls have reached the surface</w:t>
+      </w:r>
+    </w:p>
+    <w:p>
+      <w:pPr>
+        <w:pStyle w:val="NormalWeb"/>
+        <w:pBdr>
+          <w:top w:val="single" w:sz="6" w:space="2" w:color="888888"/>
+          <w:left w:val="single" w:sz="6" w:space="2" w:color="888888"/>
+          <w:bottom w:val="single" w:sz="6" w:space="2" w:color="888888"/>
+          <w:right w:val="single" w:sz="6" w:space="2" w:color="888888"/>
+        </w:pBdr>
+        <w:tabs>
+          <w:tab w:val="left" w:pos="916"/>
+          <w:tab w:val="left" w:pos="1832"/>
+          <w:tab w:val="left" w:pos="2748"/>
+          <w:tab w:val="left" w:pos="3664"/>
+          <w:tab w:val="left" w:pos="4580"/>
+          <w:tab w:val="left" w:pos="5496"/>
+          <w:tab w:val="left" w:pos="6412"/>
+          <w:tab w:val="left" w:pos="7328"/>
+          <w:tab w:val="left" w:pos="8244"/>
+          <w:tab w:val="left" w:pos="9160"/>
+          <w:tab w:val="left" w:pos="10076"/>
+          <w:tab w:val="left" w:pos="10992"/>
+          <w:tab w:val="left" w:pos="11908"/>
+          <w:tab w:val="left" w:pos="12824"/>
+          <w:tab w:val="left" w:pos="13740"/>
+          <w:tab w:val="left" w:pos="14656"/>
+        </w:tabs>
+        <w:spacing w:before="0" w:beforeAutospacing="0" w:after="0" w:afterAutospacing="0"/>
+        <w:divId w:val="844518235"/>
+        <w:rPr>
+          <w:rFonts w:ascii="Consolas" w:hAnsi="Consolas" w:cs="Courier New"/>
+          <w:sz w:val="17"/>
+          <w:szCs w:val="17"/>
+        </w:rPr>
+      </w:pPr>
+      <w:r>
+        <w:rPr>
+          <w:rFonts w:ascii="Consolas" w:hAnsi="Consolas" w:cs="Courier New"/>
+          <w:sz w:val="17"/>
+          <w:szCs w:val="17"/>
+        </w:rPr>
+        <w:t xml:space="preserve"> 2.</w:t>
+      </w:r>
+      <w:r>
+        <w:rPr>
+          <w:rFonts w:ascii="Consolas" w:hAnsi="Consolas" w:cs="Courier New"/>
+          <w:color w:val="000000"/>
+          <w:sz w:val="17"/>
+          <w:szCs w:val="17"/>
+        </w:rPr>
+        <w:t xml:space="preserve">  </w:t>
+      </w:r>
+    </w:p>
+    <w:p>
+      <w:pPr>
+        <w:pStyle w:val="NormalWeb"/>
+        <w:pBdr>
+          <w:top w:val="single" w:sz="6" w:space="2" w:color="888888"/>
+          <w:left w:val="single" w:sz="6" w:space="2" w:color="888888"/>
+          <w:bottom w:val="single" w:sz="6" w:space="2" w:color="888888"/>
+          <w:right w:val="single" w:sz="6" w:space="2" w:color="888888"/>
+        </w:pBdr>
+        <w:tabs>
+          <w:tab w:val="left" w:pos="916"/>
+          <w:tab w:val="left" w:pos="1832"/>
+          <w:tab w:val="left" w:pos="2748"/>
+          <w:tab w:val="left" w:pos="3664"/>
+          <w:tab w:val="left" w:pos="4580"/>
+          <w:tab w:val="left" w:pos="5496"/>
+          <w:tab w:val="left" w:pos="6412"/>
+          <w:tab w:val="left" w:pos="7328"/>
+          <w:tab w:val="left" w:pos="8244"/>
+          <w:tab w:val="left" w:pos="9160"/>
+          <w:tab w:val="left" w:pos="10076"/>
+          <w:tab w:val="left" w:pos="10992"/>
+          <w:tab w:val="left" w:pos="11908"/>
+          <w:tab w:val="left" w:pos="12824"/>
+          <w:tab w:val="left" w:pos="13740"/>
+          <w:tab w:val="left" w:pos="14656"/>
+        </w:tabs>
+        <w:spacing w:before="0" w:beforeAutospacing="0" w:after="0" w:afterAutospacing="0"/>
+        <w:divId w:val="844518235"/>
+        <w:rPr>
+          <w:rFonts w:ascii="Consolas" w:hAnsi="Consolas" w:cs="Courier New"/>
+          <w:sz w:val="17"/>
+          <w:szCs w:val="17"/>
+        </w:rPr>
+      </w:pPr>
+      <w:r>
+        <w:rPr>
+          <w:rFonts w:ascii="Consolas" w:hAnsi="Consolas" w:cs="Courier New"/>
+          <w:sz w:val="17"/>
+          <w:szCs w:val="17"/>
+        </w:rPr>
+        <w:t xml:space="preserve"> 3.</w:t>
+      </w:r>
+      <w:r>
+        <w:rPr>
+          <w:rFonts w:ascii="Consolas" w:hAnsi="Consolas" w:cs="Courier New"/>
+          <w:color w:val="000000"/>
+          <w:sz w:val="17"/>
+          <w:szCs w:val="17"/>
+        </w:rPr>
+        <w:t xml:space="preserve"> </w:t>
+      </w:r>
+      <w:r>
+        <w:rPr>
+          <w:rFonts w:ascii="Consolas" w:hAnsi="Consolas" w:cs="Courier New"/>
+          <w:color w:val="000088"/>
+          <w:sz w:val="17"/>
+          <w:szCs w:val="17"/>
+        </w:rPr>
+        <w:t>for</w:t>
+      </w:r>
+      <w:r>
+        <w:rPr>
+          <w:rFonts w:ascii="Consolas" w:hAnsi="Consolas" w:cs="Courier New"/>
+          <w:color w:val="000000"/>
+          <w:sz w:val="17"/>
+          <w:szCs w:val="17"/>
+        </w:rPr>
+        <w:t xml:space="preserve"> each direction</w:t>
+      </w:r>
+    </w:p>
+    <w:p>
+      <w:pPr>
+        <w:pStyle w:val="NormalWeb"/>
+        <w:pBdr>
+          <w:top w:val="single" w:sz="6" w:space="2" w:color="888888"/>
+          <w:left w:val="single" w:sz="6" w:space="2" w:color="888888"/>
+          <w:bottom w:val="single" w:sz="6" w:space="2" w:color="888888"/>
+          <w:right w:val="single" w:sz="6" w:space="2" w:color="888888"/>
+        </w:pBdr>
+        <w:tabs>
+          <w:tab w:val="left" w:pos="916"/>
+          <w:tab w:val="left" w:pos="1832"/>
+          <w:tab w:val="left" w:pos="2748"/>
+          <w:tab w:val="left" w:pos="3664"/>
+          <w:tab w:val="left" w:pos="4580"/>
+          <w:tab w:val="left" w:pos="5496"/>
+          <w:tab w:val="left" w:pos="6412"/>
+          <w:tab w:val="left" w:pos="7328"/>
+          <w:tab w:val="left" w:pos="8244"/>
+          <w:tab w:val="left" w:pos="9160"/>
+          <w:tab w:val="left" w:pos="10076"/>
+          <w:tab w:val="left" w:pos="10992"/>
+          <w:tab w:val="left" w:pos="11908"/>
+          <w:tab w:val="left" w:pos="12824"/>
+          <w:tab w:val="left" w:pos="13740"/>
+          <w:tab w:val="left" w:pos="14656"/>
+        </w:tabs>
+        <w:spacing w:before="0" w:beforeAutospacing="0" w:after="0" w:afterAutospacing="0"/>
+        <w:divId w:val="844518235"/>
+        <w:rPr>
+          <w:rFonts w:ascii="Consolas" w:hAnsi="Consolas" w:cs="Courier New"/>
+          <w:sz w:val="17"/>
+          <w:szCs w:val="17"/>
+        </w:rPr>
+      </w:pPr>
+      <w:r>
+        <w:rPr>
+          <w:rFonts w:ascii="Consolas" w:hAnsi="Consolas" w:cs="Courier New"/>
+          <w:sz w:val="17"/>
+          <w:szCs w:val="17"/>
+        </w:rPr>
+        <w:t xml:space="preserve"> 4.</w:t>
+      </w:r>
+      <w:r>
+        <w:rPr>
+          <w:rFonts w:ascii="Consolas" w:hAnsi="Consolas" w:cs="Courier New"/>
+          <w:color w:val="000000"/>
+          <w:sz w:val="17"/>
+          <w:szCs w:val="17"/>
+        </w:rPr>
+        <w:t xml:space="preserve"> </w:t>
+      </w:r>
+    </w:p>
+    <w:p>
+      <w:pPr>
+        <w:pStyle w:val="NormalWeb"/>
+        <w:pBdr>
+          <w:top w:val="single" w:sz="6" w:space="2" w:color="888888"/>
+          <w:left w:val="single" w:sz="6" w:space="2" w:color="888888"/>
+          <w:bottom w:val="single" w:sz="6" w:space="2" w:color="888888"/>
+          <w:right w:val="single" w:sz="6" w:space="2" w:color="888888"/>
+        </w:pBdr>
+        <w:tabs>
+          <w:tab w:val="left" w:pos="916"/>
+          <w:tab w:val="left" w:pos="1832"/>
+          <w:tab w:val="left" w:pos="2748"/>
+          <w:tab w:val="left" w:pos="3664"/>
+          <w:tab w:val="left" w:pos="4580"/>
+          <w:tab w:val="left" w:pos="5496"/>
+          <w:tab w:val="left" w:pos="6412"/>
+          <w:tab w:val="left" w:pos="7328"/>
+          <w:tab w:val="left" w:pos="8244"/>
+          <w:tab w:val="left" w:pos="9160"/>
+          <w:tab w:val="left" w:pos="10076"/>
+          <w:tab w:val="left" w:pos="10992"/>
+          <w:tab w:val="left" w:pos="11908"/>
+          <w:tab w:val="left" w:pos="12824"/>
+          <w:tab w:val="left" w:pos="13740"/>
+          <w:tab w:val="left" w:pos="14656"/>
+        </w:tabs>
+        <w:spacing w:before="0" w:beforeAutospacing="0" w:after="0" w:afterAutospacing="0"/>
+        <w:divId w:val="844518235"/>
+        <w:rPr>
+          <w:rFonts w:ascii="Consolas" w:hAnsi="Consolas" w:cs="Courier New"/>
+          <w:sz w:val="17"/>
+          <w:szCs w:val="17"/>
+        </w:rPr>
+      </w:pPr>
+      <w:r>
+        <w:rPr>
+          <w:rFonts w:ascii="Consolas" w:hAnsi="Consolas" w:cs="Courier New"/>
+          <w:sz w:val="17"/>
+          <w:szCs w:val="17"/>
+        </w:rPr>
+        <w:t xml:space="preserve"> 5.</w:t>
+      </w:r>
+      <w:r>
+        <w:rPr>
+          <w:rFonts w:ascii="Consolas" w:hAnsi="Consolas" w:cs="Courier New"/>
+          <w:color w:val="000000"/>
+          <w:sz w:val="17"/>
+          <w:szCs w:val="17"/>
+        </w:rPr>
+        <w:t xml:space="preserve"> </w:t>
+      </w:r>
+      <w:r>
+        <w:rPr>
+          <w:rFonts w:ascii="Consolas" w:hAnsi="Consolas" w:cs="Courier New"/>
+          <w:color w:val="000088"/>
+          <w:sz w:val="17"/>
+          <w:szCs w:val="17"/>
+        </w:rPr>
+        <w:t>if</w:t>
+      </w:r>
+      <w:r>
+        <w:rPr>
+          <w:rFonts w:ascii="Consolas" w:hAnsi="Consolas" w:cs="Courier New"/>
+          <w:color w:val="000000"/>
+          <w:sz w:val="17"/>
+          <w:szCs w:val="17"/>
+        </w:rPr>
+        <w:t xml:space="preserve"> wall has reached the surface </w:t>
+      </w:r>
+      <w:r>
+        <w:rPr>
+          <w:rFonts w:ascii="Consolas" w:hAnsi="Consolas" w:cs="Courier New"/>
+          <w:color w:val="880000"/>
+          <w:sz w:val="17"/>
+          <w:szCs w:val="17"/>
+        </w:rPr>
+        <w:t>//in previous iteration</w:t>
+      </w:r>
+    </w:p>
+    <w:p>
+      <w:pPr>
+        <w:pStyle w:val="NormalWeb"/>
+        <w:pBdr>
+          <w:top w:val="single" w:sz="6" w:space="2" w:color="888888"/>
+          <w:left w:val="single" w:sz="6" w:space="2" w:color="888888"/>
+          <w:bottom w:val="single" w:sz="6" w:space="2" w:color="888888"/>
+          <w:right w:val="single" w:sz="6" w:space="2" w:color="888888"/>
+        </w:pBdr>
+        <w:tabs>
+          <w:tab w:val="left" w:pos="916"/>
+          <w:tab w:val="left" w:pos="1832"/>
+          <w:tab w:val="left" w:pos="2748"/>
+          <w:tab w:val="left" w:pos="3664"/>
+          <w:tab w:val="left" w:pos="4580"/>
+          <w:tab w:val="left" w:pos="5496"/>
+          <w:tab w:val="left" w:pos="6412"/>
+          <w:tab w:val="left" w:pos="7328"/>
+          <w:tab w:val="left" w:pos="8244"/>
+          <w:tab w:val="left" w:pos="9160"/>
+          <w:tab w:val="left" w:pos="10076"/>
+          <w:tab w:val="left" w:pos="10992"/>
+          <w:tab w:val="left" w:pos="11908"/>
+          <w:tab w:val="left" w:pos="12824"/>
+          <w:tab w:val="left" w:pos="13740"/>
+          <w:tab w:val="left" w:pos="14656"/>
+        </w:tabs>
+        <w:spacing w:before="0" w:beforeAutospacing="0" w:after="0" w:afterAutospacing="0"/>
+        <w:divId w:val="844518235"/>
+        <w:rPr>
+          <w:rFonts w:ascii="Consolas" w:hAnsi="Consolas" w:cs="Courier New"/>
+          <w:sz w:val="17"/>
+          <w:szCs w:val="17"/>
+        </w:rPr>
+      </w:pPr>
+      <w:r>
+        <w:rPr>
+          <w:rFonts w:ascii="Consolas" w:hAnsi="Consolas" w:cs="Courier New"/>
+          <w:sz w:val="17"/>
+          <w:szCs w:val="17"/>
+        </w:rPr>
+        <w:t xml:space="preserve"> 6.</w:t>
+      </w:r>
+      <w:r>
+        <w:rPr>
+          <w:rFonts w:ascii="Consolas" w:hAnsi="Consolas" w:cs="Courier New"/>
+          <w:color w:val="000000"/>
+          <w:sz w:val="17"/>
+          <w:szCs w:val="17"/>
+        </w:rPr>
+        <w:tab/>
+      </w:r>
+      <w:r>
+        <w:rPr>
+          <w:rFonts w:ascii="Consolas" w:hAnsi="Consolas" w:cs="Courier New"/>
+          <w:color w:val="000088"/>
+          <w:sz w:val="17"/>
+          <w:szCs w:val="17"/>
+        </w:rPr>
+        <w:t>do</w:t>
+      </w:r>
+      <w:r>
+        <w:rPr>
+          <w:rFonts w:ascii="Consolas" w:hAnsi="Consolas" w:cs="Courier New"/>
+          <w:color w:val="000000"/>
+          <w:sz w:val="17"/>
+          <w:szCs w:val="17"/>
+        </w:rPr>
+        <w:t xml:space="preserve"> nothing </w:t>
+      </w:r>
+      <w:r>
+        <w:rPr>
+          <w:rFonts w:ascii="Consolas" w:hAnsi="Consolas" w:cs="Courier New"/>
+          <w:color w:val="000088"/>
+          <w:sz w:val="17"/>
+          <w:szCs w:val="17"/>
+        </w:rPr>
+        <w:t>for</w:t>
+      </w:r>
+      <w:r>
+        <w:rPr>
+          <w:rFonts w:ascii="Consolas" w:hAnsi="Consolas" w:cs="Courier New"/>
+          <w:color w:val="000000"/>
+          <w:sz w:val="17"/>
+          <w:szCs w:val="17"/>
+        </w:rPr>
+        <w:t xml:space="preserve"> </w:t>
+      </w:r>
+      <w:r>
+        <w:rPr>
+          <w:rFonts w:ascii="Consolas" w:hAnsi="Consolas" w:cs="Courier New"/>
+          <w:color w:val="000088"/>
+          <w:sz w:val="17"/>
+          <w:szCs w:val="17"/>
+        </w:rPr>
+        <w:t>this</w:t>
+      </w:r>
+      <w:r>
+        <w:rPr>
+          <w:rFonts w:ascii="Consolas" w:hAnsi="Consolas" w:cs="Courier New"/>
+          <w:color w:val="000000"/>
+          <w:sz w:val="17"/>
+          <w:szCs w:val="17"/>
+        </w:rPr>
+        <w:t xml:space="preserve"> direction</w:t>
+      </w:r>
+    </w:p>
+    <w:p>
+      <w:pPr>
+        <w:pStyle w:val="NormalWeb"/>
+        <w:pBdr>
+          <w:top w:val="single" w:sz="6" w:space="2" w:color="888888"/>
+          <w:left w:val="single" w:sz="6" w:space="2" w:color="888888"/>
+          <w:bottom w:val="single" w:sz="6" w:space="2" w:color="888888"/>
+          <w:right w:val="single" w:sz="6" w:space="2" w:color="888888"/>
+        </w:pBdr>
+        <w:tabs>
+          <w:tab w:val="left" w:pos="916"/>
+          <w:tab w:val="left" w:pos="1832"/>
+          <w:tab w:val="left" w:pos="2748"/>
+          <w:tab w:val="left" w:pos="3664"/>
+          <w:tab w:val="left" w:pos="4580"/>
+          <w:tab w:val="left" w:pos="5496"/>
+          <w:tab w:val="left" w:pos="6412"/>
+          <w:tab w:val="left" w:pos="7328"/>
+          <w:tab w:val="left" w:pos="8244"/>
+          <w:tab w:val="left" w:pos="9160"/>
+          <w:tab w:val="left" w:pos="10076"/>
+          <w:tab w:val="left" w:pos="10992"/>
+          <w:tab w:val="left" w:pos="11908"/>
+          <w:tab w:val="left" w:pos="12824"/>
+          <w:tab w:val="left" w:pos="13740"/>
+          <w:tab w:val="left" w:pos="14656"/>
+        </w:tabs>
+        <w:spacing w:before="0" w:beforeAutospacing="0" w:after="0" w:afterAutospacing="0"/>
+        <w:divId w:val="844518235"/>
+        <w:rPr>
+          <w:rFonts w:ascii="Consolas" w:hAnsi="Consolas" w:cs="Courier New"/>
+          <w:sz w:val="17"/>
+          <w:szCs w:val="17"/>
+        </w:rPr>
+      </w:pPr>
+      <w:r>
+        <w:rPr>
+          <w:rFonts w:ascii="Consolas" w:hAnsi="Consolas" w:cs="Courier New"/>
+          <w:sz w:val="17"/>
+          <w:szCs w:val="17"/>
+        </w:rPr>
+        <w:t xml:space="preserve"> 7.</w:t>
+      </w:r>
+      <w:r>
+        <w:rPr>
+          <w:rFonts w:ascii="Consolas" w:hAnsi="Consolas" w:cs="Courier New"/>
+          <w:color w:val="000000"/>
+          <w:sz w:val="17"/>
+          <w:szCs w:val="17"/>
+        </w:rPr>
+        <w:t xml:space="preserve"> </w:t>
+      </w:r>
+      <w:r>
+        <w:rPr>
+          <w:rFonts w:ascii="Consolas" w:hAnsi="Consolas" w:cs="Courier New"/>
+          <w:color w:val="000088"/>
+          <w:sz w:val="17"/>
+          <w:szCs w:val="17"/>
+        </w:rPr>
+        <w:t>else</w:t>
+      </w:r>
+    </w:p>
+    <w:p>
+      <w:pPr>
+        <w:pStyle w:val="NormalWeb"/>
+        <w:pBdr>
+          <w:top w:val="single" w:sz="6" w:space="2" w:color="888888"/>
+          <w:left w:val="single" w:sz="6" w:space="2" w:color="888888"/>
+          <w:bottom w:val="single" w:sz="6" w:space="2" w:color="888888"/>
+          <w:right w:val="single" w:sz="6" w:space="2" w:color="888888"/>
+        </w:pBdr>
+        <w:tabs>
+          <w:tab w:val="left" w:pos="916"/>
+          <w:tab w:val="left" w:pos="1832"/>
+          <w:tab w:val="left" w:pos="2748"/>
+          <w:tab w:val="left" w:pos="3664"/>
+          <w:tab w:val="left" w:pos="4580"/>
+          <w:tab w:val="left" w:pos="5496"/>
+          <w:tab w:val="left" w:pos="6412"/>
+          <w:tab w:val="left" w:pos="7328"/>
+          <w:tab w:val="left" w:pos="8244"/>
+          <w:tab w:val="left" w:pos="9160"/>
+          <w:tab w:val="left" w:pos="10076"/>
+          <w:tab w:val="left" w:pos="10992"/>
+          <w:tab w:val="left" w:pos="11908"/>
+          <w:tab w:val="left" w:pos="12824"/>
+          <w:tab w:val="left" w:pos="13740"/>
+          <w:tab w:val="left" w:pos="14656"/>
+        </w:tabs>
+        <w:spacing w:before="0" w:beforeAutospacing="0" w:after="0" w:afterAutospacing="0"/>
+        <w:divId w:val="844518235"/>
+        <w:rPr>
+          <w:rFonts w:ascii="Consolas" w:hAnsi="Consolas" w:cs="Courier New"/>
+          <w:sz w:val="17"/>
+          <w:szCs w:val="17"/>
+        </w:rPr>
+      </w:pPr>
+      <w:r>
+        <w:rPr>
+          <w:rFonts w:ascii="Consolas" w:hAnsi="Consolas" w:cs="Courier New"/>
+          <w:sz w:val="17"/>
+          <w:szCs w:val="17"/>
+        </w:rPr>
+        <w:t xml:space="preserve"> 8.</w:t>
+      </w:r>
+      <w:r>
+        <w:rPr>
+          <w:rFonts w:ascii="Consolas" w:hAnsi="Consolas" w:cs="Courier New"/>
+          <w:color w:val="000000"/>
+          <w:sz w:val="17"/>
+          <w:szCs w:val="17"/>
+        </w:rPr>
+        <w:t xml:space="preserve"> </w:t>
+      </w:r>
+      <w:r>
+        <w:rPr>
+          <w:rFonts w:ascii="Consolas" w:hAnsi="Consolas" w:cs="Courier New"/>
+          <w:color w:val="000000"/>
+          <w:sz w:val="17"/>
+          <w:szCs w:val="17"/>
+        </w:rPr>
+        <w:tab/>
+        <w:t xml:space="preserve">generate a wall </w:t>
+      </w:r>
+      <w:r>
+        <w:rPr>
+          <w:rFonts w:ascii="Consolas" w:hAnsi="Consolas" w:cs="Courier New"/>
+          <w:color w:val="000088"/>
+          <w:sz w:val="17"/>
+          <w:szCs w:val="17"/>
+        </w:rPr>
+        <w:t>of</w:t>
+      </w:r>
+      <w:r>
+        <w:rPr>
+          <w:rFonts w:ascii="Consolas" w:hAnsi="Consolas" w:cs="Courier New"/>
+          <w:color w:val="000000"/>
+          <w:sz w:val="17"/>
+          <w:szCs w:val="17"/>
+        </w:rPr>
+        <w:t xml:space="preserve"> points </w:t>
+      </w:r>
+      <w:r>
+        <w:rPr>
+          <w:rFonts w:ascii="Consolas" w:hAnsi="Consolas" w:cs="Courier New"/>
+          <w:color w:val="000088"/>
+          <w:sz w:val="17"/>
+          <w:szCs w:val="17"/>
+        </w:rPr>
+        <w:t>using</w:t>
+      </w:r>
+      <w:r>
+        <w:rPr>
+          <w:rFonts w:ascii="Consolas" w:hAnsi="Consolas" w:cs="Courier New"/>
+          <w:color w:val="000000"/>
+          <w:sz w:val="17"/>
+          <w:szCs w:val="17"/>
+        </w:rPr>
+        <w:t xml:space="preserve"> direction </w:t>
+      </w:r>
+      <w:r>
+        <w:rPr>
+          <w:rFonts w:ascii="Consolas" w:hAnsi="Consolas" w:cs="Courier New"/>
+          <w:color w:val="000088"/>
+          <w:sz w:val="17"/>
+          <w:szCs w:val="17"/>
+        </w:rPr>
         <w:t>and</w:t>
       </w:r>
       <w:r>
+        <w:rPr>
+          <w:rFonts w:ascii="Consolas" w:hAnsi="Consolas" w:cs="Courier New"/>
+          <w:color w:val="000000"/>
+          <w:sz w:val="17"/>
+          <w:szCs w:val="17"/>
+        </w:rPr>
         <w:t xml:space="preserve"> </w:t>
       </w:r>
       <w:r>
-        <w:t xml:space="preserve">no different than what happens </w:t>
-      </w:r>
-      <w:r>
-        <w:t>in</w:t>
-      </w:r>
-      <w:r>
-        <w:t xml:space="preserve"> ray</w:t>
-      </w:r>
-      <w:r>
+        <w:rPr>
+          <w:rFonts w:ascii="Consolas" w:hAnsi="Consolas" w:cs="Courier New"/>
+          <w:color w:val="000088"/>
+          <w:sz w:val="17"/>
+          <w:szCs w:val="17"/>
+        </w:rPr>
+        <w:t>new</w:t>
+      </w:r>
+      <w:r>
+        <w:rPr>
+          <w:rFonts w:ascii="Consolas" w:hAnsi="Consolas" w:cs="Courier New"/>
+          <w:color w:val="000000"/>
+          <w:sz w:val="17"/>
+          <w:szCs w:val="17"/>
+        </w:rPr>
+        <w:t xml:space="preserve"> distance </w:t>
+      </w:r>
+      <w:r>
+        <w:rPr>
+          <w:rFonts w:ascii="Consolas" w:hAnsi="Consolas" w:cs="Courier New"/>
+          <w:color w:val="000088"/>
+          <w:sz w:val="17"/>
+          <w:szCs w:val="17"/>
+        </w:rPr>
+        <w:t>value</w:t>
+      </w:r>
+      <w:r>
+        <w:rPr>
+          <w:rFonts w:ascii="Consolas" w:hAnsi="Consolas" w:cs="Courier New"/>
+          <w:color w:val="000000"/>
+          <w:sz w:val="17"/>
+          <w:szCs w:val="17"/>
+        </w:rPr>
         <w:t xml:space="preserve"> </w:t>
       </w:r>
       <w:r>
-        <w:t>tracing</w:t>
-      </w:r>
-      <w:r>
+        <w:rPr>
+          <w:rFonts w:ascii="Consolas" w:hAnsi="Consolas" w:cs="Courier New"/>
+          <w:color w:val="880000"/>
+          <w:sz w:val="17"/>
+          <w:szCs w:val="17"/>
+        </w:rPr>
+        <w:t>//from last iteration</w:t>
+      </w:r>
+    </w:p>
+    <w:p>
+      <w:pPr>
+        <w:pStyle w:val="NormalWeb"/>
+        <w:pBdr>
+          <w:top w:val="single" w:sz="6" w:space="2" w:color="888888"/>
+          <w:left w:val="single" w:sz="6" w:space="2" w:color="888888"/>
+          <w:bottom w:val="single" w:sz="6" w:space="2" w:color="888888"/>
+          <w:right w:val="single" w:sz="6" w:space="2" w:color="888888"/>
+        </w:pBdr>
+        <w:tabs>
+          <w:tab w:val="left" w:pos="916"/>
+          <w:tab w:val="left" w:pos="1832"/>
+          <w:tab w:val="left" w:pos="2748"/>
+          <w:tab w:val="left" w:pos="3664"/>
+          <w:tab w:val="left" w:pos="4580"/>
+          <w:tab w:val="left" w:pos="5496"/>
+          <w:tab w:val="left" w:pos="6412"/>
+          <w:tab w:val="left" w:pos="7328"/>
+          <w:tab w:val="left" w:pos="8244"/>
+          <w:tab w:val="left" w:pos="9160"/>
+          <w:tab w:val="left" w:pos="10076"/>
+          <w:tab w:val="left" w:pos="10992"/>
+          <w:tab w:val="left" w:pos="11908"/>
+          <w:tab w:val="left" w:pos="12824"/>
+          <w:tab w:val="left" w:pos="13740"/>
+          <w:tab w:val="left" w:pos="14656"/>
+        </w:tabs>
+        <w:spacing w:before="0" w:beforeAutospacing="0" w:after="0" w:afterAutospacing="0"/>
+        <w:divId w:val="844518235"/>
+        <w:rPr>
+          <w:rFonts w:ascii="Consolas" w:hAnsi="Consolas" w:cs="Courier New"/>
+          <w:sz w:val="17"/>
+          <w:szCs w:val="17"/>
+        </w:rPr>
+      </w:pPr>
+      <w:r>
+        <w:rPr>
+          <w:rFonts w:ascii="Consolas" w:hAnsi="Consolas" w:cs="Courier New"/>
+          <w:sz w:val="17"/>
+          <w:szCs w:val="17"/>
+        </w:rPr>
+        <w:t xml:space="preserve"> 9.</w:t>
+      </w:r>
+      <w:r>
+        <w:rPr>
+          <w:rFonts w:ascii="Consolas" w:hAnsi="Consolas" w:cs="Courier New"/>
+          <w:color w:val="000000"/>
+          <w:sz w:val="17"/>
+          <w:szCs w:val="17"/>
+        </w:rPr>
+        <w:t xml:space="preserve"> </w:t>
+      </w:r>
+      <w:r>
+        <w:rPr>
+          <w:rFonts w:ascii="Consolas" w:hAnsi="Consolas" w:cs="Courier New"/>
+          <w:color w:val="000000"/>
+          <w:sz w:val="17"/>
+          <w:szCs w:val="17"/>
+        </w:rPr>
+        <w:tab/>
+      </w:r>
+      <w:r>
+        <w:rPr>
+          <w:rFonts w:ascii="Consolas" w:hAnsi="Consolas" w:cs="Courier New"/>
+          <w:color w:val="000088"/>
+          <w:sz w:val="17"/>
+          <w:szCs w:val="17"/>
+        </w:rPr>
+        <w:t>for</w:t>
+      </w:r>
+      <w:r>
+        <w:rPr>
+          <w:rFonts w:ascii="Consolas" w:hAnsi="Consolas" w:cs="Courier New"/>
+          <w:color w:val="000000"/>
+          <w:sz w:val="17"/>
+          <w:szCs w:val="17"/>
+        </w:rPr>
+        <w:t xml:space="preserve"> each point on the wall</w:t>
+      </w:r>
+    </w:p>
+    <w:p>
+      <w:pPr>
+        <w:pStyle w:val="NormalWeb"/>
+        <w:pBdr>
+          <w:top w:val="single" w:sz="6" w:space="2" w:color="888888"/>
+          <w:left w:val="single" w:sz="6" w:space="2" w:color="888888"/>
+          <w:bottom w:val="single" w:sz="6" w:space="2" w:color="888888"/>
+          <w:right w:val="single" w:sz="6" w:space="2" w:color="888888"/>
+        </w:pBdr>
+        <w:tabs>
+          <w:tab w:val="left" w:pos="916"/>
+          <w:tab w:val="left" w:pos="1832"/>
+          <w:tab w:val="left" w:pos="2748"/>
+          <w:tab w:val="left" w:pos="3664"/>
+          <w:tab w:val="left" w:pos="4580"/>
+          <w:tab w:val="left" w:pos="5496"/>
+          <w:tab w:val="left" w:pos="6412"/>
+          <w:tab w:val="left" w:pos="7328"/>
+          <w:tab w:val="left" w:pos="8244"/>
+          <w:tab w:val="left" w:pos="9160"/>
+          <w:tab w:val="left" w:pos="10076"/>
+          <w:tab w:val="left" w:pos="10992"/>
+          <w:tab w:val="left" w:pos="11908"/>
+          <w:tab w:val="left" w:pos="12824"/>
+          <w:tab w:val="left" w:pos="13740"/>
+          <w:tab w:val="left" w:pos="14656"/>
+        </w:tabs>
+        <w:spacing w:before="0" w:beforeAutospacing="0" w:after="0" w:afterAutospacing="0"/>
+        <w:divId w:val="844518235"/>
+        <w:rPr>
+          <w:rFonts w:ascii="Consolas" w:hAnsi="Consolas" w:cs="Courier New"/>
+          <w:sz w:val="17"/>
+          <w:szCs w:val="17"/>
+        </w:rPr>
+      </w:pPr>
+      <w:r>
+        <w:rPr>
+          <w:rFonts w:ascii="Consolas" w:hAnsi="Consolas" w:cs="Courier New"/>
+          <w:sz w:val="17"/>
+          <w:szCs w:val="17"/>
+        </w:rPr>
+        <w:t>10.</w:t>
+      </w:r>
+      <w:r>
+        <w:rPr>
+          <w:rFonts w:ascii="Consolas" w:hAnsi="Consolas" w:cs="Courier New"/>
+          <w:color w:val="000000"/>
+          <w:sz w:val="17"/>
+          <w:szCs w:val="17"/>
+        </w:rPr>
+        <w:t xml:space="preserve"> </w:t>
+      </w:r>
+      <w:r>
+        <w:rPr>
+          <w:rFonts w:ascii="Consolas" w:hAnsi="Consolas" w:cs="Courier New"/>
+          <w:color w:val="000000"/>
+          <w:sz w:val="17"/>
+          <w:szCs w:val="17"/>
+        </w:rPr>
+        <w:tab/>
+      </w:r>
+      <w:r>
+        <w:rPr>
+          <w:rFonts w:ascii="Consolas" w:hAnsi="Consolas" w:cs="Courier New"/>
+          <w:color w:val="000000"/>
+          <w:sz w:val="17"/>
+          <w:szCs w:val="17"/>
+        </w:rPr>
+        <w:tab/>
+        <w:t xml:space="preserve">distance </w:t>
+      </w:r>
+      <w:r>
+        <w:rPr>
+          <w:rFonts w:ascii="Consolas" w:hAnsi="Consolas" w:cs="Courier New"/>
+          <w:color w:val="666600"/>
+          <w:sz w:val="17"/>
+          <w:szCs w:val="17"/>
+        </w:rPr>
+        <w:t>=</w:t>
+      </w:r>
+      <w:r>
+        <w:rPr>
+          <w:rFonts w:ascii="Consolas" w:hAnsi="Consolas" w:cs="Courier New"/>
+          <w:color w:val="000000"/>
+          <w:sz w:val="17"/>
+          <w:szCs w:val="17"/>
+        </w:rPr>
+        <w:t xml:space="preserve"> distance to sdf</w:t>
+      </w:r>
+    </w:p>
+    <w:p>
+      <w:pPr>
+        <w:pStyle w:val="NormalWeb"/>
+        <w:pBdr>
+          <w:top w:val="single" w:sz="6" w:space="2" w:color="888888"/>
+          <w:left w:val="single" w:sz="6" w:space="2" w:color="888888"/>
+          <w:bottom w:val="single" w:sz="6" w:space="2" w:color="888888"/>
+          <w:right w:val="single" w:sz="6" w:space="2" w:color="888888"/>
+        </w:pBdr>
+        <w:tabs>
+          <w:tab w:val="left" w:pos="916"/>
+          <w:tab w:val="left" w:pos="1832"/>
+          <w:tab w:val="left" w:pos="2748"/>
+          <w:tab w:val="left" w:pos="3664"/>
+          <w:tab w:val="left" w:pos="4580"/>
+          <w:tab w:val="left" w:pos="5496"/>
+          <w:tab w:val="left" w:pos="6412"/>
+          <w:tab w:val="left" w:pos="7328"/>
+          <w:tab w:val="left" w:pos="8244"/>
+          <w:tab w:val="left" w:pos="9160"/>
+          <w:tab w:val="left" w:pos="10076"/>
+          <w:tab w:val="left" w:pos="10992"/>
+          <w:tab w:val="left" w:pos="11908"/>
+          <w:tab w:val="left" w:pos="12824"/>
+          <w:tab w:val="left" w:pos="13740"/>
+          <w:tab w:val="left" w:pos="14656"/>
+        </w:tabs>
+        <w:spacing w:before="0" w:beforeAutospacing="0" w:after="0" w:afterAutospacing="0"/>
+        <w:divId w:val="844518235"/>
+        <w:rPr>
+          <w:rFonts w:ascii="Consolas" w:hAnsi="Consolas" w:cs="Courier New"/>
+          <w:sz w:val="17"/>
+          <w:szCs w:val="17"/>
+        </w:rPr>
+      </w:pPr>
+      <w:r>
+        <w:rPr>
+          <w:rFonts w:ascii="Consolas" w:hAnsi="Consolas" w:cs="Courier New"/>
+          <w:sz w:val="17"/>
+          <w:szCs w:val="17"/>
+        </w:rPr>
+        <w:t>11.</w:t>
+      </w:r>
+      <w:r>
+        <w:rPr>
+          <w:rFonts w:ascii="Consolas" w:hAnsi="Consolas" w:cs="Courier New"/>
+          <w:color w:val="000000"/>
+          <w:sz w:val="17"/>
+          <w:szCs w:val="17"/>
+        </w:rPr>
+        <w:t xml:space="preserve">  </w:t>
+      </w:r>
+    </w:p>
+    <w:p>
+      <w:pPr>
+        <w:pStyle w:val="NormalWeb"/>
+        <w:pBdr>
+          <w:top w:val="single" w:sz="6" w:space="2" w:color="888888"/>
+          <w:left w:val="single" w:sz="6" w:space="2" w:color="888888"/>
+          <w:bottom w:val="single" w:sz="6" w:space="2" w:color="888888"/>
+          <w:right w:val="single" w:sz="6" w:space="2" w:color="888888"/>
+        </w:pBdr>
+        <w:tabs>
+          <w:tab w:val="left" w:pos="916"/>
+          <w:tab w:val="left" w:pos="1832"/>
+          <w:tab w:val="left" w:pos="2748"/>
+          <w:tab w:val="left" w:pos="3664"/>
+          <w:tab w:val="left" w:pos="4580"/>
+          <w:tab w:val="left" w:pos="5496"/>
+          <w:tab w:val="left" w:pos="6412"/>
+          <w:tab w:val="left" w:pos="7328"/>
+          <w:tab w:val="left" w:pos="8244"/>
+          <w:tab w:val="left" w:pos="9160"/>
+          <w:tab w:val="left" w:pos="10076"/>
+          <w:tab w:val="left" w:pos="10992"/>
+          <w:tab w:val="left" w:pos="11908"/>
+          <w:tab w:val="left" w:pos="12824"/>
+          <w:tab w:val="left" w:pos="13740"/>
+          <w:tab w:val="left" w:pos="14656"/>
+        </w:tabs>
+        <w:spacing w:before="0" w:beforeAutospacing="0" w:after="0" w:afterAutospacing="0"/>
+        <w:divId w:val="844518235"/>
+        <w:rPr>
+          <w:rFonts w:ascii="Consolas" w:hAnsi="Consolas" w:cs="Courier New"/>
+          <w:sz w:val="17"/>
+          <w:szCs w:val="17"/>
+        </w:rPr>
+      </w:pPr>
+      <w:r>
+        <w:rPr>
+          <w:rFonts w:ascii="Consolas" w:hAnsi="Consolas" w:cs="Courier New"/>
+          <w:sz w:val="17"/>
+          <w:szCs w:val="17"/>
+        </w:rPr>
+        <w:t>12.</w:t>
+      </w:r>
+      <w:r>
+        <w:rPr>
+          <w:rFonts w:ascii="Consolas" w:hAnsi="Consolas" w:cs="Courier New"/>
+          <w:color w:val="000000"/>
+          <w:sz w:val="17"/>
+          <w:szCs w:val="17"/>
+        </w:rPr>
+        <w:tab/>
+      </w:r>
+      <w:r>
+        <w:rPr>
+          <w:rFonts w:ascii="Consolas" w:hAnsi="Consolas" w:cs="Courier New"/>
+          <w:color w:val="000000"/>
+          <w:sz w:val="17"/>
+          <w:szCs w:val="17"/>
+        </w:rPr>
+        <w:tab/>
+      </w:r>
+      <w:r>
+        <w:rPr>
+          <w:rFonts w:ascii="Consolas" w:hAnsi="Consolas" w:cs="Courier New"/>
+          <w:color w:val="000088"/>
+          <w:sz w:val="17"/>
+          <w:szCs w:val="17"/>
+        </w:rPr>
+        <w:t>if</w:t>
+      </w:r>
+      <w:r>
+        <w:rPr>
+          <w:rFonts w:ascii="Consolas" w:hAnsi="Consolas" w:cs="Courier New"/>
+          <w:color w:val="000000"/>
+          <w:sz w:val="17"/>
+          <w:szCs w:val="17"/>
+        </w:rPr>
+        <w:t xml:space="preserve"> distance </w:t>
+      </w:r>
+      <w:r>
+        <w:rPr>
+          <w:rFonts w:ascii="Consolas" w:hAnsi="Consolas" w:cs="Courier New"/>
+          <w:color w:val="666600"/>
+          <w:sz w:val="17"/>
+          <w:szCs w:val="17"/>
+        </w:rPr>
+        <w:t>&lt;</w:t>
+      </w:r>
+      <w:r>
+        <w:rPr>
+          <w:rFonts w:ascii="Consolas" w:hAnsi="Consolas" w:cs="Courier New"/>
+          <w:color w:val="000000"/>
+          <w:sz w:val="17"/>
+          <w:szCs w:val="17"/>
+        </w:rPr>
+        <w:t xml:space="preserve"> </w:t>
+      </w:r>
+      <w:r>
+        <w:rPr>
+          <w:rFonts w:ascii="Consolas" w:hAnsi="Consolas" w:cs="Courier New"/>
+          <w:color w:val="006666"/>
+          <w:sz w:val="17"/>
+          <w:szCs w:val="17"/>
+        </w:rPr>
+        <w:t>0.001</w:t>
+      </w:r>
+    </w:p>
+    <w:p>
+      <w:pPr>
+        <w:pStyle w:val="NormalWeb"/>
+        <w:pBdr>
+          <w:top w:val="single" w:sz="6" w:space="2" w:color="888888"/>
+          <w:left w:val="single" w:sz="6" w:space="2" w:color="888888"/>
+          <w:bottom w:val="single" w:sz="6" w:space="2" w:color="888888"/>
+          <w:right w:val="single" w:sz="6" w:space="2" w:color="888888"/>
+        </w:pBdr>
+        <w:tabs>
+          <w:tab w:val="left" w:pos="916"/>
+          <w:tab w:val="left" w:pos="1832"/>
+          <w:tab w:val="left" w:pos="2748"/>
+          <w:tab w:val="left" w:pos="3664"/>
+          <w:tab w:val="left" w:pos="4580"/>
+          <w:tab w:val="left" w:pos="5496"/>
+          <w:tab w:val="left" w:pos="6412"/>
+          <w:tab w:val="left" w:pos="7328"/>
+          <w:tab w:val="left" w:pos="8244"/>
+          <w:tab w:val="left" w:pos="9160"/>
+          <w:tab w:val="left" w:pos="10076"/>
+          <w:tab w:val="left" w:pos="10992"/>
+          <w:tab w:val="left" w:pos="11908"/>
+          <w:tab w:val="left" w:pos="12824"/>
+          <w:tab w:val="left" w:pos="13740"/>
+          <w:tab w:val="left" w:pos="14656"/>
+        </w:tabs>
+        <w:spacing w:before="0" w:beforeAutospacing="0" w:after="0" w:afterAutospacing="0"/>
+        <w:divId w:val="844518235"/>
+        <w:rPr>
+          <w:rFonts w:ascii="Consolas" w:hAnsi="Consolas" w:cs="Courier New"/>
+          <w:sz w:val="17"/>
+          <w:szCs w:val="17"/>
+        </w:rPr>
+      </w:pPr>
+      <w:r>
+        <w:rPr>
+          <w:rFonts w:ascii="Consolas" w:hAnsi="Consolas" w:cs="Courier New"/>
+          <w:sz w:val="17"/>
+          <w:szCs w:val="17"/>
+        </w:rPr>
+        <w:t>13.</w:t>
+      </w:r>
+      <w:r>
+        <w:rPr>
+          <w:rFonts w:ascii="Consolas" w:hAnsi="Consolas" w:cs="Courier New"/>
+          <w:color w:val="000000"/>
+          <w:sz w:val="17"/>
+          <w:szCs w:val="17"/>
+        </w:rPr>
+        <w:tab/>
+      </w:r>
+      <w:r>
+        <w:rPr>
+          <w:rFonts w:ascii="Consolas" w:hAnsi="Consolas" w:cs="Courier New"/>
+          <w:color w:val="000000"/>
+          <w:sz w:val="17"/>
+          <w:szCs w:val="17"/>
+        </w:rPr>
+        <w:tab/>
+      </w:r>
+      <w:r>
+        <w:rPr>
+          <w:rFonts w:ascii="Consolas" w:hAnsi="Consolas" w:cs="Courier New"/>
+          <w:color w:val="000000"/>
+          <w:sz w:val="17"/>
+          <w:szCs w:val="17"/>
+        </w:rPr>
+        <w:tab/>
+        <w:t xml:space="preserve">store that point </w:t>
+      </w:r>
+      <w:r>
+        <w:rPr>
+          <w:rFonts w:ascii="Consolas" w:hAnsi="Consolas" w:cs="Courier New"/>
+          <w:color w:val="880000"/>
+          <w:sz w:val="17"/>
+          <w:szCs w:val="17"/>
+        </w:rPr>
+        <w:t>//wall has reached surface</w:t>
+      </w:r>
+    </w:p>
+    <w:p>
+      <w:pPr>
+        <w:pStyle w:val="NormalWeb"/>
+        <w:pBdr>
+          <w:top w:val="single" w:sz="6" w:space="2" w:color="888888"/>
+          <w:left w:val="single" w:sz="6" w:space="2" w:color="888888"/>
+          <w:bottom w:val="single" w:sz="6" w:space="2" w:color="888888"/>
+          <w:right w:val="single" w:sz="6" w:space="2" w:color="888888"/>
+        </w:pBdr>
+        <w:tabs>
+          <w:tab w:val="left" w:pos="916"/>
+          <w:tab w:val="left" w:pos="1832"/>
+          <w:tab w:val="left" w:pos="2748"/>
+          <w:tab w:val="left" w:pos="3664"/>
+          <w:tab w:val="left" w:pos="4580"/>
+          <w:tab w:val="left" w:pos="5496"/>
+          <w:tab w:val="left" w:pos="6412"/>
+          <w:tab w:val="left" w:pos="7328"/>
+          <w:tab w:val="left" w:pos="8244"/>
+          <w:tab w:val="left" w:pos="9160"/>
+          <w:tab w:val="left" w:pos="10076"/>
+          <w:tab w:val="left" w:pos="10992"/>
+          <w:tab w:val="left" w:pos="11908"/>
+          <w:tab w:val="left" w:pos="12824"/>
+          <w:tab w:val="left" w:pos="13740"/>
+          <w:tab w:val="left" w:pos="14656"/>
+        </w:tabs>
+        <w:spacing w:before="0" w:beforeAutospacing="0" w:after="0" w:afterAutospacing="0"/>
+        <w:divId w:val="844518235"/>
+        <w:rPr>
+          <w:rFonts w:ascii="Consolas" w:hAnsi="Consolas" w:cs="Courier New"/>
+          <w:sz w:val="17"/>
+          <w:szCs w:val="17"/>
+        </w:rPr>
+      </w:pPr>
+      <w:r>
+        <w:rPr>
+          <w:rFonts w:ascii="Consolas" w:hAnsi="Consolas" w:cs="Courier New"/>
+          <w:sz w:val="17"/>
+          <w:szCs w:val="17"/>
+        </w:rPr>
+        <w:t>14.</w:t>
+      </w:r>
+      <w:r>
+        <w:rPr>
+          <w:rFonts w:ascii="Consolas" w:hAnsi="Consolas" w:cs="Courier New"/>
+          <w:color w:val="000000"/>
+          <w:sz w:val="17"/>
+          <w:szCs w:val="17"/>
+        </w:rPr>
+        <w:tab/>
+      </w:r>
+      <w:r>
+        <w:rPr>
+          <w:rFonts w:ascii="Consolas" w:hAnsi="Consolas" w:cs="Courier New"/>
+          <w:color w:val="000000"/>
+          <w:sz w:val="17"/>
+          <w:szCs w:val="17"/>
+        </w:rPr>
+        <w:tab/>
+      </w:r>
+      <w:r>
+        <w:rPr>
+          <w:rFonts w:ascii="Consolas" w:hAnsi="Consolas" w:cs="Courier New"/>
+          <w:color w:val="000088"/>
+          <w:sz w:val="17"/>
+          <w:szCs w:val="17"/>
+        </w:rPr>
+        <w:t>if</w:t>
+      </w:r>
+      <w:r>
+        <w:rPr>
+          <w:rFonts w:ascii="Consolas" w:hAnsi="Consolas" w:cs="Courier New"/>
+          <w:color w:val="000000"/>
+          <w:sz w:val="17"/>
+          <w:szCs w:val="17"/>
+        </w:rPr>
+        <w:t xml:space="preserve"> distance </w:t>
+      </w:r>
+      <w:r>
+        <w:rPr>
+          <w:rFonts w:ascii="Consolas" w:hAnsi="Consolas" w:cs="Courier New"/>
+          <w:color w:val="666600"/>
+          <w:sz w:val="17"/>
+          <w:szCs w:val="17"/>
+        </w:rPr>
+        <w:t>&lt;</w:t>
+      </w:r>
+      <w:r>
+        <w:rPr>
+          <w:rFonts w:ascii="Consolas" w:hAnsi="Consolas" w:cs="Courier New"/>
+          <w:color w:val="000000"/>
+          <w:sz w:val="17"/>
+          <w:szCs w:val="17"/>
+        </w:rPr>
+        <w:t xml:space="preserve"> closest distance</w:t>
+      </w:r>
+    </w:p>
+    <w:p>
+      <w:pPr>
+        <w:pStyle w:val="NormalWeb"/>
+        <w:pBdr>
+          <w:top w:val="single" w:sz="6" w:space="2" w:color="888888"/>
+          <w:left w:val="single" w:sz="6" w:space="2" w:color="888888"/>
+          <w:bottom w:val="single" w:sz="6" w:space="2" w:color="888888"/>
+          <w:right w:val="single" w:sz="6" w:space="2" w:color="888888"/>
+        </w:pBdr>
+        <w:tabs>
+          <w:tab w:val="left" w:pos="916"/>
+          <w:tab w:val="left" w:pos="1832"/>
+          <w:tab w:val="left" w:pos="2748"/>
+          <w:tab w:val="left" w:pos="3664"/>
+          <w:tab w:val="left" w:pos="4580"/>
+          <w:tab w:val="left" w:pos="5496"/>
+          <w:tab w:val="left" w:pos="6412"/>
+          <w:tab w:val="left" w:pos="7328"/>
+          <w:tab w:val="left" w:pos="8244"/>
+          <w:tab w:val="left" w:pos="9160"/>
+          <w:tab w:val="left" w:pos="10076"/>
+          <w:tab w:val="left" w:pos="10992"/>
+          <w:tab w:val="left" w:pos="11908"/>
+          <w:tab w:val="left" w:pos="12824"/>
+          <w:tab w:val="left" w:pos="13740"/>
+          <w:tab w:val="left" w:pos="14656"/>
+        </w:tabs>
+        <w:spacing w:before="0" w:beforeAutospacing="0" w:after="0" w:afterAutospacing="0"/>
+        <w:divId w:val="844518235"/>
+        <w:rPr>
+          <w:rFonts w:ascii="Consolas" w:hAnsi="Consolas" w:cs="Courier New"/>
+          <w:sz w:val="17"/>
+          <w:szCs w:val="17"/>
+        </w:rPr>
+      </w:pPr>
+      <w:r>
+        <w:rPr>
+          <w:rFonts w:ascii="Consolas" w:hAnsi="Consolas" w:cs="Courier New"/>
+          <w:sz w:val="17"/>
+          <w:szCs w:val="17"/>
+        </w:rPr>
+        <w:t>15.</w:t>
+      </w:r>
+      <w:r>
+        <w:rPr>
+          <w:rFonts w:ascii="Consolas" w:hAnsi="Consolas" w:cs="Courier New"/>
+          <w:color w:val="000000"/>
+          <w:sz w:val="17"/>
+          <w:szCs w:val="17"/>
+        </w:rPr>
+        <w:tab/>
+      </w:r>
+      <w:r>
+        <w:rPr>
+          <w:rFonts w:ascii="Consolas" w:hAnsi="Consolas" w:cs="Courier New"/>
+          <w:color w:val="000000"/>
+          <w:sz w:val="17"/>
+          <w:szCs w:val="17"/>
+        </w:rPr>
+        <w:tab/>
+      </w:r>
+      <w:r>
+        <w:rPr>
+          <w:rFonts w:ascii="Consolas" w:hAnsi="Consolas" w:cs="Courier New"/>
+          <w:color w:val="000000"/>
+          <w:sz w:val="17"/>
+          <w:szCs w:val="17"/>
+        </w:rPr>
+        <w:tab/>
+        <w:t xml:space="preserve">store distance </w:t>
+      </w:r>
+      <w:r>
+        <w:rPr>
+          <w:rFonts w:ascii="Consolas" w:hAnsi="Consolas" w:cs="Courier New"/>
+          <w:color w:val="000088"/>
+          <w:sz w:val="17"/>
+          <w:szCs w:val="17"/>
+        </w:rPr>
+        <w:t>and</w:t>
+      </w:r>
+      <w:r>
+        <w:rPr>
+          <w:rFonts w:ascii="Consolas" w:hAnsi="Consolas" w:cs="Courier New"/>
+          <w:color w:val="000000"/>
+          <w:sz w:val="17"/>
+          <w:szCs w:val="17"/>
+        </w:rPr>
+        <w:t xml:space="preserve"> point </w:t>
+      </w:r>
+      <w:r>
+        <w:rPr>
+          <w:rFonts w:ascii="Consolas" w:hAnsi="Consolas" w:cs="Courier New"/>
+          <w:color w:val="880000"/>
+          <w:sz w:val="17"/>
+          <w:szCs w:val="17"/>
+        </w:rPr>
+        <w:t>//new minimum was found</w:t>
+      </w:r>
+    </w:p>
+    <w:p>
+      <w:pPr>
+        <w:pStyle w:val="NormalWeb"/>
+        <w:pBdr>
+          <w:top w:val="single" w:sz="6" w:space="2" w:color="888888"/>
+          <w:left w:val="single" w:sz="6" w:space="2" w:color="888888"/>
+          <w:bottom w:val="single" w:sz="6" w:space="2" w:color="888888"/>
+          <w:right w:val="single" w:sz="6" w:space="2" w:color="888888"/>
+        </w:pBdr>
+        <w:tabs>
+          <w:tab w:val="left" w:pos="916"/>
+          <w:tab w:val="left" w:pos="1832"/>
+          <w:tab w:val="left" w:pos="2748"/>
+          <w:tab w:val="left" w:pos="3664"/>
+          <w:tab w:val="left" w:pos="4580"/>
+          <w:tab w:val="left" w:pos="5496"/>
+          <w:tab w:val="left" w:pos="6412"/>
+          <w:tab w:val="left" w:pos="7328"/>
+          <w:tab w:val="left" w:pos="8244"/>
+          <w:tab w:val="left" w:pos="9160"/>
+          <w:tab w:val="left" w:pos="10076"/>
+          <w:tab w:val="left" w:pos="10992"/>
+          <w:tab w:val="left" w:pos="11908"/>
+          <w:tab w:val="left" w:pos="12824"/>
+          <w:tab w:val="left" w:pos="13740"/>
+          <w:tab w:val="left" w:pos="14656"/>
+        </w:tabs>
+        <w:spacing w:before="0" w:beforeAutospacing="0" w:after="0" w:afterAutospacing="0"/>
+        <w:divId w:val="844518235"/>
+        <w:rPr>
+          <w:rFonts w:ascii="Consolas" w:hAnsi="Consolas" w:cs="Courier New"/>
+          <w:sz w:val="17"/>
+          <w:szCs w:val="17"/>
+        </w:rPr>
+      </w:pPr>
+      <w:r>
+        <w:rPr>
+          <w:rFonts w:ascii="Consolas" w:hAnsi="Consolas" w:cs="Courier New"/>
+          <w:sz w:val="17"/>
+          <w:szCs w:val="17"/>
+        </w:rPr>
+        <w:t>16.</w:t>
+      </w:r>
+    </w:p>
+    <w:p>
+      <w:pPr>
+        <w:pStyle w:val="NormalWeb"/>
+        <w:pBdr>
+          <w:top w:val="single" w:sz="6" w:space="2" w:color="888888"/>
+          <w:left w:val="single" w:sz="6" w:space="2" w:color="888888"/>
+          <w:bottom w:val="single" w:sz="6" w:space="2" w:color="888888"/>
+          <w:right w:val="single" w:sz="6" w:space="2" w:color="888888"/>
+        </w:pBdr>
+        <w:tabs>
+          <w:tab w:val="left" w:pos="916"/>
+          <w:tab w:val="left" w:pos="1832"/>
+          <w:tab w:val="left" w:pos="2748"/>
+          <w:tab w:val="left" w:pos="3664"/>
+          <w:tab w:val="left" w:pos="4580"/>
+          <w:tab w:val="left" w:pos="5496"/>
+          <w:tab w:val="left" w:pos="6412"/>
+          <w:tab w:val="left" w:pos="7328"/>
+          <w:tab w:val="left" w:pos="8244"/>
+          <w:tab w:val="left" w:pos="9160"/>
+          <w:tab w:val="left" w:pos="10076"/>
+          <w:tab w:val="left" w:pos="10992"/>
+          <w:tab w:val="left" w:pos="11908"/>
+          <w:tab w:val="left" w:pos="12824"/>
+          <w:tab w:val="left" w:pos="13740"/>
+          <w:tab w:val="left" w:pos="14656"/>
+        </w:tabs>
+        <w:spacing w:before="0" w:beforeAutospacing="0" w:after="0" w:afterAutospacing="0"/>
+        <w:divId w:val="844518235"/>
+        <w:rPr>
+          <w:rFonts w:ascii="Consolas" w:hAnsi="Consolas" w:cs="Courier New"/>
+          <w:sz w:val="17"/>
+          <w:szCs w:val="17"/>
+        </w:rPr>
+      </w:pPr>
+      <w:r>
+        <w:rPr>
+          <w:rFonts w:ascii="Consolas" w:hAnsi="Consolas" w:cs="Courier New"/>
+          <w:sz w:val="17"/>
+          <w:szCs w:val="17"/>
+        </w:rPr>
+        <w:t>17.</w:t>
+      </w:r>
+      <w:r>
+        <w:rPr>
+          <w:rFonts w:ascii="Consolas" w:hAnsi="Consolas" w:cs="Courier New"/>
+          <w:color w:val="000000"/>
+          <w:sz w:val="17"/>
+          <w:szCs w:val="17"/>
+        </w:rPr>
+        <w:tab/>
+        <w:t xml:space="preserve">calculate </w:t>
+      </w:r>
+      <w:r>
+        <w:rPr>
+          <w:rFonts w:ascii="Consolas" w:hAnsi="Consolas" w:cs="Courier New"/>
+          <w:color w:val="000088"/>
+          <w:sz w:val="17"/>
+          <w:szCs w:val="17"/>
+        </w:rPr>
+        <w:t>and</w:t>
+      </w:r>
+      <w:r>
+        <w:rPr>
+          <w:rFonts w:ascii="Consolas" w:hAnsi="Consolas" w:cs="Courier New"/>
+          <w:color w:val="000000"/>
+          <w:sz w:val="17"/>
+          <w:szCs w:val="17"/>
+        </w:rPr>
+        <w:t xml:space="preserve"> store the </w:t>
+      </w:r>
+      <w:r>
+        <w:rPr>
+          <w:rFonts w:ascii="Consolas" w:hAnsi="Consolas" w:cs="Courier New"/>
+          <w:color w:val="000088"/>
+          <w:sz w:val="17"/>
+          <w:szCs w:val="17"/>
+        </w:rPr>
+        <w:t>new</w:t>
+      </w:r>
+      <w:r>
+        <w:rPr>
+          <w:rFonts w:ascii="Consolas" w:hAnsi="Consolas" w:cs="Courier New"/>
+          <w:color w:val="000000"/>
+          <w:sz w:val="17"/>
+          <w:szCs w:val="17"/>
+        </w:rPr>
+        <w:t xml:space="preserve"> distance </w:t>
+      </w:r>
+      <w:r>
+        <w:rPr>
+          <w:rFonts w:ascii="Consolas" w:hAnsi="Consolas" w:cs="Courier New"/>
+          <w:color w:val="000088"/>
+          <w:sz w:val="17"/>
+          <w:szCs w:val="17"/>
+        </w:rPr>
+        <w:t>value</w:t>
+      </w:r>
+      <w:r>
+        <w:rPr>
+          <w:rFonts w:ascii="Consolas" w:hAnsi="Consolas" w:cs="Courier New"/>
+          <w:color w:val="000000"/>
+          <w:sz w:val="17"/>
+          <w:szCs w:val="17"/>
+        </w:rPr>
+        <w:t xml:space="preserve"> </w:t>
+      </w:r>
+      <w:r>
+        <w:rPr>
+          <w:rFonts w:ascii="Consolas" w:hAnsi="Consolas" w:cs="Courier New"/>
+          <w:color w:val="000088"/>
+          <w:sz w:val="17"/>
+          <w:szCs w:val="17"/>
+        </w:rPr>
+        <w:t>for</w:t>
+      </w:r>
+      <w:r>
+        <w:rPr>
+          <w:rFonts w:ascii="Consolas" w:hAnsi="Consolas" w:cs="Courier New"/>
+          <w:color w:val="000000"/>
+          <w:sz w:val="17"/>
+          <w:szCs w:val="17"/>
+        </w:rPr>
+        <w:t xml:space="preserve"> that wall</w:t>
+      </w:r>
+    </w:p>
+    <w:p>
+      <w:pPr>
+        <w:jc w:val="both"/>
+      </w:pPr>
+      <w:r>
+        <w:t xml:space="preserve">Once all 6 values </w:t>
+      </w:r>
+      <w:r>
+        <w:t>are</w:t>
+      </w:r>
+      <w:r>
+        <w:t xml:space="preserve"> </w:t>
+      </w:r>
+      <w:r>
+        <w:t>retrieved,</w:t>
+      </w:r>
+      <w:r>
+        <w:t xml:space="preserve"> we compare the </w:t>
+      </w:r>
+      <w:r>
+        <w:t xml:space="preserve">absolute values of the </w:t>
+      </w:r>
+      <w:r>
+        <w:t>x, y and z components of each point to</w:t>
+      </w:r>
+      <w:r>
+        <w:t xml:space="preserve"> determine the </w:t>
+      </w:r>
+      <w:r>
+        <w:t xml:space="preserve">box extent </w:t>
+      </w:r>
+      <w:r>
+        <w:t>of</w:t>
+      </w:r>
+      <w:r>
+        <w:t xml:space="preserve"> the SDF box</w:t>
+      </w:r>
+      <w:r>
+        <w:t xml:space="preserve">. Which will be used to </w:t>
+      </w:r>
+      <w:r>
+        <w:t>compute the box</w:t>
+      </w:r>
+      <w:r>
+        <w:t xml:space="preserve"> enclosing the </w:t>
+      </w:r>
+      <w:r>
+        <w:t>SDF.</w:t>
+      </w:r>
+      <w:r>
+        <w:t xml:space="preserve">  </w:t>
+      </w:r>
+    </w:p>
+    <w:p>
+      <w:pPr>
+        <w:pStyle w:val="NormalWeb"/>
+        <w:pBdr>
+          <w:top w:val="single" w:sz="6" w:space="2" w:color="888888"/>
+          <w:left w:val="single" w:sz="6" w:space="2" w:color="888888"/>
+          <w:bottom w:val="single" w:sz="6" w:space="2" w:color="888888"/>
+          <w:right w:val="single" w:sz="6" w:space="2" w:color="888888"/>
+        </w:pBdr>
+        <w:tabs>
+          <w:tab w:val="left" w:pos="916"/>
+          <w:tab w:val="left" w:pos="1832"/>
+          <w:tab w:val="left" w:pos="2748"/>
+          <w:tab w:val="left" w:pos="3664"/>
+          <w:tab w:val="left" w:pos="4580"/>
+          <w:tab w:val="left" w:pos="5496"/>
+          <w:tab w:val="left" w:pos="6412"/>
+          <w:tab w:val="left" w:pos="7328"/>
+          <w:tab w:val="left" w:pos="8244"/>
+          <w:tab w:val="left" w:pos="9160"/>
+          <w:tab w:val="left" w:pos="10076"/>
+          <w:tab w:val="left" w:pos="10992"/>
+          <w:tab w:val="left" w:pos="11908"/>
+          <w:tab w:val="left" w:pos="12824"/>
+          <w:tab w:val="left" w:pos="13740"/>
+          <w:tab w:val="left" w:pos="14656"/>
+        </w:tabs>
+        <w:spacing w:before="0" w:beforeAutospacing="0" w:after="0" w:afterAutospacing="0"/>
+        <w:divId w:val="1920864231"/>
+        <w:rPr>
+          <w:rFonts w:ascii="Consolas" w:hAnsi="Consolas" w:cs="Courier New"/>
+          <w:sz w:val="17"/>
+          <w:szCs w:val="17"/>
+        </w:rPr>
+      </w:pPr>
+      <w:r>
+        <w:rPr>
+          <w:rFonts w:ascii="Consolas" w:hAnsi="Consolas" w:cs="Courier New"/>
+          <w:sz w:val="17"/>
+          <w:szCs w:val="17"/>
+        </w:rPr>
+        <w:t xml:space="preserve">1. </w:t>
+      </w:r>
+      <w:r>
+        <w:rPr>
+          <w:rFonts w:ascii="Consolas" w:hAnsi="Consolas" w:cs="Courier New"/>
+          <w:color w:val="000088"/>
+          <w:sz w:val="17"/>
+          <w:szCs w:val="17"/>
+        </w:rPr>
+        <w:t>for</w:t>
+      </w:r>
+      <w:r>
+        <w:rPr>
+          <w:rFonts w:ascii="Consolas" w:hAnsi="Consolas" w:cs="Courier New"/>
+          <w:color w:val="000000"/>
+          <w:sz w:val="17"/>
+          <w:szCs w:val="17"/>
+        </w:rPr>
+        <w:t xml:space="preserve"> each minimum point </w:t>
+      </w:r>
+      <w:r>
+        <w:rPr>
+          <w:rFonts w:ascii="Consolas" w:hAnsi="Consolas" w:cs="Courier New"/>
+          <w:color w:val="000088"/>
+          <w:sz w:val="17"/>
+          <w:szCs w:val="17"/>
+        </w:rPr>
+        <w:t>of</w:t>
+      </w:r>
+      <w:r>
+        <w:rPr>
+          <w:rFonts w:ascii="Consolas" w:hAnsi="Consolas" w:cs="Courier New"/>
+          <w:color w:val="000000"/>
+          <w:sz w:val="17"/>
+          <w:szCs w:val="17"/>
+        </w:rPr>
+        <w:t xml:space="preserve"> each wall</w:t>
+      </w:r>
+    </w:p>
+    <w:p>
+      <w:pPr>
+        <w:pStyle w:val="NormalWeb"/>
+        <w:pBdr>
+          <w:top w:val="single" w:sz="6" w:space="2" w:color="888888"/>
+          <w:left w:val="single" w:sz="6" w:space="2" w:color="888888"/>
+          <w:bottom w:val="single" w:sz="6" w:space="2" w:color="888888"/>
+          <w:right w:val="single" w:sz="6" w:space="2" w:color="888888"/>
+        </w:pBdr>
+        <w:tabs>
+          <w:tab w:val="left" w:pos="916"/>
+          <w:tab w:val="left" w:pos="1832"/>
+          <w:tab w:val="left" w:pos="2748"/>
+          <w:tab w:val="left" w:pos="3664"/>
+          <w:tab w:val="left" w:pos="4580"/>
+          <w:tab w:val="left" w:pos="5496"/>
+          <w:tab w:val="left" w:pos="6412"/>
+          <w:tab w:val="left" w:pos="7328"/>
+          <w:tab w:val="left" w:pos="8244"/>
+          <w:tab w:val="left" w:pos="9160"/>
+          <w:tab w:val="left" w:pos="10076"/>
+          <w:tab w:val="left" w:pos="10992"/>
+          <w:tab w:val="left" w:pos="11908"/>
+          <w:tab w:val="left" w:pos="12824"/>
+          <w:tab w:val="left" w:pos="13740"/>
+          <w:tab w:val="left" w:pos="14656"/>
+        </w:tabs>
+        <w:spacing w:before="0" w:beforeAutospacing="0" w:after="0" w:afterAutospacing="0"/>
+        <w:divId w:val="1920864231"/>
+        <w:rPr>
+          <w:rFonts w:ascii="Consolas" w:hAnsi="Consolas" w:cs="Courier New"/>
+          <w:sz w:val="17"/>
+          <w:szCs w:val="17"/>
+        </w:rPr>
+      </w:pPr>
+      <w:r>
+        <w:rPr>
+          <w:rFonts w:ascii="Consolas" w:hAnsi="Consolas" w:cs="Courier New"/>
+          <w:sz w:val="17"/>
+          <w:szCs w:val="17"/>
+        </w:rPr>
+        <w:t xml:space="preserve">2. </w:t>
+      </w:r>
+      <w:r>
+        <w:rPr>
+          <w:rFonts w:ascii="Consolas" w:hAnsi="Consolas" w:cs="Courier New"/>
+          <w:color w:val="000000"/>
+          <w:sz w:val="17"/>
+          <w:szCs w:val="17"/>
+        </w:rPr>
+        <w:tab/>
+      </w:r>
+      <w:r>
+        <w:rPr>
+          <w:rFonts w:ascii="Consolas" w:hAnsi="Consolas" w:cs="Courier New"/>
+          <w:color w:val="000088"/>
+          <w:sz w:val="17"/>
+          <w:szCs w:val="17"/>
+        </w:rPr>
+        <w:t>if</w:t>
+      </w:r>
+      <w:r>
+        <w:rPr>
+          <w:rFonts w:ascii="Consolas" w:hAnsi="Consolas" w:cs="Courier New"/>
+          <w:color w:val="000000"/>
+          <w:sz w:val="17"/>
+          <w:szCs w:val="17"/>
+        </w:rPr>
+        <w:t xml:space="preserve"> boxExtent</w:t>
+      </w:r>
+      <w:r>
+        <w:rPr>
+          <w:rFonts w:ascii="Consolas" w:hAnsi="Consolas" w:cs="Courier New"/>
+          <w:color w:val="666600"/>
+          <w:sz w:val="17"/>
+          <w:szCs w:val="17"/>
+        </w:rPr>
         <w:t>.</w:t>
       </w:r>
       <w:r>
-        <w:t xml:space="preserve"> The benefits of an early out however hugely outweigh those extra calculations when actually approaching and hitting an object.</w:t>
-      </w:r>
-    </w:p>
-    <w:p>
-      <w:pPr>
-        <w:pStyle w:val="Heading3"/>
-      </w:pPr>
-      <w:r>
-        <w:t xml:space="preserve">Box </w:t>
-      </w:r>
-      <w:r>
-        <w:t>early out</w:t>
-      </w:r>
-    </w:p>
-    <w:p>
-      <w:pPr>
-        <w:pStyle w:val="Heading4"/>
-      </w:pPr>
-      <w:r>
-        <w:t>Constructing the boundaries</w:t>
-      </w:r>
-    </w:p>
-    <w:p>
-      <w:r>
-        <w:t>The following approach was used to approximate the boundaries of a box.</w:t>
-      </w:r>
-      <w:r>
-        <w:t xml:space="preserve"> </w:t>
-      </w:r>
-    </w:p>
-    <w:p>
-      <w:r>
-        <w:t>For each direction on every axis in the cartesian coordinate space</w:t>
-      </w:r>
-      <w:r>
-        <w:t xml:space="preserve"> (x, -x, y, -y, z, -z)</w:t>
-      </w:r>
-      <w:r>
-        <w:t xml:space="preserve"> a </w:t>
-      </w:r>
-      <w:r>
-        <w:t>“</w:t>
-      </w:r>
-      <w:r>
-        <w:t>wall</w:t>
-      </w:r>
-      <w:r>
-        <w:t>”</w:t>
-      </w:r>
-      <w:r>
-        <w:t xml:space="preserve"> of points is constructed in a rectangular grid perpendicular to </w:t>
-      </w:r>
-      <w:r>
-        <w:t>its</w:t>
-      </w:r>
-      <w:r>
-        <w:t xml:space="preserve"> direction.</w:t>
-      </w:r>
-      <w:r>
-        <w:t xml:space="preserve"> The initial distance at which the </w:t>
-      </w:r>
-      <w:r>
-        <w:t>walls are</w:t>
-      </w:r>
-      <w:r>
-        <w:t xml:space="preserve"> constructed </w:t>
-      </w:r>
-      <w:r>
-        <w:t>should be</w:t>
-      </w:r>
-      <w:r>
-        <w:t xml:space="preserve"> the </w:t>
-      </w:r>
-      <w:r>
-        <w:t xml:space="preserve">maximum </w:t>
-      </w:r>
-      <w:r>
-        <w:t>scene boundar</w:t>
-      </w:r>
-      <w:r>
+        <w:rPr>
+          <w:rFonts w:ascii="Consolas" w:hAnsi="Consolas" w:cs="Courier New"/>
+          <w:color w:val="000000"/>
+          <w:sz w:val="17"/>
+          <w:szCs w:val="17"/>
+        </w:rPr>
+        <w:t xml:space="preserve">x </w:t>
+      </w:r>
+      <w:r>
+        <w:rPr>
+          <w:rFonts w:ascii="Consolas" w:hAnsi="Consolas" w:cs="Courier New"/>
+          <w:color w:val="666600"/>
+          <w:sz w:val="17"/>
+          <w:szCs w:val="17"/>
+        </w:rPr>
+        <w:t>&lt;</w:t>
+      </w:r>
+      <w:r>
+        <w:rPr>
+          <w:rFonts w:ascii="Consolas" w:hAnsi="Consolas" w:cs="Courier New"/>
+          <w:color w:val="000000"/>
+          <w:sz w:val="17"/>
+          <w:szCs w:val="17"/>
+        </w:rPr>
+        <w:t xml:space="preserve"> abs</w:t>
+      </w:r>
+      <w:r>
+        <w:rPr>
+          <w:rFonts w:ascii="Consolas" w:hAnsi="Consolas" w:cs="Courier New"/>
+          <w:color w:val="666600"/>
+          <w:sz w:val="17"/>
+          <w:szCs w:val="17"/>
+        </w:rPr>
+        <w:t>(</w:t>
+      </w:r>
+      <w:r>
+        <w:rPr>
+          <w:rFonts w:ascii="Consolas" w:hAnsi="Consolas" w:cs="Courier New"/>
+          <w:color w:val="000000"/>
+          <w:sz w:val="17"/>
+          <w:szCs w:val="17"/>
+        </w:rPr>
+        <w:t>point</w:t>
+      </w:r>
+      <w:r>
+        <w:rPr>
+          <w:rFonts w:ascii="Consolas" w:hAnsi="Consolas" w:cs="Courier New"/>
+          <w:color w:val="666600"/>
+          <w:sz w:val="17"/>
+          <w:szCs w:val="17"/>
+        </w:rPr>
+        <w:t>.</w:t>
+      </w:r>
+      <w:r>
+        <w:rPr>
+          <w:rFonts w:ascii="Consolas" w:hAnsi="Consolas" w:cs="Courier New"/>
+          <w:color w:val="000000"/>
+          <w:sz w:val="17"/>
+          <w:szCs w:val="17"/>
+        </w:rPr>
+        <w:t>x</w:t>
+      </w:r>
+      <w:r>
+        <w:rPr>
+          <w:rFonts w:ascii="Consolas" w:hAnsi="Consolas" w:cs="Courier New"/>
+          <w:color w:val="666600"/>
+          <w:sz w:val="17"/>
+          <w:szCs w:val="17"/>
+        </w:rPr>
+        <w:t>)</w:t>
+      </w:r>
+    </w:p>
+    <w:p>
+      <w:pPr>
+        <w:pStyle w:val="NormalWeb"/>
+        <w:pBdr>
+          <w:top w:val="single" w:sz="6" w:space="2" w:color="888888"/>
+          <w:left w:val="single" w:sz="6" w:space="2" w:color="888888"/>
+          <w:bottom w:val="single" w:sz="6" w:space="2" w:color="888888"/>
+          <w:right w:val="single" w:sz="6" w:space="2" w:color="888888"/>
+        </w:pBdr>
+        <w:tabs>
+          <w:tab w:val="left" w:pos="916"/>
+          <w:tab w:val="left" w:pos="1832"/>
+          <w:tab w:val="left" w:pos="2748"/>
+          <w:tab w:val="left" w:pos="3664"/>
+          <w:tab w:val="left" w:pos="4580"/>
+          <w:tab w:val="left" w:pos="5496"/>
+          <w:tab w:val="left" w:pos="6412"/>
+          <w:tab w:val="left" w:pos="7328"/>
+          <w:tab w:val="left" w:pos="8244"/>
+          <w:tab w:val="left" w:pos="9160"/>
+          <w:tab w:val="left" w:pos="10076"/>
+          <w:tab w:val="left" w:pos="10992"/>
+          <w:tab w:val="left" w:pos="11908"/>
+          <w:tab w:val="left" w:pos="12824"/>
+          <w:tab w:val="left" w:pos="13740"/>
+          <w:tab w:val="left" w:pos="14656"/>
+        </w:tabs>
+        <w:spacing w:before="0" w:beforeAutospacing="0" w:after="0" w:afterAutospacing="0"/>
+        <w:divId w:val="1920864231"/>
+        <w:rPr>
+          <w:rFonts w:ascii="Consolas" w:hAnsi="Consolas" w:cs="Courier New"/>
+          <w:sz w:val="17"/>
+          <w:szCs w:val="17"/>
+        </w:rPr>
+      </w:pPr>
+      <w:r>
+        <w:rPr>
+          <w:rFonts w:ascii="Consolas" w:hAnsi="Consolas" w:cs="Courier New"/>
+          <w:sz w:val="17"/>
+          <w:szCs w:val="17"/>
+        </w:rPr>
+        <w:t xml:space="preserve">3. </w:t>
+      </w:r>
+      <w:r>
+        <w:rPr>
+          <w:rFonts w:ascii="Consolas" w:hAnsi="Consolas" w:cs="Courier New"/>
+          <w:color w:val="000000"/>
+          <w:sz w:val="17"/>
+          <w:szCs w:val="17"/>
+        </w:rPr>
+        <w:tab/>
+      </w:r>
+      <w:r>
+        <w:rPr>
+          <w:rFonts w:ascii="Consolas" w:hAnsi="Consolas" w:cs="Courier New"/>
+          <w:color w:val="000000"/>
+          <w:sz w:val="17"/>
+          <w:szCs w:val="17"/>
+        </w:rPr>
+        <w:tab/>
+        <w:t>boxExtent</w:t>
+      </w:r>
+      <w:r>
+        <w:rPr>
+          <w:rFonts w:ascii="Consolas" w:hAnsi="Consolas" w:cs="Courier New"/>
+          <w:color w:val="666600"/>
+          <w:sz w:val="17"/>
+          <w:szCs w:val="17"/>
+        </w:rPr>
+        <w:t>.</w:t>
+      </w:r>
+      <w:r>
+        <w:rPr>
+          <w:rFonts w:ascii="Consolas" w:hAnsi="Consolas" w:cs="Courier New"/>
+          <w:color w:val="000000"/>
+          <w:sz w:val="17"/>
+          <w:szCs w:val="17"/>
+        </w:rPr>
+        <w:t xml:space="preserve">x </w:t>
+      </w:r>
+      <w:r>
+        <w:rPr>
+          <w:rFonts w:ascii="Consolas" w:hAnsi="Consolas" w:cs="Courier New"/>
+          <w:color w:val="666600"/>
+          <w:sz w:val="17"/>
+          <w:szCs w:val="17"/>
+        </w:rPr>
+        <w:t>=</w:t>
+      </w:r>
+      <w:r>
+        <w:rPr>
+          <w:rFonts w:ascii="Consolas" w:hAnsi="Consolas" w:cs="Courier New"/>
+          <w:color w:val="000000"/>
+          <w:sz w:val="17"/>
+          <w:szCs w:val="17"/>
+        </w:rPr>
+        <w:t xml:space="preserve"> abs</w:t>
+      </w:r>
+      <w:r>
+        <w:rPr>
+          <w:rFonts w:ascii="Consolas" w:hAnsi="Consolas" w:cs="Courier New"/>
+          <w:color w:val="666600"/>
+          <w:sz w:val="17"/>
+          <w:szCs w:val="17"/>
+        </w:rPr>
+        <w:t>(</w:t>
+      </w:r>
+      <w:r>
+        <w:rPr>
+          <w:rFonts w:ascii="Consolas" w:hAnsi="Consolas" w:cs="Courier New"/>
+          <w:color w:val="000000"/>
+          <w:sz w:val="17"/>
+          <w:szCs w:val="17"/>
+        </w:rPr>
+        <w:t>point</w:t>
+      </w:r>
+      <w:r>
+        <w:rPr>
+          <w:rFonts w:ascii="Consolas" w:hAnsi="Consolas" w:cs="Courier New"/>
+          <w:color w:val="666600"/>
+          <w:sz w:val="17"/>
+          <w:szCs w:val="17"/>
+        </w:rPr>
+        <w:t>.</w:t>
+      </w:r>
+      <w:r>
+        <w:rPr>
+          <w:rFonts w:ascii="Consolas" w:hAnsi="Consolas" w:cs="Courier New"/>
+          <w:color w:val="000000"/>
+          <w:sz w:val="17"/>
+          <w:szCs w:val="17"/>
+        </w:rPr>
+        <w:t>x</w:t>
+      </w:r>
+      <w:r>
+        <w:rPr>
+          <w:rFonts w:ascii="Consolas" w:hAnsi="Consolas" w:cs="Courier New"/>
+          <w:color w:val="666600"/>
+          <w:sz w:val="17"/>
+          <w:szCs w:val="17"/>
+        </w:rPr>
+        <w:t>);</w:t>
+      </w:r>
+    </w:p>
+    <w:p>
+      <w:pPr>
+        <w:pStyle w:val="NormalWeb"/>
+        <w:pBdr>
+          <w:top w:val="single" w:sz="6" w:space="2" w:color="888888"/>
+          <w:left w:val="single" w:sz="6" w:space="2" w:color="888888"/>
+          <w:bottom w:val="single" w:sz="6" w:space="2" w:color="888888"/>
+          <w:right w:val="single" w:sz="6" w:space="2" w:color="888888"/>
+        </w:pBdr>
+        <w:tabs>
+          <w:tab w:val="left" w:pos="916"/>
+          <w:tab w:val="left" w:pos="1832"/>
+          <w:tab w:val="left" w:pos="2748"/>
+          <w:tab w:val="left" w:pos="3664"/>
+          <w:tab w:val="left" w:pos="4580"/>
+          <w:tab w:val="left" w:pos="5496"/>
+          <w:tab w:val="left" w:pos="6412"/>
+          <w:tab w:val="left" w:pos="7328"/>
+          <w:tab w:val="left" w:pos="8244"/>
+          <w:tab w:val="left" w:pos="9160"/>
+          <w:tab w:val="left" w:pos="10076"/>
+          <w:tab w:val="left" w:pos="10992"/>
+          <w:tab w:val="left" w:pos="11908"/>
+          <w:tab w:val="left" w:pos="12824"/>
+          <w:tab w:val="left" w:pos="13740"/>
+          <w:tab w:val="left" w:pos="14656"/>
+        </w:tabs>
+        <w:spacing w:before="0" w:beforeAutospacing="0" w:after="0" w:afterAutospacing="0"/>
+        <w:divId w:val="1920864231"/>
+        <w:rPr>
+          <w:rFonts w:ascii="Consolas" w:hAnsi="Consolas" w:cs="Courier New"/>
+          <w:sz w:val="17"/>
+          <w:szCs w:val="17"/>
+        </w:rPr>
+      </w:pPr>
+      <w:r>
+        <w:rPr>
+          <w:rFonts w:ascii="Consolas" w:hAnsi="Consolas" w:cs="Courier New"/>
+          <w:sz w:val="17"/>
+          <w:szCs w:val="17"/>
+        </w:rPr>
+        <w:t xml:space="preserve">4. </w:t>
+      </w:r>
+      <w:r>
+        <w:rPr>
+          <w:rFonts w:ascii="Consolas" w:hAnsi="Consolas" w:cs="Courier New"/>
+          <w:sz w:val="17"/>
+          <w:szCs w:val="17"/>
+        </w:rPr>
+        <w:tab/>
+      </w:r>
+      <w:r>
+        <w:rPr>
+          <w:rFonts w:ascii="Consolas" w:hAnsi="Consolas" w:cs="Courier New"/>
+          <w:color w:val="000088"/>
+          <w:sz w:val="17"/>
+          <w:szCs w:val="17"/>
+        </w:rPr>
+        <w:t>if</w:t>
+      </w:r>
+      <w:r>
+        <w:rPr>
+          <w:rFonts w:ascii="Consolas" w:hAnsi="Consolas" w:cs="Courier New"/>
+          <w:color w:val="000000"/>
+          <w:sz w:val="17"/>
+          <w:szCs w:val="17"/>
+        </w:rPr>
+        <w:t xml:space="preserve"> boxExtent</w:t>
+      </w:r>
+      <w:r>
+        <w:rPr>
+          <w:rFonts w:ascii="Consolas" w:hAnsi="Consolas" w:cs="Courier New"/>
+          <w:color w:val="666600"/>
+          <w:sz w:val="17"/>
+          <w:szCs w:val="17"/>
+        </w:rPr>
+        <w:t>.</w:t>
+      </w:r>
+      <w:r>
+        <w:rPr>
+          <w:rFonts w:ascii="Consolas" w:hAnsi="Consolas" w:cs="Courier New"/>
+          <w:color w:val="000000"/>
+          <w:sz w:val="17"/>
+          <w:szCs w:val="17"/>
+        </w:rPr>
+        <w:t xml:space="preserve">y </w:t>
+      </w:r>
+      <w:r>
+        <w:rPr>
+          <w:rFonts w:ascii="Consolas" w:hAnsi="Consolas" w:cs="Courier New"/>
+          <w:color w:val="666600"/>
+          <w:sz w:val="17"/>
+          <w:szCs w:val="17"/>
+        </w:rPr>
+        <w:t>&lt;</w:t>
+      </w:r>
+      <w:r>
+        <w:rPr>
+          <w:rFonts w:ascii="Consolas" w:hAnsi="Consolas" w:cs="Courier New"/>
+          <w:color w:val="000000"/>
+          <w:sz w:val="17"/>
+          <w:szCs w:val="17"/>
+        </w:rPr>
+        <w:t xml:space="preserve"> abs</w:t>
+      </w:r>
+      <w:r>
+        <w:rPr>
+          <w:rFonts w:ascii="Consolas" w:hAnsi="Consolas" w:cs="Courier New"/>
+          <w:color w:val="666600"/>
+          <w:sz w:val="17"/>
+          <w:szCs w:val="17"/>
+        </w:rPr>
+        <w:t>(</w:t>
+      </w:r>
+      <w:r>
+        <w:rPr>
+          <w:rFonts w:ascii="Consolas" w:hAnsi="Consolas" w:cs="Courier New"/>
+          <w:color w:val="000000"/>
+          <w:sz w:val="17"/>
+          <w:szCs w:val="17"/>
+        </w:rPr>
+        <w:t>point</w:t>
+      </w:r>
+      <w:r>
+        <w:rPr>
+          <w:rFonts w:ascii="Consolas" w:hAnsi="Consolas" w:cs="Courier New"/>
+          <w:color w:val="666600"/>
+          <w:sz w:val="17"/>
+          <w:szCs w:val="17"/>
+        </w:rPr>
+        <w:t>.</w:t>
+      </w:r>
+      <w:r>
+        <w:rPr>
+          <w:rFonts w:ascii="Consolas" w:hAnsi="Consolas" w:cs="Courier New"/>
+          <w:color w:val="000000"/>
+          <w:sz w:val="17"/>
+          <w:szCs w:val="17"/>
+        </w:rPr>
         <w:t>y</w:t>
       </w:r>
       <w:r>
+        <w:rPr>
+          <w:rFonts w:ascii="Consolas" w:hAnsi="Consolas" w:cs="Courier New"/>
+          <w:color w:val="666600"/>
+          <w:sz w:val="17"/>
+          <w:szCs w:val="17"/>
+        </w:rPr>
+        <w:t>)</w:t>
+      </w:r>
+    </w:p>
+    <w:p>
+      <w:pPr>
+        <w:pStyle w:val="NormalWeb"/>
+        <w:pBdr>
+          <w:top w:val="single" w:sz="6" w:space="2" w:color="888888"/>
+          <w:left w:val="single" w:sz="6" w:space="2" w:color="888888"/>
+          <w:bottom w:val="single" w:sz="6" w:space="2" w:color="888888"/>
+          <w:right w:val="single" w:sz="6" w:space="2" w:color="888888"/>
+        </w:pBdr>
+        <w:tabs>
+          <w:tab w:val="left" w:pos="916"/>
+          <w:tab w:val="left" w:pos="1832"/>
+          <w:tab w:val="left" w:pos="2748"/>
+          <w:tab w:val="left" w:pos="3664"/>
+          <w:tab w:val="left" w:pos="4580"/>
+          <w:tab w:val="left" w:pos="5496"/>
+          <w:tab w:val="left" w:pos="6412"/>
+          <w:tab w:val="left" w:pos="7328"/>
+          <w:tab w:val="left" w:pos="8244"/>
+          <w:tab w:val="left" w:pos="9160"/>
+          <w:tab w:val="left" w:pos="10076"/>
+          <w:tab w:val="left" w:pos="10992"/>
+          <w:tab w:val="left" w:pos="11908"/>
+          <w:tab w:val="left" w:pos="12824"/>
+          <w:tab w:val="left" w:pos="13740"/>
+          <w:tab w:val="left" w:pos="14656"/>
+        </w:tabs>
+        <w:spacing w:before="0" w:beforeAutospacing="0" w:after="0" w:afterAutospacing="0"/>
+        <w:divId w:val="1920864231"/>
+        <w:rPr>
+          <w:rFonts w:ascii="Consolas" w:hAnsi="Consolas" w:cs="Courier New"/>
+          <w:sz w:val="17"/>
+          <w:szCs w:val="17"/>
+        </w:rPr>
+      </w:pPr>
+      <w:r>
+        <w:rPr>
+          <w:rFonts w:ascii="Consolas" w:hAnsi="Consolas" w:cs="Courier New"/>
+          <w:sz w:val="17"/>
+          <w:szCs w:val="17"/>
+        </w:rPr>
+        <w:t xml:space="preserve">5. </w:t>
+      </w:r>
+      <w:r>
+        <w:rPr>
+          <w:rFonts w:ascii="Consolas" w:hAnsi="Consolas" w:cs="Courier New"/>
+          <w:color w:val="000000"/>
+          <w:sz w:val="17"/>
+          <w:szCs w:val="17"/>
+        </w:rPr>
+        <w:tab/>
+      </w:r>
+      <w:r>
+        <w:rPr>
+          <w:rFonts w:ascii="Consolas" w:hAnsi="Consolas" w:cs="Courier New"/>
+          <w:color w:val="000000"/>
+          <w:sz w:val="17"/>
+          <w:szCs w:val="17"/>
+        </w:rPr>
+        <w:tab/>
+        <w:t>boxExtent</w:t>
+      </w:r>
+      <w:r>
+        <w:rPr>
+          <w:rFonts w:ascii="Consolas" w:hAnsi="Consolas" w:cs="Courier New"/>
+          <w:color w:val="666600"/>
+          <w:sz w:val="17"/>
+          <w:szCs w:val="17"/>
+        </w:rPr>
         <w:t>.</w:t>
       </w:r>
       <w:r>
-        <w:t xml:space="preserve"> </w:t>
-      </w:r>
-      <w:r>
-        <w:t xml:space="preserve"> </w:t>
-      </w:r>
-      <w:r>
-        <w:t xml:space="preserve">Then each wall </w:t>
-      </w:r>
-      <w:r>
-        <w:t>marches</w:t>
-      </w:r>
-      <w:r>
-        <w:t xml:space="preserve"> forward opposite its</w:t>
-      </w:r>
-      <w:r>
-        <w:t xml:space="preserve"> initial</w:t>
-      </w:r>
-      <w:r>
-        <w:t xml:space="preserve"> direction</w:t>
-      </w:r>
-      <w:r>
-        <w:t xml:space="preserve"> (so </w:t>
-      </w:r>
-      <w:r>
-        <w:t>towards</w:t>
-      </w:r>
-      <w:r>
-        <w:t xml:space="preserve"> the </w:t>
-      </w:r>
-      <w:r>
-        <w:lastRenderedPageBreak/>
-        <w:t>origin)</w:t>
-      </w:r>
-      <w:r>
-        <w:t xml:space="preserve"> </w:t>
-      </w:r>
-      <w:r>
-        <w:t xml:space="preserve">using </w:t>
-      </w:r>
-      <w:r>
-        <w:t>the distance value</w:t>
-      </w:r>
-      <w:r>
-        <w:t>,</w:t>
-      </w:r>
-      <w:r>
-        <w:t xml:space="preserve"> </w:t>
-      </w:r>
-      <w:r>
-        <w:t xml:space="preserve">retrieved </w:t>
-      </w:r>
-      <w:r>
-        <w:t>by subtracting the minimum distance</w:t>
-      </w:r>
-      <w:r>
-        <w:t xml:space="preserve"> </w:t>
-      </w:r>
-      <w:r>
-        <w:t xml:space="preserve">from the wall to the SDF </w:t>
-      </w:r>
-      <w:r>
-        <w:t xml:space="preserve">from the length </w:t>
-      </w:r>
-      <w:r>
-        <w:t xml:space="preserve">of the vector representing </w:t>
-      </w:r>
-      <w:r>
-        <w:t>the point</w:t>
-      </w:r>
-      <w:r>
-        <w:t xml:space="preserve"> for which the minimum distance was valid</w:t>
-      </w:r>
-      <w:r>
+        <w:rPr>
+          <w:rFonts w:ascii="Consolas" w:hAnsi="Consolas" w:cs="Courier New"/>
+          <w:color w:val="000000"/>
+          <w:sz w:val="17"/>
+          <w:szCs w:val="17"/>
+        </w:rPr>
+        <w:t xml:space="preserve">y </w:t>
+      </w:r>
+      <w:r>
+        <w:rPr>
+          <w:rFonts w:ascii="Consolas" w:hAnsi="Consolas" w:cs="Courier New"/>
+          <w:color w:val="666600"/>
+          <w:sz w:val="17"/>
+          <w:szCs w:val="17"/>
+        </w:rPr>
+        <w:t>=</w:t>
+      </w:r>
+      <w:r>
+        <w:rPr>
+          <w:rFonts w:ascii="Consolas" w:hAnsi="Consolas" w:cs="Courier New"/>
+          <w:color w:val="000000"/>
+          <w:sz w:val="17"/>
+          <w:szCs w:val="17"/>
+        </w:rPr>
+        <w:t xml:space="preserve"> abs</w:t>
+      </w:r>
+      <w:r>
+        <w:rPr>
+          <w:rFonts w:ascii="Consolas" w:hAnsi="Consolas" w:cs="Courier New"/>
+          <w:color w:val="666600"/>
+          <w:sz w:val="17"/>
+          <w:szCs w:val="17"/>
+        </w:rPr>
+        <w:t>(</w:t>
+      </w:r>
+      <w:r>
+        <w:rPr>
+          <w:rFonts w:ascii="Consolas" w:hAnsi="Consolas" w:cs="Courier New"/>
+          <w:color w:val="000000"/>
+          <w:sz w:val="17"/>
+          <w:szCs w:val="17"/>
+        </w:rPr>
+        <w:t>point</w:t>
+      </w:r>
+      <w:r>
+        <w:rPr>
+          <w:rFonts w:ascii="Consolas" w:hAnsi="Consolas" w:cs="Courier New"/>
+          <w:color w:val="666600"/>
+          <w:sz w:val="17"/>
+          <w:szCs w:val="17"/>
+        </w:rPr>
         <w:t>.</w:t>
       </w:r>
       <w:r>
-        <w:t xml:space="preserve"> </w:t>
-      </w:r>
-      <w:r>
-        <w:t>Each wall</w:t>
-      </w:r>
-      <w:r>
-        <w:t xml:space="preserve"> repeat</w:t>
-      </w:r>
-      <w:r>
-        <w:t>s</w:t>
-      </w:r>
-      <w:r>
-        <w:t xml:space="preserve"> this process until </w:t>
-      </w:r>
-      <w:r>
-        <w:t xml:space="preserve">one of the points on </w:t>
-      </w:r>
-      <w:r>
-        <w:t>the wall</w:t>
-      </w:r>
-      <w:r>
-        <w:t xml:space="preserve"> has a distance value </w:t>
-      </w:r>
-      <w:r>
-        <w:t>smaller than a certain threshold</w:t>
-      </w:r>
-      <w:r>
-        <w:t xml:space="preserve"> (0.001)</w:t>
-      </w:r>
-      <w:r>
+        <w:rPr>
+          <w:rFonts w:ascii="Consolas" w:hAnsi="Consolas" w:cs="Courier New"/>
+          <w:color w:val="000000"/>
+          <w:sz w:val="17"/>
+          <w:szCs w:val="17"/>
+        </w:rPr>
+        <w:t>y</w:t>
+      </w:r>
+      <w:r>
+        <w:rPr>
+          <w:rFonts w:ascii="Consolas" w:hAnsi="Consolas" w:cs="Courier New"/>
+          <w:color w:val="666600"/>
+          <w:sz w:val="17"/>
+          <w:szCs w:val="17"/>
+        </w:rPr>
+        <w:t>);</w:t>
+      </w:r>
+    </w:p>
+    <w:p>
+      <w:pPr>
+        <w:pStyle w:val="NormalWeb"/>
+        <w:pBdr>
+          <w:top w:val="single" w:sz="6" w:space="2" w:color="888888"/>
+          <w:left w:val="single" w:sz="6" w:space="2" w:color="888888"/>
+          <w:bottom w:val="single" w:sz="6" w:space="2" w:color="888888"/>
+          <w:right w:val="single" w:sz="6" w:space="2" w:color="888888"/>
+        </w:pBdr>
+        <w:tabs>
+          <w:tab w:val="left" w:pos="916"/>
+          <w:tab w:val="left" w:pos="1832"/>
+          <w:tab w:val="left" w:pos="2748"/>
+          <w:tab w:val="left" w:pos="3664"/>
+          <w:tab w:val="left" w:pos="4580"/>
+          <w:tab w:val="left" w:pos="5496"/>
+          <w:tab w:val="left" w:pos="6412"/>
+          <w:tab w:val="left" w:pos="7328"/>
+          <w:tab w:val="left" w:pos="8244"/>
+          <w:tab w:val="left" w:pos="9160"/>
+          <w:tab w:val="left" w:pos="10076"/>
+          <w:tab w:val="left" w:pos="10992"/>
+          <w:tab w:val="left" w:pos="11908"/>
+          <w:tab w:val="left" w:pos="12824"/>
+          <w:tab w:val="left" w:pos="13740"/>
+          <w:tab w:val="left" w:pos="14656"/>
+        </w:tabs>
+        <w:spacing w:before="0" w:beforeAutospacing="0" w:after="0" w:afterAutospacing="0"/>
+        <w:divId w:val="1920864231"/>
+        <w:rPr>
+          <w:rFonts w:ascii="Consolas" w:hAnsi="Consolas" w:cs="Courier New"/>
+          <w:sz w:val="17"/>
+          <w:szCs w:val="17"/>
+        </w:rPr>
+      </w:pPr>
+      <w:r>
+        <w:rPr>
+          <w:rFonts w:ascii="Consolas" w:hAnsi="Consolas" w:cs="Courier New"/>
+          <w:sz w:val="17"/>
+          <w:szCs w:val="17"/>
+        </w:rPr>
+        <w:t xml:space="preserve">6. </w:t>
+      </w:r>
+      <w:r>
+        <w:rPr>
+          <w:rFonts w:ascii="Consolas" w:hAnsi="Consolas" w:cs="Courier New"/>
+          <w:sz w:val="17"/>
+          <w:szCs w:val="17"/>
+        </w:rPr>
+        <w:tab/>
+      </w:r>
+      <w:r>
+        <w:rPr>
+          <w:rFonts w:ascii="Consolas" w:hAnsi="Consolas" w:cs="Courier New"/>
+          <w:color w:val="000088"/>
+          <w:sz w:val="17"/>
+          <w:szCs w:val="17"/>
+        </w:rPr>
+        <w:t>if</w:t>
+      </w:r>
+      <w:r>
+        <w:rPr>
+          <w:rFonts w:ascii="Consolas" w:hAnsi="Consolas" w:cs="Courier New"/>
+          <w:color w:val="000000"/>
+          <w:sz w:val="17"/>
+          <w:szCs w:val="17"/>
+        </w:rPr>
+        <w:t xml:space="preserve"> boxExtent</w:t>
+      </w:r>
+      <w:r>
+        <w:rPr>
+          <w:rFonts w:ascii="Consolas" w:hAnsi="Consolas" w:cs="Courier New"/>
+          <w:color w:val="666600"/>
+          <w:sz w:val="17"/>
+          <w:szCs w:val="17"/>
+        </w:rPr>
         <w:t>.</w:t>
       </w:r>
       <w:r>
-        <w:t xml:space="preserve"> This can be considered as reaching the surface.</w:t>
-      </w:r>
-      <w:r>
-        <w:t xml:space="preserve"> </w:t>
-      </w:r>
-    </w:p>
-    <w:p>
-      <w:r>
-        <w:t xml:space="preserve">Once all 6 values were </w:t>
-      </w:r>
-      <w:r>
-        <w:t>retrieved,</w:t>
-      </w:r>
-      <w:r>
-        <w:t xml:space="preserve"> we compare the </w:t>
-      </w:r>
-      <w:r>
-        <w:t xml:space="preserve">absolute values of the </w:t>
-      </w:r>
-      <w:r>
-        <w:t>x, y and z components of each point to</w:t>
-      </w:r>
-      <w:r>
-        <w:t xml:space="preserve"> determine the </w:t>
-      </w:r>
-      <w:r>
-        <w:t xml:space="preserve">box extent </w:t>
-      </w:r>
-      <w:r>
-        <w:t>of</w:t>
-      </w:r>
-      <w:r>
-        <w:t xml:space="preserve"> the SDF box</w:t>
-      </w:r>
-      <w:r>
-        <w:t>. Which will be used to enclose the SDF used to compute the box.</w:t>
-      </w:r>
-      <w:r>
-        <w:t xml:space="preserve">  </w:t>
+        <w:rPr>
+          <w:rFonts w:ascii="Consolas" w:hAnsi="Consolas" w:cs="Courier New"/>
+          <w:color w:val="000000"/>
+          <w:sz w:val="17"/>
+          <w:szCs w:val="17"/>
+        </w:rPr>
+        <w:t xml:space="preserve">z </w:t>
+      </w:r>
+      <w:r>
+        <w:rPr>
+          <w:rFonts w:ascii="Consolas" w:hAnsi="Consolas" w:cs="Courier New"/>
+          <w:color w:val="666600"/>
+          <w:sz w:val="17"/>
+          <w:szCs w:val="17"/>
+        </w:rPr>
+        <w:t>&lt;</w:t>
+      </w:r>
+      <w:r>
+        <w:rPr>
+          <w:rFonts w:ascii="Consolas" w:hAnsi="Consolas" w:cs="Courier New"/>
+          <w:color w:val="000000"/>
+          <w:sz w:val="17"/>
+          <w:szCs w:val="17"/>
+        </w:rPr>
+        <w:t xml:space="preserve"> abs</w:t>
+      </w:r>
+      <w:r>
+        <w:rPr>
+          <w:rFonts w:ascii="Consolas" w:hAnsi="Consolas" w:cs="Courier New"/>
+          <w:color w:val="666600"/>
+          <w:sz w:val="17"/>
+          <w:szCs w:val="17"/>
+        </w:rPr>
+        <w:t>(</w:t>
+      </w:r>
+      <w:r>
+        <w:rPr>
+          <w:rFonts w:ascii="Consolas" w:hAnsi="Consolas" w:cs="Courier New"/>
+          <w:color w:val="000000"/>
+          <w:sz w:val="17"/>
+          <w:szCs w:val="17"/>
+        </w:rPr>
+        <w:t>point</w:t>
+      </w:r>
+      <w:r>
+        <w:rPr>
+          <w:rFonts w:ascii="Consolas" w:hAnsi="Consolas" w:cs="Courier New"/>
+          <w:color w:val="666600"/>
+          <w:sz w:val="17"/>
+          <w:szCs w:val="17"/>
+        </w:rPr>
+        <w:t>.</w:t>
+      </w:r>
+      <w:r>
+        <w:rPr>
+          <w:rFonts w:ascii="Consolas" w:hAnsi="Consolas" w:cs="Courier New"/>
+          <w:color w:val="000000"/>
+          <w:sz w:val="17"/>
+          <w:szCs w:val="17"/>
+        </w:rPr>
+        <w:t>z</w:t>
+      </w:r>
+      <w:r>
+        <w:rPr>
+          <w:rFonts w:ascii="Consolas" w:hAnsi="Consolas" w:cs="Courier New"/>
+          <w:color w:val="666600"/>
+          <w:sz w:val="17"/>
+          <w:szCs w:val="17"/>
+        </w:rPr>
+        <w:t>)</w:t>
+      </w:r>
+    </w:p>
+    <w:p>
+      <w:pPr>
+        <w:pStyle w:val="NormalWeb"/>
+        <w:pBdr>
+          <w:top w:val="single" w:sz="6" w:space="2" w:color="888888"/>
+          <w:left w:val="single" w:sz="6" w:space="2" w:color="888888"/>
+          <w:bottom w:val="single" w:sz="6" w:space="2" w:color="888888"/>
+          <w:right w:val="single" w:sz="6" w:space="2" w:color="888888"/>
+        </w:pBdr>
+        <w:tabs>
+          <w:tab w:val="left" w:pos="916"/>
+          <w:tab w:val="left" w:pos="1832"/>
+          <w:tab w:val="left" w:pos="2748"/>
+          <w:tab w:val="left" w:pos="3664"/>
+          <w:tab w:val="left" w:pos="4580"/>
+          <w:tab w:val="left" w:pos="5496"/>
+          <w:tab w:val="left" w:pos="6412"/>
+          <w:tab w:val="left" w:pos="7328"/>
+          <w:tab w:val="left" w:pos="8244"/>
+          <w:tab w:val="left" w:pos="9160"/>
+          <w:tab w:val="left" w:pos="10076"/>
+          <w:tab w:val="left" w:pos="10992"/>
+          <w:tab w:val="left" w:pos="11908"/>
+          <w:tab w:val="left" w:pos="12824"/>
+          <w:tab w:val="left" w:pos="13740"/>
+          <w:tab w:val="left" w:pos="14656"/>
+        </w:tabs>
+        <w:spacing w:before="0" w:beforeAutospacing="0" w:after="0" w:afterAutospacing="0"/>
+        <w:divId w:val="1920864231"/>
+        <w:rPr>
+          <w:rFonts w:ascii="Consolas" w:hAnsi="Consolas" w:cs="Courier New"/>
+          <w:sz w:val="17"/>
+          <w:szCs w:val="17"/>
+        </w:rPr>
+      </w:pPr>
+      <w:r>
+        <w:rPr>
+          <w:rFonts w:ascii="Consolas" w:hAnsi="Consolas" w:cs="Courier New"/>
+          <w:sz w:val="17"/>
+          <w:szCs w:val="17"/>
+        </w:rPr>
+        <w:t xml:space="preserve">7. </w:t>
+      </w:r>
+      <w:r>
+        <w:rPr>
+          <w:rFonts w:ascii="Consolas" w:hAnsi="Consolas" w:cs="Courier New"/>
+          <w:color w:val="000000"/>
+          <w:sz w:val="17"/>
+          <w:szCs w:val="17"/>
+        </w:rPr>
+        <w:tab/>
+      </w:r>
+      <w:r>
+        <w:rPr>
+          <w:rFonts w:ascii="Consolas" w:hAnsi="Consolas" w:cs="Courier New"/>
+          <w:color w:val="000000"/>
+          <w:sz w:val="17"/>
+          <w:szCs w:val="17"/>
+        </w:rPr>
+        <w:tab/>
+        <w:t>boxExtent</w:t>
+      </w:r>
+      <w:r>
+        <w:rPr>
+          <w:rFonts w:ascii="Consolas" w:hAnsi="Consolas" w:cs="Courier New"/>
+          <w:color w:val="666600"/>
+          <w:sz w:val="17"/>
+          <w:szCs w:val="17"/>
+        </w:rPr>
+        <w:t>.</w:t>
+      </w:r>
+      <w:r>
+        <w:rPr>
+          <w:rFonts w:ascii="Consolas" w:hAnsi="Consolas" w:cs="Courier New"/>
+          <w:color w:val="000000"/>
+          <w:sz w:val="17"/>
+          <w:szCs w:val="17"/>
+        </w:rPr>
+        <w:t xml:space="preserve">z </w:t>
+      </w:r>
+      <w:r>
+        <w:rPr>
+          <w:rFonts w:ascii="Consolas" w:hAnsi="Consolas" w:cs="Courier New"/>
+          <w:color w:val="666600"/>
+          <w:sz w:val="17"/>
+          <w:szCs w:val="17"/>
+        </w:rPr>
+        <w:t>=</w:t>
+      </w:r>
+      <w:r>
+        <w:rPr>
+          <w:rFonts w:ascii="Consolas" w:hAnsi="Consolas" w:cs="Courier New"/>
+          <w:color w:val="000000"/>
+          <w:sz w:val="17"/>
+          <w:szCs w:val="17"/>
+        </w:rPr>
+        <w:t xml:space="preserve"> abs</w:t>
+      </w:r>
+      <w:r>
+        <w:rPr>
+          <w:rFonts w:ascii="Consolas" w:hAnsi="Consolas" w:cs="Courier New"/>
+          <w:color w:val="666600"/>
+          <w:sz w:val="17"/>
+          <w:szCs w:val="17"/>
+        </w:rPr>
+        <w:t>(</w:t>
+      </w:r>
+      <w:r>
+        <w:rPr>
+          <w:rFonts w:ascii="Consolas" w:hAnsi="Consolas" w:cs="Courier New"/>
+          <w:color w:val="000000"/>
+          <w:sz w:val="17"/>
+          <w:szCs w:val="17"/>
+        </w:rPr>
+        <w:t>point</w:t>
+      </w:r>
+      <w:r>
+        <w:rPr>
+          <w:rFonts w:ascii="Consolas" w:hAnsi="Consolas" w:cs="Courier New"/>
+          <w:color w:val="666600"/>
+          <w:sz w:val="17"/>
+          <w:szCs w:val="17"/>
+        </w:rPr>
+        <w:t>.</w:t>
+      </w:r>
+      <w:r>
+        <w:rPr>
+          <w:rFonts w:ascii="Consolas" w:hAnsi="Consolas" w:cs="Courier New"/>
+          <w:color w:val="000000"/>
+          <w:sz w:val="17"/>
+          <w:szCs w:val="17"/>
+        </w:rPr>
+        <w:t>z</w:t>
+      </w:r>
+      <w:r>
+        <w:rPr>
+          <w:rFonts w:ascii="Consolas" w:hAnsi="Consolas" w:cs="Courier New"/>
+          <w:color w:val="666600"/>
+          <w:sz w:val="17"/>
+          <w:szCs w:val="17"/>
+        </w:rPr>
+        <w:t>);</w:t>
       </w:r>
     </w:p>
     <w:p>
@@ -11277,28 +13932,82 @@
     </w:p>
     <w:p>
       <w:pPr>
+        <w:pStyle w:val="Heading4"/>
+      </w:pPr>
+      <w:r>
+        <w:t>why this shape</w:t>
+      </w:r>
+    </w:p>
+    <w:p>
+      <w:r>
+        <w:t xml:space="preserve">This shape directly compares to its ray tracing implementation. </w:t>
+      </w:r>
+      <w:r>
+        <w:t>Logically, it should be of similar value here.</w:t>
+      </w:r>
+    </w:p>
+    <w:p>
+      <w:pPr>
         <w:jc w:val="both"/>
       </w:pPr>
       <w:r>
+        <w:lastRenderedPageBreak/>
         <w:t xml:space="preserve">Calculating the </w:t>
       </w:r>
       <w:r>
         <w:t xml:space="preserve">distance to a box is </w:t>
       </w:r>
       <w:r>
-        <w:t xml:space="preserve">quite cheap but not the </w:t>
-      </w:r>
-      <w:r>
-        <w:t xml:space="preserve">utmost </w:t>
-      </w:r>
-      <w:r>
-        <w:t>cheapes</w:t>
-      </w:r>
-      <w:r>
-        <w:t>t</w:t>
-      </w:r>
-      <w:r>
-        <w:t xml:space="preserve"> in ray marching.</w:t>
+        <w:t xml:space="preserve">quite cheap </w:t>
+      </w:r>
+      <w:r>
+        <w:t>in ray marching</w:t>
+      </w:r>
+      <w:r>
+        <w:t>, however it is not the cheapest thing in the world.</w:t>
+      </w:r>
+    </w:p>
+    <w:p>
+      <w:pPr>
+        <w:jc w:val="both"/>
+      </w:pPr>
+      <w:r>
+        <w:t xml:space="preserve">The box can </w:t>
+      </w:r>
+      <w:r>
+        <w:t xml:space="preserve">with great precision </w:t>
+      </w:r>
+      <w:r>
+        <w:t>enclose</w:t>
+      </w:r>
+      <w:r>
+        <w:t xml:space="preserve"> the boundaries of the underlying shape.</w:t>
+      </w:r>
+    </w:p>
+    <w:p>
+      <w:pPr>
+        <w:jc w:val="both"/>
+      </w:pPr>
+      <w:r>
+        <w:t>However, due to the nature of the box SDF it always</w:t>
+      </w:r>
+      <w:r>
+        <w:t xml:space="preserve"> is</w:t>
+      </w:r>
+      <w:r>
+        <w:t xml:space="preserve"> a mirrored box.</w:t>
+      </w:r>
+      <w:r>
+        <w:t xml:space="preserve"> Meaning that even if the underlying SDF only ha</w:t>
+      </w:r>
+      <w:r>
+        <w:t>s</w:t>
+      </w:r>
+      <w:r>
+        <w:t xml:space="preserve"> values in the positive y-axis (such is the case for the pyramid)</w:t>
+      </w:r>
+      <w:r>
+        <w:t xml:space="preserve"> the box would have the same length in the positive as in the negative y-axis.</w:t>
       </w:r>
     </w:p>
     <w:p>
@@ -11321,17 +14030,11 @@
       </w:r>
     </w:p>
     <w:p>
-      <w:r>
-        <w:t>At the core of calculating the boundary you</w:t>
-      </w:r>
-      <w:r>
-        <w:t xml:space="preserve"> sampl</w:t>
-      </w:r>
-      <w:r>
-        <w:t>e</w:t>
-      </w:r>
-      <w:r>
-        <w:t xml:space="preserve"> points on a sphere and </w:t>
+      <w:pPr>
+        <w:jc w:val="both"/>
+      </w:pPr>
+      <w:r>
+        <w:t xml:space="preserve">At the core of calculating the boundary you sample points on a sphere and </w:t>
       </w:r>
       <w:r>
         <w:t>request</w:t>
@@ -11344,6 +14047,9 @@
       </w:r>
     </w:p>
     <w:p>
+      <w:pPr>
+        <w:jc w:val="both"/>
+      </w:pPr>
       <w:r>
         <w:t xml:space="preserve">For every intersection of a spheres 360 longitude lines and its 360 latitude lines, a point was created and retrieved its distance value </w:t>
       </w:r>
@@ -11373,6 +14079,9 @@
       </w:r>
     </w:p>
     <w:p>
+      <w:pPr>
+        <w:jc w:val="both"/>
+      </w:pPr>
       <w:r>
         <w:t xml:space="preserve">Once one of the points has a distance value smaller than a certain threshold (0.001), we consider the point to have reached the surface. </w:t>
       </w:r>
@@ -16804,6 +19513,7 @@
   <w:rsids>
     <w:rsidRoot w:val="008D3594"/>
     <w:rsid w:val="0005541A"/>
+    <w:rsid w:val="00071A76"/>
     <w:rsid w:val="000C7A97"/>
     <w:rsid w:val="000E60BC"/>
     <w:rsid w:val="001126BD"/>
@@ -16836,6 +19546,7 @@
     <w:rsid w:val="00694E3D"/>
     <w:rsid w:val="006E4211"/>
     <w:rsid w:val="007120FF"/>
+    <w:rsid w:val="00772A9F"/>
     <w:rsid w:val="007B32E1"/>
     <w:rsid w:val="007C6172"/>
     <w:rsid w:val="008C4323"/>
@@ -16861,6 +19572,7 @@
     <w:rsid w:val="00E978A2"/>
     <w:rsid w:val="00EC2254"/>
     <w:rsid w:val="00EC712D"/>
+    <w:rsid w:val="00ED411B"/>
     <w:rsid w:val="00ED425A"/>
     <w:rsid w:val="00FD68E5"/>
     <w:rsid w:val="00FE22D7"/>
@@ -17599,7 +20311,7 @@
 
 <file path=word/webextensions/taskpanes.xml><?xml version="1.0" encoding="utf-8"?>
 <wetp:taskpanes xmlns:wetp="http://schemas.microsoft.com/office/webextensions/taskpanes/2010/11">
-  <wetp:taskpane dockstate="right" visibility="0" width="536" row="4">
+  <wetp:taskpane dockstate="right" visibility="0" width="525" row="4">
     <wetp:webextensionref xmlns:r="http://schemas.openxmlformats.org/officeDocument/2006/relationships" r:id="rId1"/>
   </wetp:taskpane>
 </wetp:taskpanes>
@@ -17891,30 +20603,6 @@
 </file>
 
 <file path=customXml/item2.xml><?xml version="1.0" encoding="utf-8"?>
-<?mso-contentType ?>
-<FormTemplates xmlns="http://schemas.microsoft.com/sharepoint/v3/contenttype/forms">
-  <Display>DocumentLibraryForm</Display>
-  <Edit>DocumentLibraryForm</Edit>
-  <New>DocumentLibraryForm</New>
-</FormTemplates>
-</file>
-
-<file path=customXml/item3.xml><?xml version="1.0" encoding="utf-8"?>
-<p:properties xmlns:p="http://schemas.microsoft.com/office/2006/metadata/properties" xmlns:xsi="http://www.w3.org/2001/XMLSchema-instance" xmlns:pc="http://schemas.microsoft.com/office/infopath/2007/PartnerControls">
-  <documentManagement>
-    <IconOverlay xmlns="http://schemas.microsoft.com/sharepoint/v4" xsi:nil="true"/>
-    <TaxCatchAll xmlns="128482ec-0431-40d5-ab26-89ea2a4f3ccd" xsi:nil="true"/>
-    <m99485b88215436a82099f8287cba0b0 xmlns="128482ec-0431-40d5-ab26-89ea2a4f3ccd">
-      <Terms xmlns="http://schemas.microsoft.com/office/infopath/2007/PartnerControls"/>
-    </m99485b88215436a82099f8287cba0b0>
-    <lcf76f155ced4ddcb4097134ff3c332f xmlns="60eb0cf4-ae2a-4762-800a-cb593b869ecb">
-      <Terms xmlns="http://schemas.microsoft.com/office/infopath/2007/PartnerControls"/>
-    </lcf76f155ced4ddcb4097134ff3c332f>
-  </documentManagement>
-</p:properties>
-</file>
-
-<file path=customXml/item4.xml><?xml version="1.0" encoding="utf-8"?>
 <b:Sources xmlns:b="http://schemas.openxmlformats.org/officeDocument/2006/bibliography" xmlns="http://schemas.openxmlformats.org/officeDocument/2006/bibliography" SelectedStyle="\APASixthEditionOfficeOnline.xsl" StyleName="APA" Version="6">
   <b:Source>
     <b:Tag>Nvi</b:Tag>
@@ -18005,6 +20693,30 @@
 </b:Sources>
 </file>
 
+<file path=customXml/item3.xml><?xml version="1.0" encoding="utf-8"?>
+<p:properties xmlns:p="http://schemas.microsoft.com/office/2006/metadata/properties" xmlns:xsi="http://www.w3.org/2001/XMLSchema-instance" xmlns:pc="http://schemas.microsoft.com/office/infopath/2007/PartnerControls">
+  <documentManagement>
+    <IconOverlay xmlns="http://schemas.microsoft.com/sharepoint/v4" xsi:nil="true"/>
+    <TaxCatchAll xmlns="128482ec-0431-40d5-ab26-89ea2a4f3ccd" xsi:nil="true"/>
+    <m99485b88215436a82099f8287cba0b0 xmlns="128482ec-0431-40d5-ab26-89ea2a4f3ccd">
+      <Terms xmlns="http://schemas.microsoft.com/office/infopath/2007/PartnerControls"/>
+    </m99485b88215436a82099f8287cba0b0>
+    <lcf76f155ced4ddcb4097134ff3c332f xmlns="60eb0cf4-ae2a-4762-800a-cb593b869ecb">
+      <Terms xmlns="http://schemas.microsoft.com/office/infopath/2007/PartnerControls"/>
+    </lcf76f155ced4ddcb4097134ff3c332f>
+  </documentManagement>
+</p:properties>
+</file>
+
+<file path=customXml/item4.xml><?xml version="1.0" encoding="utf-8"?>
+<?mso-contentType ?>
+<FormTemplates xmlns="http://schemas.microsoft.com/sharepoint/v3/contenttype/forms">
+  <Display>DocumentLibraryForm</Display>
+  <Edit>DocumentLibraryForm</Edit>
+  <New>DocumentLibraryForm</New>
+</FormTemplates>
+</file>
+
 <file path=customXml/itemProps1.xml><?xml version="1.0" encoding="utf-8"?>
 <ds:datastoreItem xmlns:ds="http://schemas.openxmlformats.org/officeDocument/2006/customXml" ds:itemID="{6AD6E667-9FE3-44F6-AA83-894C6D5E44A5}">
   <ds:schemaRefs>
@@ -18027,9 +20739,9 @@
 </file>
 
 <file path=customXml/itemProps2.xml><?xml version="1.0" encoding="utf-8"?>
-<ds:datastoreItem xmlns:ds="http://schemas.openxmlformats.org/officeDocument/2006/customXml" ds:itemID="{5EBBBFF2-2B1E-4E2A-81ED-02FB13488392}">
+<ds:datastoreItem xmlns:ds="http://schemas.openxmlformats.org/officeDocument/2006/customXml" ds:itemID="{E4C9E01E-5175-4219-A65E-6BCCBFE32822}">
   <ds:schemaRefs>
-    <ds:schemaRef ds:uri="http://schemas.microsoft.com/sharepoint/v3/contenttype/forms"/>
+    <ds:schemaRef ds:uri="http://schemas.openxmlformats.org/officeDocument/2006/bibliography"/>
   </ds:schemaRefs>
 </ds:datastoreItem>
 </file>
@@ -18047,9 +20759,9 @@
 </file>
 
 <file path=customXml/itemProps4.xml><?xml version="1.0" encoding="utf-8"?>
-<ds:datastoreItem xmlns:ds="http://schemas.openxmlformats.org/officeDocument/2006/customXml" ds:itemID="{E4C9E01E-5175-4219-A65E-6BCCBFE32822}">
+<ds:datastoreItem xmlns:ds="http://schemas.openxmlformats.org/officeDocument/2006/customXml" ds:itemID="{5EBBBFF2-2B1E-4E2A-81ED-02FB13488392}">
   <ds:schemaRefs>
-    <ds:schemaRef ds:uri="http://schemas.openxmlformats.org/officeDocument/2006/bibliography"/>
+    <ds:schemaRef ds:uri="http://schemas.microsoft.com/sharepoint/v3/contenttype/forms"/>
   </ds:schemaRefs>
 </ds:datastoreItem>
 </file>
</xml_diff>

<commit_message>
add early out data gathering
</commit_message>
<xml_diff>
--- a/GW2425_Musschoot_Adriaan_EN_Paper.docx
+++ b/GW2425_Musschoot_Adriaan_EN_Paper.docx
@@ -2667,7 +2667,7 @@
       <w:r>
         <w:fldChar w:fldCharType="separate"/>
       </w:r>
-      <w:hyperlink w:anchor="_Toc186546142" w:history="1">
+      <w:hyperlink w:anchor="_Toc186965155" w:history="1">
         <w:r>
           <w:rPr>
             <w:rStyle w:val="Hyperlink"/>
@@ -2694,7 +2694,153 @@
             <w:noProof/>
             <w:webHidden/>
           </w:rPr>
-          <w:instrText xml:space="preserve"> PAGEREF _Toc186546142 \h </w:instrText>
+          <w:instrText xml:space="preserve"> PAGEREF _Toc186965155 \h </w:instrText>
+        </w:r>
+        <w:r>
+          <w:rPr>
+            <w:noProof/>
+            <w:webHidden/>
+          </w:rPr>
+        </w:r>
+        <w:r>
+          <w:rPr>
+            <w:noProof/>
+            <w:webHidden/>
+          </w:rPr>
+          <w:fldChar w:fldCharType="separate"/>
+        </w:r>
+        <w:r>
+          <w:rPr>
+            <w:noProof/>
+            <w:webHidden/>
+          </w:rPr>
+          <w:t>6</w:t>
+        </w:r>
+        <w:r>
+          <w:rPr>
+            <w:noProof/>
+            <w:webHidden/>
+          </w:rPr>
+          <w:fldChar w:fldCharType="end"/>
+        </w:r>
+      </w:hyperlink>
+    </w:p>
+    <w:p>
+      <w:pPr>
+        <w:pStyle w:val="TableofFigures"/>
+        <w:tabs>
+          <w:tab w:val="right" w:leader="dot" w:pos="9350"/>
+        </w:tabs>
+        <w:rPr>
+          <w:noProof/>
+          <w:kern w:val="2"/>
+          <w:sz w:val="24"/>
+          <w:szCs w:val="24"/>
+          <w:lang w:val="en-BE" w:eastAsia="en-BE"/>
+          <w14:ligatures w14:val="standardContextual"/>
+        </w:rPr>
+      </w:pPr>
+      <w:hyperlink w:anchor="_Toc186965156" w:history="1">
+        <w:r>
+          <w:rPr>
+            <w:rStyle w:val="Hyperlink"/>
+            <w:noProof/>
+          </w:rPr>
+          <w:t>Figure 2: The process of ray casting and shading pixels</w:t>
+        </w:r>
+        <w:r>
+          <w:rPr>
+            <w:noProof/>
+            <w:webHidden/>
+          </w:rPr>
+          <w:tab/>
+        </w:r>
+        <w:r>
+          <w:rPr>
+            <w:noProof/>
+            <w:webHidden/>
+          </w:rPr>
+          <w:fldChar w:fldCharType="begin"/>
+        </w:r>
+        <w:r>
+          <w:rPr>
+            <w:noProof/>
+            <w:webHidden/>
+          </w:rPr>
+          <w:instrText xml:space="preserve"> PAGEREF _Toc186965156 \h </w:instrText>
+        </w:r>
+        <w:r>
+          <w:rPr>
+            <w:noProof/>
+            <w:webHidden/>
+          </w:rPr>
+        </w:r>
+        <w:r>
+          <w:rPr>
+            <w:noProof/>
+            <w:webHidden/>
+          </w:rPr>
+          <w:fldChar w:fldCharType="separate"/>
+        </w:r>
+        <w:r>
+          <w:rPr>
+            <w:noProof/>
+            <w:webHidden/>
+          </w:rPr>
+          <w:t>6</w:t>
+        </w:r>
+        <w:r>
+          <w:rPr>
+            <w:noProof/>
+            <w:webHidden/>
+          </w:rPr>
+          <w:fldChar w:fldCharType="end"/>
+        </w:r>
+      </w:hyperlink>
+    </w:p>
+    <w:p>
+      <w:pPr>
+        <w:pStyle w:val="TableofFigures"/>
+        <w:tabs>
+          <w:tab w:val="right" w:leader="dot" w:pos="9350"/>
+        </w:tabs>
+        <w:rPr>
+          <w:noProof/>
+          <w:kern w:val="2"/>
+          <w:sz w:val="24"/>
+          <w:szCs w:val="24"/>
+          <w:lang w:val="en-BE" w:eastAsia="en-BE"/>
+          <w14:ligatures w14:val="standardContextual"/>
+        </w:rPr>
+      </w:pPr>
+      <w:hyperlink w:anchor="_Toc186965157" w:history="1">
+        <w:r>
+          <w:rPr>
+            <w:rStyle w:val="Hyperlink"/>
+            <w:noProof/>
+          </w:rPr>
+          <w:t>Figure 3: AABB for a single triangle</w:t>
+        </w:r>
+        <w:r>
+          <w:rPr>
+            <w:noProof/>
+            <w:webHidden/>
+          </w:rPr>
+          <w:tab/>
+        </w:r>
+        <w:r>
+          <w:rPr>
+            <w:noProof/>
+            <w:webHidden/>
+          </w:rPr>
+          <w:fldChar w:fldCharType="begin"/>
+        </w:r>
+        <w:r>
+          <w:rPr>
+            <w:noProof/>
+            <w:webHidden/>
+          </w:rPr>
+          <w:instrText xml:space="preserve"> PAGEREF _Toc186965157 \h </w:instrText>
         </w:r>
         <w:r>
           <w:rPr>
@@ -2740,13 +2886,13 @@
           <w14:ligatures w14:val="standardContextual"/>
         </w:rPr>
       </w:pPr>
-      <w:hyperlink w:anchor="_Toc186546143" w:history="1">
+      <w:hyperlink w:anchor="_Toc186965158" w:history="1">
         <w:r>
           <w:rPr>
             <w:rStyle w:val="Hyperlink"/>
             <w:noProof/>
           </w:rPr>
-          <w:t>Figure 2: The process of ray casting and shading pixels</w:t>
+          <w:t>Figure 4: Complex mesh with BVH applied</w:t>
         </w:r>
         <w:r>
           <w:rPr>
@@ -2767,80 +2913,7 @@
             <w:noProof/>
             <w:webHidden/>
           </w:rPr>
-          <w:instrText xml:space="preserve"> PAGEREF _Toc186546143 \h </w:instrText>
-        </w:r>
-        <w:r>
-          <w:rPr>
-            <w:noProof/>
-            <w:webHidden/>
-          </w:rPr>
-        </w:r>
-        <w:r>
-          <w:rPr>
-            <w:noProof/>
-            <w:webHidden/>
-          </w:rPr>
-          <w:fldChar w:fldCharType="separate"/>
-        </w:r>
-        <w:r>
-          <w:rPr>
-            <w:noProof/>
-            <w:webHidden/>
-          </w:rPr>
-          <w:t>7</w:t>
-        </w:r>
-        <w:r>
-          <w:rPr>
-            <w:noProof/>
-            <w:webHidden/>
-          </w:rPr>
-          <w:fldChar w:fldCharType="end"/>
-        </w:r>
-      </w:hyperlink>
-    </w:p>
-    <w:p>
-      <w:pPr>
-        <w:pStyle w:val="TableofFigures"/>
-        <w:tabs>
-          <w:tab w:val="right" w:leader="dot" w:pos="9350"/>
-        </w:tabs>
-        <w:rPr>
-          <w:noProof/>
-          <w:kern w:val="2"/>
-          <w:sz w:val="24"/>
-          <w:szCs w:val="24"/>
-          <w:lang w:val="en-BE" w:eastAsia="en-BE"/>
-          <w14:ligatures w14:val="standardContextual"/>
-        </w:rPr>
-      </w:pPr>
-      <w:hyperlink w:anchor="_Toc186546144" w:history="1">
-        <w:r>
-          <w:rPr>
-            <w:rStyle w:val="Hyperlink"/>
-            <w:noProof/>
-          </w:rPr>
-          <w:t>Figure 3: AABB for a single triangle</w:t>
-        </w:r>
-        <w:r>
-          <w:rPr>
-            <w:noProof/>
-            <w:webHidden/>
-          </w:rPr>
-          <w:tab/>
-        </w:r>
-        <w:r>
-          <w:rPr>
-            <w:noProof/>
-            <w:webHidden/>
-          </w:rPr>
-          <w:fldChar w:fldCharType="begin"/>
-        </w:r>
-        <w:r>
-          <w:rPr>
-            <w:noProof/>
-            <w:webHidden/>
-          </w:rPr>
-          <w:instrText xml:space="preserve"> PAGEREF _Toc186546144 \h </w:instrText>
+          <w:instrText xml:space="preserve"> PAGEREF _Toc186965158 \h </w:instrText>
         </w:r>
         <w:r>
           <w:rPr>
@@ -2886,13 +2959,13 @@
           <w14:ligatures w14:val="standardContextual"/>
         </w:rPr>
       </w:pPr>
-      <w:hyperlink w:anchor="_Toc186546145" w:history="1">
+      <w:hyperlink w:anchor="_Toc186965159" w:history="1">
         <w:r>
           <w:rPr>
             <w:rStyle w:val="Hyperlink"/>
             <w:noProof/>
           </w:rPr>
-          <w:t>Figure 4: Complex mesh with BVH applied</w:t>
+          <w:t>Figure 5: Tree structure for BVH</w:t>
         </w:r>
         <w:r>
           <w:rPr>
@@ -2913,7 +2986,80 @@
             <w:noProof/>
             <w:webHidden/>
           </w:rPr>
-          <w:instrText xml:space="preserve"> PAGEREF _Toc186546145 \h </w:instrText>
+          <w:instrText xml:space="preserve"> PAGEREF _Toc186965159 \h </w:instrText>
+        </w:r>
+        <w:r>
+          <w:rPr>
+            <w:noProof/>
+            <w:webHidden/>
+          </w:rPr>
+        </w:r>
+        <w:r>
+          <w:rPr>
+            <w:noProof/>
+            <w:webHidden/>
+          </w:rPr>
+          <w:fldChar w:fldCharType="separate"/>
+        </w:r>
+        <w:r>
+          <w:rPr>
+            <w:noProof/>
+            <w:webHidden/>
+          </w:rPr>
+          <w:t>8</w:t>
+        </w:r>
+        <w:r>
+          <w:rPr>
+            <w:noProof/>
+            <w:webHidden/>
+          </w:rPr>
+          <w:fldChar w:fldCharType="end"/>
+        </w:r>
+      </w:hyperlink>
+    </w:p>
+    <w:p>
+      <w:pPr>
+        <w:pStyle w:val="TableofFigures"/>
+        <w:tabs>
+          <w:tab w:val="right" w:leader="dot" w:pos="9350"/>
+        </w:tabs>
+        <w:rPr>
+          <w:noProof/>
+          <w:kern w:val="2"/>
+          <w:sz w:val="24"/>
+          <w:szCs w:val="24"/>
+          <w:lang w:val="en-BE" w:eastAsia="en-BE"/>
+          <w14:ligatures w14:val="standardContextual"/>
+        </w:rPr>
+      </w:pPr>
+      <w:hyperlink w:anchor="_Toc186965160" w:history="1">
+        <w:r>
+          <w:rPr>
+            <w:rStyle w:val="Hyperlink"/>
+            <w:noProof/>
+          </w:rPr>
+          <w:t>Figure 6: Example of SDF output</w:t>
+        </w:r>
+        <w:r>
+          <w:rPr>
+            <w:noProof/>
+            <w:webHidden/>
+          </w:rPr>
+          <w:tab/>
+        </w:r>
+        <w:r>
+          <w:rPr>
+            <w:noProof/>
+            <w:webHidden/>
+          </w:rPr>
+          <w:fldChar w:fldCharType="begin"/>
+        </w:r>
+        <w:r>
+          <w:rPr>
+            <w:noProof/>
+            <w:webHidden/>
+          </w:rPr>
+          <w:instrText xml:space="preserve"> PAGEREF _Toc186965160 \h </w:instrText>
         </w:r>
         <w:r>
           <w:rPr>
@@ -2959,13 +3105,13 @@
           <w14:ligatures w14:val="standardContextual"/>
         </w:rPr>
       </w:pPr>
-      <w:hyperlink w:anchor="_Toc186546146" w:history="1">
+      <w:hyperlink w:anchor="_Toc186965161" w:history="1">
         <w:r>
           <w:rPr>
             <w:rStyle w:val="Hyperlink"/>
             <w:noProof/>
           </w:rPr>
-          <w:t>Figure 5: Tree structure for BVH</w:t>
+          <w:t>Figure 7: Ray marching basic and a missed surface</w:t>
         </w:r>
         <w:r>
           <w:rPr>
@@ -2986,80 +3132,7 @@
             <w:noProof/>
             <w:webHidden/>
           </w:rPr>
-          <w:instrText xml:space="preserve"> PAGEREF _Toc186546146 \h </w:instrText>
-        </w:r>
-        <w:r>
-          <w:rPr>
-            <w:noProof/>
-            <w:webHidden/>
-          </w:rPr>
-        </w:r>
-        <w:r>
-          <w:rPr>
-            <w:noProof/>
-            <w:webHidden/>
-          </w:rPr>
-          <w:fldChar w:fldCharType="separate"/>
-        </w:r>
-        <w:r>
-          <w:rPr>
-            <w:noProof/>
-            <w:webHidden/>
-          </w:rPr>
-          <w:t>9</w:t>
-        </w:r>
-        <w:r>
-          <w:rPr>
-            <w:noProof/>
-            <w:webHidden/>
-          </w:rPr>
-          <w:fldChar w:fldCharType="end"/>
-        </w:r>
-      </w:hyperlink>
-    </w:p>
-    <w:p>
-      <w:pPr>
-        <w:pStyle w:val="TableofFigures"/>
-        <w:tabs>
-          <w:tab w:val="right" w:leader="dot" w:pos="9350"/>
-        </w:tabs>
-        <w:rPr>
-          <w:noProof/>
-          <w:kern w:val="2"/>
-          <w:sz w:val="24"/>
-          <w:szCs w:val="24"/>
-          <w:lang w:val="en-BE" w:eastAsia="en-BE"/>
-          <w14:ligatures w14:val="standardContextual"/>
-        </w:rPr>
-      </w:pPr>
-      <w:hyperlink w:anchor="_Toc186546147" w:history="1">
-        <w:r>
-          <w:rPr>
-            <w:rStyle w:val="Hyperlink"/>
-            <w:noProof/>
-          </w:rPr>
-          <w:t>Figure 6: Example of SDF output</w:t>
-        </w:r>
-        <w:r>
-          <w:rPr>
-            <w:noProof/>
-            <w:webHidden/>
-          </w:rPr>
-          <w:tab/>
-        </w:r>
-        <w:r>
-          <w:rPr>
-            <w:noProof/>
-            <w:webHidden/>
-          </w:rPr>
-          <w:fldChar w:fldCharType="begin"/>
-        </w:r>
-        <w:r>
-          <w:rPr>
-            <w:noProof/>
-            <w:webHidden/>
-          </w:rPr>
-          <w:instrText xml:space="preserve"> PAGEREF _Toc186546147 \h </w:instrText>
+          <w:instrText xml:space="preserve"> PAGEREF _Toc186965161 \h </w:instrText>
         </w:r>
         <w:r>
           <w:rPr>
@@ -3105,80 +3178,7 @@
           <w14:ligatures w14:val="standardContextual"/>
         </w:rPr>
       </w:pPr>
-      <w:hyperlink w:anchor="_Toc186546148" w:history="1">
-        <w:r>
-          <w:rPr>
-            <w:rStyle w:val="Hyperlink"/>
-            <w:noProof/>
-          </w:rPr>
-          <w:t>Figure 7: Ray marching basic and a missed surface</w:t>
-        </w:r>
-        <w:r>
-          <w:rPr>
-            <w:noProof/>
-            <w:webHidden/>
-          </w:rPr>
-          <w:tab/>
-        </w:r>
-        <w:r>
-          <w:rPr>
-            <w:noProof/>
-            <w:webHidden/>
-          </w:rPr>
-          <w:fldChar w:fldCharType="begin"/>
-        </w:r>
-        <w:r>
-          <w:rPr>
-            <w:noProof/>
-            <w:webHidden/>
-          </w:rPr>
-          <w:instrText xml:space="preserve"> PAGEREF _Toc186546148 \h </w:instrText>
-        </w:r>
-        <w:r>
-          <w:rPr>
-            <w:noProof/>
-            <w:webHidden/>
-          </w:rPr>
-        </w:r>
-        <w:r>
-          <w:rPr>
-            <w:noProof/>
-            <w:webHidden/>
-          </w:rPr>
-          <w:fldChar w:fldCharType="separate"/>
-        </w:r>
-        <w:r>
-          <w:rPr>
-            <w:noProof/>
-            <w:webHidden/>
-          </w:rPr>
-          <w:t>11</w:t>
-        </w:r>
-        <w:r>
-          <w:rPr>
-            <w:noProof/>
-            <w:webHidden/>
-          </w:rPr>
-          <w:fldChar w:fldCharType="end"/>
-        </w:r>
-      </w:hyperlink>
-    </w:p>
-    <w:p>
-      <w:pPr>
-        <w:pStyle w:val="TableofFigures"/>
-        <w:tabs>
-          <w:tab w:val="right" w:leader="dot" w:pos="9350"/>
-        </w:tabs>
-        <w:rPr>
-          <w:noProof/>
-          <w:kern w:val="2"/>
-          <w:sz w:val="24"/>
-          <w:szCs w:val="24"/>
-          <w:lang w:val="en-BE" w:eastAsia="en-BE"/>
-          <w14:ligatures w14:val="standardContextual"/>
-        </w:rPr>
-      </w:pPr>
-      <w:hyperlink w:anchor="_Toc186546149" w:history="1">
+      <w:hyperlink w:anchor="_Toc186965162" w:history="1">
         <w:r>
           <w:rPr>
             <w:rStyle w:val="Hyperlink"/>
@@ -3213,7 +3213,7 @@
             <w:noProof/>
             <w:webHidden/>
           </w:rPr>
-          <w:instrText xml:space="preserve"> PAGEREF _Toc186546149 \h </w:instrText>
+          <w:instrText xml:space="preserve"> PAGEREF _Toc186965162 \h </w:instrText>
         </w:r>
         <w:r>
           <w:rPr>
@@ -3233,7 +3233,7 @@
             <w:noProof/>
             <w:webHidden/>
           </w:rPr>
-          <w:t>11</w:t>
+          <w:t>10</w:t>
         </w:r>
         <w:r>
           <w:rPr>
@@ -3649,7 +3649,7 @@
       </w:pPr>
       <w:bookmarkStart w:id="8" w:name="_Ref186380065"/>
       <w:bookmarkStart w:id="9" w:name="_Ref186380055"/>
-      <w:bookmarkStart w:id="10" w:name="_Toc186546142"/>
+      <w:bookmarkStart w:id="10" w:name="_Toc186965155"/>
       <w:r>
         <w:t xml:space="preserve">Figure </w:t>
       </w:r>
@@ -4082,7 +4082,7 @@
         <w:jc w:val="center"/>
       </w:pPr>
       <w:bookmarkStart w:id="11" w:name="_Ref186380208"/>
-      <w:bookmarkStart w:id="12" w:name="_Toc186546143"/>
+      <w:bookmarkStart w:id="12" w:name="_Toc186965156"/>
       <w:r>
         <w:t xml:space="preserve">Figure </w:t>
       </w:r>
@@ -4605,7 +4605,7 @@
         <w:pStyle w:val="Caption"/>
         <w:jc w:val="center"/>
       </w:pPr>
-      <w:bookmarkStart w:id="14" w:name="_Toc186546144"/>
+      <w:bookmarkStart w:id="14" w:name="_Toc186965157"/>
       <w:r>
         <w:t xml:space="preserve">Figure </w:t>
       </w:r>
@@ -4805,7 +4805,7 @@
         <w:jc w:val="center"/>
       </w:pPr>
       <w:bookmarkStart w:id="15" w:name="_Ref186400061"/>
-      <w:bookmarkStart w:id="16" w:name="_Toc186546145"/>
+      <w:bookmarkStart w:id="16" w:name="_Toc186965158"/>
       <w:r>
         <w:t xml:space="preserve">Figure </w:t>
       </w:r>
@@ -4907,7 +4907,7 @@
           <w:noProof/>
         </w:rPr>
         <w:drawing>
-          <wp:inline distT="0" distB="0" distL="0" distR="0" wp14:anchorId="3A5FC307" wp14:editId="1F63F159">
+          <wp:inline distT="0" distB="0" distL="0" distR="0" wp14:anchorId="3A5FC307" wp14:editId="5E435D8F">
             <wp:extent cx="2341266" cy="1371291"/>
             <wp:effectExtent l="0" t="0" r="1905" b="635"/>
             <wp:docPr id="1361680010" name="Picture 7" descr="Tree Data Structure"/>
@@ -4965,7 +4965,7 @@
           <w:bCs w:val="0"/>
         </w:rPr>
       </w:pPr>
-      <w:bookmarkStart w:id="17" w:name="_Toc186546146"/>
+      <w:bookmarkStart w:id="17" w:name="_Toc186965159"/>
       <w:r>
         <w:t xml:space="preserve">Figure </w:t>
       </w:r>
@@ -5242,7 +5242,7 @@
         <w:jc w:val="center"/>
       </w:pPr>
       <w:bookmarkStart w:id="20" w:name="_Ref186400970"/>
-      <w:bookmarkStart w:id="21" w:name="_Toc186546147"/>
+      <w:bookmarkStart w:id="21" w:name="_Toc186965160"/>
       <w:r>
         <w:t xml:space="preserve">Figure </w:t>
       </w:r>
@@ -5949,7 +5949,7 @@
       </w:pPr>
       <w:bookmarkStart w:id="22" w:name="_Ref186444364"/>
       <w:bookmarkStart w:id="23" w:name="_Ref186444358"/>
-      <w:bookmarkStart w:id="24" w:name="_Toc186546148"/>
+      <w:bookmarkStart w:id="24" w:name="_Toc186965161"/>
       <w:r>
         <w:t xml:space="preserve">Figure </w:t>
       </w:r>
@@ -7256,7 +7256,7 @@
         <w:jc w:val="center"/>
       </w:pPr>
       <w:bookmarkStart w:id="25" w:name="_Ref186446781"/>
-      <w:bookmarkStart w:id="26" w:name="_Toc186546149"/>
+      <w:bookmarkStart w:id="26" w:name="_Toc186965162"/>
       <w:r>
         <w:t xml:space="preserve">Figure </w:t>
       </w:r>
@@ -10506,10 +10506,7 @@
         <w:t xml:space="preserve"> </w:t>
       </w:r>
       <w:r>
-        <w:t>if the point has a value for all 3 components</w:t>
-      </w:r>
-      <w:r>
-        <w:t xml:space="preserve">, </w:t>
+        <w:t xml:space="preserve">if the point has a value for all 3 components, </w:t>
       </w:r>
       <w:r>
         <w:t>the new distance value might be greater than the previous one</w:t>
@@ -12142,10 +12139,7 @@
         <w:t xml:space="preserve">. Which will be used to </w:t>
       </w:r>
       <w:r>
-        <w:t>compute the box</w:t>
-      </w:r>
-      <w:r>
-        <w:t xml:space="preserve"> enclosing the </w:t>
+        <w:t xml:space="preserve">compute the box enclosing the </w:t>
       </w:r>
       <w:r>
         <w:t>SDF.</w:t>
@@ -13130,7 +13124,16 @@
     </w:p>
     <w:p>
       <w:r>
-        <w:t>Below you can find the formula used for the distance of a box.</w:t>
+        <w:t>Below you can find the formula used for the distance of a box</w:t>
+      </w:r>
+      <w:r>
+        <w:t xml:space="preserve"> </w:t>
+      </w:r>
+      <w:r>
+        <w:t>(at origin (0,0,0))</w:t>
+      </w:r>
+      <w:r>
+        <w:t>.</w:t>
       </w:r>
     </w:p>
     <w:p>
@@ -13964,7 +13967,13 @@
         <w:t>in ray marching</w:t>
       </w:r>
       <w:r>
-        <w:t>, however it is not the cheapest thing in the world.</w:t>
+        <w:t xml:space="preserve">, however it is not the cheapest thing in </w:t>
+      </w:r>
+      <w:r>
+        <w:t>ray marching</w:t>
+      </w:r>
+      <w:r>
+        <w:t>.</w:t>
       </w:r>
     </w:p>
     <w:p>
@@ -14034,7 +14043,19 @@
         <w:jc w:val="both"/>
       </w:pPr>
       <w:r>
-        <w:t xml:space="preserve">At the core of calculating the boundary you sample points on a sphere and </w:t>
+        <w:t xml:space="preserve">At the core of calculating the </w:t>
+      </w:r>
+      <w:r>
+        <w:t xml:space="preserve">maximum </w:t>
+      </w:r>
+      <w:r>
+        <w:t xml:space="preserve">boundary </w:t>
+      </w:r>
+      <w:r>
+        <w:t xml:space="preserve">for your SDF </w:t>
+      </w:r>
+      <w:r>
+        <w:t xml:space="preserve">you sample points on a sphere and </w:t>
       </w:r>
       <w:r>
         <w:t>request</w:t>
@@ -14051,7 +14072,19 @@
         <w:jc w:val="both"/>
       </w:pPr>
       <w:r>
-        <w:t xml:space="preserve">For every intersection of a spheres 360 longitude lines and its 360 latitude lines, a point was created and retrieved its distance value </w:t>
+        <w:t xml:space="preserve">For every intersection of a spheres 360 longitude lines and its 360 latitude lines, a point </w:t>
+      </w:r>
+      <w:r>
+        <w:t>is</w:t>
+      </w:r>
+      <w:r>
+        <w:t xml:space="preserve"> created and retrieve</w:t>
+      </w:r>
+      <w:r>
+        <w:t>s</w:t>
+      </w:r>
+      <w:r>
+        <w:t xml:space="preserve"> its distance value </w:t>
       </w:r>
       <w:r>
         <w:t>to</w:t>
@@ -14069,13 +14102,198 @@
         <w:t xml:space="preserve">to the SDF </w:t>
       </w:r>
       <w:r>
-        <w:t xml:space="preserve">is used to set up the next sphere. Through this method we can approach the furthest possible distance from </w:t>
-      </w:r>
-      <w:r>
-        <w:t xml:space="preserve">the origin </w:t>
-      </w:r>
-      <w:r>
-        <w:t xml:space="preserve">(0,0,0) in the cartesian coordinate system to the surface area. </w:t>
+        <w:t>is used to set up the next sphere</w:t>
+      </w:r>
+      <w:r>
+        <w:t xml:space="preserve"> </w:t>
+      </w:r>
+      <w:r>
+        <w:t xml:space="preserve">radius </w:t>
+      </w:r>
+      <w:r>
+        <w:t>like so</w:t>
+      </w:r>
+      <w:r>
+        <w:t xml:space="preserve">. </w:t>
+      </w:r>
+    </w:p>
+    <w:p>
+      <w:pPr>
+        <w:pStyle w:val="NormalWeb"/>
+        <w:pBdr>
+          <w:top w:val="single" w:sz="6" w:space="2" w:color="888888"/>
+          <w:left w:val="single" w:sz="6" w:space="2" w:color="888888"/>
+          <w:bottom w:val="single" w:sz="6" w:space="2" w:color="888888"/>
+          <w:right w:val="single" w:sz="6" w:space="2" w:color="888888"/>
+        </w:pBdr>
+        <w:tabs>
+          <w:tab w:val="left" w:pos="916"/>
+          <w:tab w:val="left" w:pos="1832"/>
+          <w:tab w:val="left" w:pos="2748"/>
+          <w:tab w:val="left" w:pos="3664"/>
+          <w:tab w:val="left" w:pos="4580"/>
+          <w:tab w:val="left" w:pos="5496"/>
+          <w:tab w:val="left" w:pos="6412"/>
+          <w:tab w:val="left" w:pos="7328"/>
+          <w:tab w:val="left" w:pos="8244"/>
+          <w:tab w:val="left" w:pos="9160"/>
+          <w:tab w:val="left" w:pos="10076"/>
+          <w:tab w:val="left" w:pos="10992"/>
+          <w:tab w:val="left" w:pos="11908"/>
+          <w:tab w:val="left" w:pos="12824"/>
+          <w:tab w:val="left" w:pos="13740"/>
+          <w:tab w:val="left" w:pos="14656"/>
+        </w:tabs>
+        <w:spacing w:before="0" w:beforeAutospacing="0" w:after="0" w:afterAutospacing="0"/>
+        <w:divId w:val="990518184"/>
+        <w:rPr>
+          <w:rFonts w:ascii="Consolas" w:hAnsi="Consolas" w:cs="Courier New"/>
+          <w:sz w:val="17"/>
+          <w:szCs w:val="17"/>
+        </w:rPr>
+      </w:pPr>
+      <w:r>
+        <w:rPr>
+          <w:rFonts w:ascii="Consolas" w:hAnsi="Consolas" w:cs="Courier New"/>
+          <w:sz w:val="17"/>
+          <w:szCs w:val="17"/>
+        </w:rPr>
+        <w:t xml:space="preserve">1. </w:t>
+      </w:r>
+      <w:r>
+        <w:rPr>
+          <w:rFonts w:ascii="Consolas" w:hAnsi="Consolas" w:cs="Courier New"/>
+          <w:color w:val="000088"/>
+          <w:sz w:val="17"/>
+          <w:szCs w:val="17"/>
+        </w:rPr>
+        <w:t>float</w:t>
+      </w:r>
+      <w:r>
+        <w:rPr>
+          <w:rFonts w:ascii="Consolas" w:hAnsi="Consolas" w:cs="Courier New"/>
+          <w:color w:val="000000"/>
+          <w:sz w:val="17"/>
+          <w:szCs w:val="17"/>
+        </w:rPr>
+        <w:t xml:space="preserve"> </w:t>
+      </w:r>
+      <w:r>
+        <w:rPr>
+          <w:rFonts w:ascii="Consolas" w:hAnsi="Consolas" w:cs="Courier New"/>
+          <w:color w:val="000088"/>
+          <w:sz w:val="17"/>
+          <w:szCs w:val="17"/>
+        </w:rPr>
+        <w:t>const</w:t>
+      </w:r>
+      <w:r>
+        <w:rPr>
+          <w:rFonts w:ascii="Consolas" w:hAnsi="Consolas" w:cs="Courier New"/>
+          <w:color w:val="000000"/>
+          <w:sz w:val="17"/>
+          <w:szCs w:val="17"/>
+        </w:rPr>
+        <w:t xml:space="preserve"> nextRadius</w:t>
+      </w:r>
+      <w:r>
+        <w:rPr>
+          <w:rFonts w:ascii="Consolas" w:hAnsi="Consolas" w:cs="Courier New"/>
+          <w:color w:val="666600"/>
+          <w:sz w:val="17"/>
+          <w:szCs w:val="17"/>
+        </w:rPr>
+        <w:t>{</w:t>
+      </w:r>
+      <w:r>
+        <w:rPr>
+          <w:rFonts w:ascii="Consolas" w:hAnsi="Consolas" w:cs="Courier New"/>
+          <w:color w:val="000000"/>
+          <w:sz w:val="17"/>
+          <w:szCs w:val="17"/>
+        </w:rPr>
+        <w:t xml:space="preserve"> glm</w:t>
+      </w:r>
+      <w:r>
+        <w:rPr>
+          <w:rFonts w:ascii="Consolas" w:hAnsi="Consolas" w:cs="Courier New"/>
+          <w:color w:val="666600"/>
+          <w:sz w:val="17"/>
+          <w:szCs w:val="17"/>
+        </w:rPr>
+        <w:t>::</w:t>
+      </w:r>
+      <w:r>
+        <w:rPr>
+          <w:rFonts w:ascii="Consolas" w:hAnsi="Consolas" w:cs="Courier New"/>
+          <w:color w:val="000000"/>
+          <w:sz w:val="17"/>
+          <w:szCs w:val="17"/>
+        </w:rPr>
+        <w:t>length</w:t>
+      </w:r>
+      <w:r>
+        <w:rPr>
+          <w:rFonts w:ascii="Consolas" w:hAnsi="Consolas" w:cs="Courier New"/>
+          <w:color w:val="666600"/>
+          <w:sz w:val="17"/>
+          <w:szCs w:val="17"/>
+        </w:rPr>
+        <w:t>(</w:t>
+      </w:r>
+      <w:r>
+        <w:rPr>
+          <w:rFonts w:ascii="Consolas" w:hAnsi="Consolas" w:cs="Courier New"/>
+          <w:color w:val="000000"/>
+          <w:sz w:val="17"/>
+          <w:szCs w:val="17"/>
+        </w:rPr>
+        <w:t>closestPoint</w:t>
+      </w:r>
+      <w:r>
+        <w:rPr>
+          <w:rFonts w:ascii="Consolas" w:hAnsi="Consolas" w:cs="Courier New"/>
+          <w:color w:val="666600"/>
+          <w:sz w:val="17"/>
+          <w:szCs w:val="17"/>
+        </w:rPr>
+        <w:t>)</w:t>
+      </w:r>
+      <w:r>
+        <w:rPr>
+          <w:rFonts w:ascii="Consolas" w:hAnsi="Consolas" w:cs="Courier New"/>
+          <w:color w:val="000000"/>
+          <w:sz w:val="17"/>
+          <w:szCs w:val="17"/>
+        </w:rPr>
+        <w:t xml:space="preserve"> </w:t>
+      </w:r>
+      <w:r>
+        <w:rPr>
+          <w:rFonts w:ascii="Consolas" w:hAnsi="Consolas" w:cs="Courier New"/>
+          <w:color w:val="666600"/>
+          <w:sz w:val="17"/>
+          <w:szCs w:val="17"/>
+        </w:rPr>
+        <w:t>–</w:t>
+      </w:r>
+      <w:r>
+        <w:rPr>
+          <w:rFonts w:ascii="Consolas" w:hAnsi="Consolas" w:cs="Courier New"/>
+          <w:color w:val="000000"/>
+          <w:sz w:val="17"/>
+          <w:szCs w:val="17"/>
+        </w:rPr>
+        <w:t xml:space="preserve"> minimumDistance </w:t>
+      </w:r>
+      <w:r>
+        <w:rPr>
+          <w:rFonts w:ascii="Consolas" w:hAnsi="Consolas" w:cs="Courier New"/>
+          <w:color w:val="666600"/>
+          <w:sz w:val="17"/>
+          <w:szCs w:val="17"/>
+        </w:rPr>
+        <w:t>};</w:t>
       </w:r>
     </w:p>
     <w:p>
@@ -14083,27 +14301,1081 @@
         <w:jc w:val="both"/>
       </w:pPr>
       <w:r>
-        <w:t xml:space="preserve">Once one of the points has a distance value smaller than a certain threshold (0.001), we consider the point to have reached the surface. </w:t>
-      </w:r>
-      <w:r>
-        <w:t xml:space="preserve">We can then calculate the length of the vector representing this point and use it to </w:t>
-      </w:r>
-      <w:r>
-        <w:t xml:space="preserve">construct </w:t>
-      </w:r>
-      <w:r>
-        <w:t xml:space="preserve">a sphere which represents our </w:t>
-      </w:r>
-      <w:r>
-        <w:t>“axis aligned bounding box”.</w:t>
-      </w:r>
-    </w:p>
-    <w:p>
-      <w:r>
-        <w:t>//insert the code for approximating the sphere</w:t>
-      </w:r>
-    </w:p>
-    <w:p/>
+        <w:t>Through this method we can</w:t>
+      </w:r>
+      <w:r>
+        <w:t xml:space="preserve"> march towards the origin</w:t>
+      </w:r>
+      <w:r>
+        <w:t xml:space="preserve"> </w:t>
+      </w:r>
+      <w:r>
+        <w:t xml:space="preserve">by decreasing the radius every time. </w:t>
+      </w:r>
+      <w:r>
+        <w:t xml:space="preserve">Once one of the points </w:t>
+      </w:r>
+      <w:r>
+        <w:t xml:space="preserve">on the sphere </w:t>
+      </w:r>
+      <w:r>
+        <w:t xml:space="preserve">has a distance value smaller than a certain threshold (0.001), we consider the point to have reached the </w:t>
+      </w:r>
+      <w:r>
+        <w:t>surface and</w:t>
+      </w:r>
+      <w:r>
+        <w:t xml:space="preserve"> consider it the furthest possible distance from the origin (0,0,0) in the cartesian coordinate system to the surface area.</w:t>
+      </w:r>
+      <w:r>
+        <w:t xml:space="preserve"> We can then calculate the length of the vector representing this point and use it to construct a sphere</w:t>
+      </w:r>
+      <w:r>
+        <w:t xml:space="preserve"> SDF acting as a form of early out</w:t>
+      </w:r>
+      <w:r>
+        <w:t>.</w:t>
+      </w:r>
+    </w:p>
+    <w:p>
+      <w:pPr>
+        <w:pStyle w:val="NormalWeb"/>
+        <w:pBdr>
+          <w:top w:val="single" w:sz="6" w:space="2" w:color="888888"/>
+          <w:left w:val="single" w:sz="6" w:space="2" w:color="888888"/>
+          <w:bottom w:val="single" w:sz="6" w:space="2" w:color="888888"/>
+          <w:right w:val="single" w:sz="6" w:space="2" w:color="888888"/>
+        </w:pBdr>
+        <w:tabs>
+          <w:tab w:val="left" w:pos="916"/>
+          <w:tab w:val="left" w:pos="1832"/>
+          <w:tab w:val="left" w:pos="2748"/>
+          <w:tab w:val="left" w:pos="3664"/>
+          <w:tab w:val="left" w:pos="4580"/>
+          <w:tab w:val="left" w:pos="5496"/>
+          <w:tab w:val="left" w:pos="6412"/>
+          <w:tab w:val="left" w:pos="7328"/>
+          <w:tab w:val="left" w:pos="8244"/>
+          <w:tab w:val="left" w:pos="9160"/>
+          <w:tab w:val="left" w:pos="10076"/>
+          <w:tab w:val="left" w:pos="10992"/>
+          <w:tab w:val="left" w:pos="11908"/>
+          <w:tab w:val="left" w:pos="12824"/>
+          <w:tab w:val="left" w:pos="13740"/>
+          <w:tab w:val="left" w:pos="14656"/>
+        </w:tabs>
+        <w:spacing w:before="0" w:beforeAutospacing="0" w:after="0" w:afterAutospacing="0"/>
+        <w:divId w:val="806698940"/>
+        <w:rPr>
+          <w:rFonts w:ascii="Consolas" w:hAnsi="Consolas" w:cs="Courier New"/>
+          <w:sz w:val="17"/>
+          <w:szCs w:val="17"/>
+        </w:rPr>
+      </w:pPr>
+      <w:r>
+        <w:rPr>
+          <w:rFonts w:ascii="Consolas" w:hAnsi="Consolas" w:cs="Courier New"/>
+          <w:sz w:val="17"/>
+          <w:szCs w:val="17"/>
+        </w:rPr>
+        <w:t xml:space="preserve"> 1. </w:t>
+      </w:r>
+      <w:r>
+        <w:rPr>
+          <w:rFonts w:ascii="Consolas" w:hAnsi="Consolas" w:cs="Courier New"/>
+          <w:color w:val="000088"/>
+          <w:sz w:val="17"/>
+          <w:szCs w:val="17"/>
+        </w:rPr>
+        <w:t>while</w:t>
+      </w:r>
+      <w:r>
+        <w:rPr>
+          <w:rFonts w:ascii="Consolas" w:hAnsi="Consolas" w:cs="Courier New"/>
+          <w:color w:val="000000"/>
+          <w:sz w:val="17"/>
+          <w:szCs w:val="17"/>
+        </w:rPr>
+        <w:t xml:space="preserve"> surface point has </w:t>
+      </w:r>
+      <w:r>
+        <w:rPr>
+          <w:rFonts w:ascii="Consolas" w:hAnsi="Consolas" w:cs="Courier New"/>
+          <w:color w:val="000088"/>
+          <w:sz w:val="17"/>
+          <w:szCs w:val="17"/>
+        </w:rPr>
+        <w:t>not</w:t>
+      </w:r>
+      <w:r>
+        <w:rPr>
+          <w:rFonts w:ascii="Consolas" w:hAnsi="Consolas" w:cs="Courier New"/>
+          <w:color w:val="000000"/>
+          <w:sz w:val="17"/>
+          <w:szCs w:val="17"/>
+        </w:rPr>
+        <w:t xml:space="preserve"> been found</w:t>
+      </w:r>
+    </w:p>
+    <w:p>
+      <w:pPr>
+        <w:pStyle w:val="NormalWeb"/>
+        <w:pBdr>
+          <w:top w:val="single" w:sz="6" w:space="2" w:color="888888"/>
+          <w:left w:val="single" w:sz="6" w:space="2" w:color="888888"/>
+          <w:bottom w:val="single" w:sz="6" w:space="2" w:color="888888"/>
+          <w:right w:val="single" w:sz="6" w:space="2" w:color="888888"/>
+        </w:pBdr>
+        <w:tabs>
+          <w:tab w:val="left" w:pos="916"/>
+          <w:tab w:val="left" w:pos="1832"/>
+          <w:tab w:val="left" w:pos="2748"/>
+          <w:tab w:val="left" w:pos="3664"/>
+          <w:tab w:val="left" w:pos="4580"/>
+          <w:tab w:val="left" w:pos="5496"/>
+          <w:tab w:val="left" w:pos="6412"/>
+          <w:tab w:val="left" w:pos="7328"/>
+          <w:tab w:val="left" w:pos="8244"/>
+          <w:tab w:val="left" w:pos="9160"/>
+          <w:tab w:val="left" w:pos="10076"/>
+          <w:tab w:val="left" w:pos="10992"/>
+          <w:tab w:val="left" w:pos="11908"/>
+          <w:tab w:val="left" w:pos="12824"/>
+          <w:tab w:val="left" w:pos="13740"/>
+          <w:tab w:val="left" w:pos="14656"/>
+        </w:tabs>
+        <w:spacing w:before="0" w:beforeAutospacing="0" w:after="0" w:afterAutospacing="0"/>
+        <w:divId w:val="806698940"/>
+        <w:rPr>
+          <w:rFonts w:ascii="Consolas" w:hAnsi="Consolas" w:cs="Courier New"/>
+          <w:sz w:val="17"/>
+          <w:szCs w:val="17"/>
+        </w:rPr>
+      </w:pPr>
+      <w:r>
+        <w:rPr>
+          <w:rFonts w:ascii="Consolas" w:hAnsi="Consolas" w:cs="Courier New"/>
+          <w:sz w:val="17"/>
+          <w:szCs w:val="17"/>
+        </w:rPr>
+        <w:t xml:space="preserve"> 2. </w:t>
+      </w:r>
+      <w:r>
+        <w:rPr>
+          <w:rFonts w:ascii="Consolas" w:hAnsi="Consolas" w:cs="Courier New"/>
+          <w:color w:val="000000"/>
+          <w:sz w:val="17"/>
+          <w:szCs w:val="17"/>
+        </w:rPr>
+        <w:tab/>
+        <w:t xml:space="preserve">generate sphere points </w:t>
+      </w:r>
+      <w:r>
+        <w:rPr>
+          <w:rFonts w:ascii="Consolas" w:hAnsi="Consolas" w:cs="Courier New"/>
+          <w:color w:val="000088"/>
+          <w:sz w:val="17"/>
+          <w:szCs w:val="17"/>
+        </w:rPr>
+        <w:t>with</w:t>
+      </w:r>
+      <w:r>
+        <w:rPr>
+          <w:rFonts w:ascii="Consolas" w:hAnsi="Consolas" w:cs="Courier New"/>
+          <w:color w:val="000000"/>
+          <w:sz w:val="17"/>
+          <w:szCs w:val="17"/>
+        </w:rPr>
+        <w:t xml:space="preserve"> radius</w:t>
+      </w:r>
+    </w:p>
+    <w:p>
+      <w:pPr>
+        <w:pStyle w:val="NormalWeb"/>
+        <w:pBdr>
+          <w:top w:val="single" w:sz="6" w:space="2" w:color="888888"/>
+          <w:left w:val="single" w:sz="6" w:space="2" w:color="888888"/>
+          <w:bottom w:val="single" w:sz="6" w:space="2" w:color="888888"/>
+          <w:right w:val="single" w:sz="6" w:space="2" w:color="888888"/>
+        </w:pBdr>
+        <w:tabs>
+          <w:tab w:val="left" w:pos="916"/>
+          <w:tab w:val="left" w:pos="1832"/>
+          <w:tab w:val="left" w:pos="2748"/>
+          <w:tab w:val="left" w:pos="3664"/>
+          <w:tab w:val="left" w:pos="4580"/>
+          <w:tab w:val="left" w:pos="5496"/>
+          <w:tab w:val="left" w:pos="6412"/>
+          <w:tab w:val="left" w:pos="7328"/>
+          <w:tab w:val="left" w:pos="8244"/>
+          <w:tab w:val="left" w:pos="9160"/>
+          <w:tab w:val="left" w:pos="10076"/>
+          <w:tab w:val="left" w:pos="10992"/>
+          <w:tab w:val="left" w:pos="11908"/>
+          <w:tab w:val="left" w:pos="12824"/>
+          <w:tab w:val="left" w:pos="13740"/>
+          <w:tab w:val="left" w:pos="14656"/>
+        </w:tabs>
+        <w:spacing w:before="0" w:beforeAutospacing="0" w:after="0" w:afterAutospacing="0"/>
+        <w:divId w:val="806698940"/>
+        <w:rPr>
+          <w:rFonts w:ascii="Consolas" w:hAnsi="Consolas" w:cs="Courier New"/>
+          <w:sz w:val="17"/>
+          <w:szCs w:val="17"/>
+        </w:rPr>
+      </w:pPr>
+      <w:r>
+        <w:rPr>
+          <w:rFonts w:ascii="Consolas" w:hAnsi="Consolas" w:cs="Courier New"/>
+          <w:sz w:val="17"/>
+          <w:szCs w:val="17"/>
+        </w:rPr>
+        <w:t xml:space="preserve"> 3. </w:t>
+      </w:r>
+      <w:r>
+        <w:rPr>
+          <w:rFonts w:ascii="Consolas" w:hAnsi="Consolas" w:cs="Courier New"/>
+          <w:color w:val="000000"/>
+          <w:sz w:val="17"/>
+          <w:szCs w:val="17"/>
+        </w:rPr>
+        <w:t> </w:t>
+      </w:r>
+    </w:p>
+    <w:p>
+      <w:pPr>
+        <w:pStyle w:val="NormalWeb"/>
+        <w:pBdr>
+          <w:top w:val="single" w:sz="6" w:space="2" w:color="888888"/>
+          <w:left w:val="single" w:sz="6" w:space="2" w:color="888888"/>
+          <w:bottom w:val="single" w:sz="6" w:space="2" w:color="888888"/>
+          <w:right w:val="single" w:sz="6" w:space="2" w:color="888888"/>
+        </w:pBdr>
+        <w:tabs>
+          <w:tab w:val="left" w:pos="916"/>
+          <w:tab w:val="left" w:pos="1832"/>
+          <w:tab w:val="left" w:pos="2748"/>
+          <w:tab w:val="left" w:pos="3664"/>
+          <w:tab w:val="left" w:pos="4580"/>
+          <w:tab w:val="left" w:pos="5496"/>
+          <w:tab w:val="left" w:pos="6412"/>
+          <w:tab w:val="left" w:pos="7328"/>
+          <w:tab w:val="left" w:pos="8244"/>
+          <w:tab w:val="left" w:pos="9160"/>
+          <w:tab w:val="left" w:pos="10076"/>
+          <w:tab w:val="left" w:pos="10992"/>
+          <w:tab w:val="left" w:pos="11908"/>
+          <w:tab w:val="left" w:pos="12824"/>
+          <w:tab w:val="left" w:pos="13740"/>
+          <w:tab w:val="left" w:pos="14656"/>
+        </w:tabs>
+        <w:spacing w:before="0" w:beforeAutospacing="0" w:after="0" w:afterAutospacing="0"/>
+        <w:divId w:val="806698940"/>
+        <w:rPr>
+          <w:rFonts w:ascii="Consolas" w:hAnsi="Consolas" w:cs="Courier New"/>
+          <w:sz w:val="17"/>
+          <w:szCs w:val="17"/>
+        </w:rPr>
+      </w:pPr>
+      <w:r>
+        <w:rPr>
+          <w:rFonts w:ascii="Consolas" w:hAnsi="Consolas" w:cs="Courier New"/>
+          <w:sz w:val="17"/>
+          <w:szCs w:val="17"/>
+        </w:rPr>
+        <w:t xml:space="preserve"> 4. </w:t>
+      </w:r>
+      <w:r>
+        <w:rPr>
+          <w:rFonts w:ascii="Consolas" w:hAnsi="Consolas" w:cs="Courier New"/>
+          <w:color w:val="000000"/>
+          <w:sz w:val="17"/>
+          <w:szCs w:val="17"/>
+        </w:rPr>
+        <w:tab/>
+      </w:r>
+      <w:r>
+        <w:rPr>
+          <w:rFonts w:ascii="Consolas" w:hAnsi="Consolas" w:cs="Courier New"/>
+          <w:color w:val="000088"/>
+          <w:sz w:val="17"/>
+          <w:szCs w:val="17"/>
+        </w:rPr>
+        <w:t>for</w:t>
+      </w:r>
+      <w:r>
+        <w:rPr>
+          <w:rFonts w:ascii="Consolas" w:hAnsi="Consolas" w:cs="Courier New"/>
+          <w:color w:val="000000"/>
+          <w:sz w:val="17"/>
+          <w:szCs w:val="17"/>
+        </w:rPr>
+        <w:t xml:space="preserve"> each sphere point </w:t>
+      </w:r>
+    </w:p>
+    <w:p>
+      <w:pPr>
+        <w:pStyle w:val="NormalWeb"/>
+        <w:pBdr>
+          <w:top w:val="single" w:sz="6" w:space="2" w:color="888888"/>
+          <w:left w:val="single" w:sz="6" w:space="2" w:color="888888"/>
+          <w:bottom w:val="single" w:sz="6" w:space="2" w:color="888888"/>
+          <w:right w:val="single" w:sz="6" w:space="2" w:color="888888"/>
+        </w:pBdr>
+        <w:tabs>
+          <w:tab w:val="left" w:pos="916"/>
+          <w:tab w:val="left" w:pos="1832"/>
+          <w:tab w:val="left" w:pos="2748"/>
+          <w:tab w:val="left" w:pos="3664"/>
+          <w:tab w:val="left" w:pos="4580"/>
+          <w:tab w:val="left" w:pos="5496"/>
+          <w:tab w:val="left" w:pos="6412"/>
+          <w:tab w:val="left" w:pos="7328"/>
+          <w:tab w:val="left" w:pos="8244"/>
+          <w:tab w:val="left" w:pos="9160"/>
+          <w:tab w:val="left" w:pos="10076"/>
+          <w:tab w:val="left" w:pos="10992"/>
+          <w:tab w:val="left" w:pos="11908"/>
+          <w:tab w:val="left" w:pos="12824"/>
+          <w:tab w:val="left" w:pos="13740"/>
+          <w:tab w:val="left" w:pos="14656"/>
+        </w:tabs>
+        <w:spacing w:before="0" w:beforeAutospacing="0" w:after="0" w:afterAutospacing="0"/>
+        <w:divId w:val="806698940"/>
+        <w:rPr>
+          <w:rFonts w:ascii="Consolas" w:hAnsi="Consolas" w:cs="Courier New"/>
+          <w:sz w:val="17"/>
+          <w:szCs w:val="17"/>
+        </w:rPr>
+      </w:pPr>
+      <w:r>
+        <w:rPr>
+          <w:rFonts w:ascii="Consolas" w:hAnsi="Consolas" w:cs="Courier New"/>
+          <w:sz w:val="17"/>
+          <w:szCs w:val="17"/>
+        </w:rPr>
+        <w:t xml:space="preserve"> 5. </w:t>
+      </w:r>
+      <w:r>
+        <w:rPr>
+          <w:rFonts w:ascii="Consolas" w:hAnsi="Consolas" w:cs="Courier New"/>
+          <w:color w:val="000000"/>
+          <w:sz w:val="17"/>
+          <w:szCs w:val="17"/>
+        </w:rPr>
+        <w:tab/>
+      </w:r>
+      <w:r>
+        <w:rPr>
+          <w:rFonts w:ascii="Consolas" w:hAnsi="Consolas" w:cs="Courier New"/>
+          <w:color w:val="000000"/>
+          <w:sz w:val="17"/>
+          <w:szCs w:val="17"/>
+        </w:rPr>
+        <w:tab/>
+        <w:t xml:space="preserve">distance </w:t>
+      </w:r>
+      <w:r>
+        <w:rPr>
+          <w:rFonts w:ascii="Consolas" w:hAnsi="Consolas" w:cs="Courier New"/>
+          <w:color w:val="666600"/>
+          <w:sz w:val="17"/>
+          <w:szCs w:val="17"/>
+        </w:rPr>
+        <w:t>=</w:t>
+      </w:r>
+      <w:r>
+        <w:rPr>
+          <w:rFonts w:ascii="Consolas" w:hAnsi="Consolas" w:cs="Courier New"/>
+          <w:color w:val="000000"/>
+          <w:sz w:val="17"/>
+          <w:szCs w:val="17"/>
+        </w:rPr>
+        <w:t xml:space="preserve"> distance to SDF</w:t>
+      </w:r>
+    </w:p>
+    <w:p>
+      <w:pPr>
+        <w:pStyle w:val="NormalWeb"/>
+        <w:pBdr>
+          <w:top w:val="single" w:sz="6" w:space="2" w:color="888888"/>
+          <w:left w:val="single" w:sz="6" w:space="2" w:color="888888"/>
+          <w:bottom w:val="single" w:sz="6" w:space="2" w:color="888888"/>
+          <w:right w:val="single" w:sz="6" w:space="2" w:color="888888"/>
+        </w:pBdr>
+        <w:tabs>
+          <w:tab w:val="left" w:pos="916"/>
+          <w:tab w:val="left" w:pos="1832"/>
+          <w:tab w:val="left" w:pos="2748"/>
+          <w:tab w:val="left" w:pos="3664"/>
+          <w:tab w:val="left" w:pos="4580"/>
+          <w:tab w:val="left" w:pos="5496"/>
+          <w:tab w:val="left" w:pos="6412"/>
+          <w:tab w:val="left" w:pos="7328"/>
+          <w:tab w:val="left" w:pos="8244"/>
+          <w:tab w:val="left" w:pos="9160"/>
+          <w:tab w:val="left" w:pos="10076"/>
+          <w:tab w:val="left" w:pos="10992"/>
+          <w:tab w:val="left" w:pos="11908"/>
+          <w:tab w:val="left" w:pos="12824"/>
+          <w:tab w:val="left" w:pos="13740"/>
+          <w:tab w:val="left" w:pos="14656"/>
+        </w:tabs>
+        <w:spacing w:before="0" w:beforeAutospacing="0" w:after="0" w:afterAutospacing="0"/>
+        <w:divId w:val="806698940"/>
+        <w:rPr>
+          <w:rFonts w:ascii="Consolas" w:hAnsi="Consolas" w:cs="Courier New"/>
+          <w:sz w:val="17"/>
+          <w:szCs w:val="17"/>
+        </w:rPr>
+      </w:pPr>
+      <w:r>
+        <w:rPr>
+          <w:rFonts w:ascii="Consolas" w:hAnsi="Consolas" w:cs="Courier New"/>
+          <w:sz w:val="17"/>
+          <w:szCs w:val="17"/>
+        </w:rPr>
+        <w:t xml:space="preserve"> 6. </w:t>
+      </w:r>
+      <w:r>
+        <w:rPr>
+          <w:rFonts w:ascii="Consolas" w:hAnsi="Consolas" w:cs="Courier New"/>
+          <w:color w:val="000000"/>
+          <w:sz w:val="17"/>
+          <w:szCs w:val="17"/>
+        </w:rPr>
+        <w:tab/>
+      </w:r>
+      <w:r>
+        <w:rPr>
+          <w:rFonts w:ascii="Consolas" w:hAnsi="Consolas" w:cs="Courier New"/>
+          <w:color w:val="000000"/>
+          <w:sz w:val="17"/>
+          <w:szCs w:val="17"/>
+        </w:rPr>
+        <w:tab/>
+      </w:r>
+      <w:r>
+        <w:rPr>
+          <w:rFonts w:ascii="Consolas" w:hAnsi="Consolas" w:cs="Courier New"/>
+          <w:color w:val="000088"/>
+          <w:sz w:val="17"/>
+          <w:szCs w:val="17"/>
+        </w:rPr>
+        <w:t>if</w:t>
+      </w:r>
+      <w:r>
+        <w:rPr>
+          <w:rFonts w:ascii="Consolas" w:hAnsi="Consolas" w:cs="Courier New"/>
+          <w:color w:val="000000"/>
+          <w:sz w:val="17"/>
+          <w:szCs w:val="17"/>
+        </w:rPr>
+        <w:t xml:space="preserve"> </w:t>
+      </w:r>
+      <w:r>
+        <w:rPr>
+          <w:rFonts w:ascii="Consolas" w:hAnsi="Consolas" w:cs="Courier New"/>
+          <w:color w:val="666600"/>
+          <w:sz w:val="17"/>
+          <w:szCs w:val="17"/>
+        </w:rPr>
+        <w:t>(</w:t>
+      </w:r>
+      <w:r>
+        <w:rPr>
+          <w:rFonts w:ascii="Consolas" w:hAnsi="Consolas" w:cs="Courier New"/>
+          <w:color w:val="000000"/>
+          <w:sz w:val="17"/>
+          <w:szCs w:val="17"/>
+        </w:rPr>
+        <w:t xml:space="preserve">distance </w:t>
+      </w:r>
+      <w:r>
+        <w:rPr>
+          <w:rFonts w:ascii="Consolas" w:hAnsi="Consolas" w:cs="Courier New"/>
+          <w:color w:val="666600"/>
+          <w:sz w:val="17"/>
+          <w:szCs w:val="17"/>
+        </w:rPr>
+        <w:t>&lt;</w:t>
+      </w:r>
+      <w:r>
+        <w:rPr>
+          <w:rFonts w:ascii="Consolas" w:hAnsi="Consolas" w:cs="Courier New"/>
+          <w:color w:val="000000"/>
+          <w:sz w:val="17"/>
+          <w:szCs w:val="17"/>
+        </w:rPr>
+        <w:t xml:space="preserve"> </w:t>
+      </w:r>
+      <w:r>
+        <w:rPr>
+          <w:rFonts w:ascii="Consolas" w:hAnsi="Consolas" w:cs="Courier New"/>
+          <w:color w:val="006666"/>
+          <w:sz w:val="17"/>
+          <w:szCs w:val="17"/>
+        </w:rPr>
+        <w:t>0.001</w:t>
+      </w:r>
+      <w:r>
+        <w:rPr>
+          <w:rFonts w:ascii="Consolas" w:hAnsi="Consolas" w:cs="Courier New"/>
+          <w:color w:val="666600"/>
+          <w:sz w:val="17"/>
+          <w:szCs w:val="17"/>
+        </w:rPr>
+        <w:t>)</w:t>
+      </w:r>
+    </w:p>
+    <w:p>
+      <w:pPr>
+        <w:pStyle w:val="NormalWeb"/>
+        <w:pBdr>
+          <w:top w:val="single" w:sz="6" w:space="2" w:color="888888"/>
+          <w:left w:val="single" w:sz="6" w:space="2" w:color="888888"/>
+          <w:bottom w:val="single" w:sz="6" w:space="2" w:color="888888"/>
+          <w:right w:val="single" w:sz="6" w:space="2" w:color="888888"/>
+        </w:pBdr>
+        <w:tabs>
+          <w:tab w:val="left" w:pos="916"/>
+          <w:tab w:val="left" w:pos="1832"/>
+          <w:tab w:val="left" w:pos="2748"/>
+          <w:tab w:val="left" w:pos="3664"/>
+          <w:tab w:val="left" w:pos="4580"/>
+          <w:tab w:val="left" w:pos="5496"/>
+          <w:tab w:val="left" w:pos="6412"/>
+          <w:tab w:val="left" w:pos="7328"/>
+          <w:tab w:val="left" w:pos="8244"/>
+          <w:tab w:val="left" w:pos="9160"/>
+          <w:tab w:val="left" w:pos="10076"/>
+          <w:tab w:val="left" w:pos="10992"/>
+          <w:tab w:val="left" w:pos="11908"/>
+          <w:tab w:val="left" w:pos="12824"/>
+          <w:tab w:val="left" w:pos="13740"/>
+          <w:tab w:val="left" w:pos="14656"/>
+        </w:tabs>
+        <w:spacing w:before="0" w:beforeAutospacing="0" w:after="0" w:afterAutospacing="0"/>
+        <w:divId w:val="806698940"/>
+        <w:rPr>
+          <w:rFonts w:ascii="Consolas" w:hAnsi="Consolas" w:cs="Courier New"/>
+          <w:sz w:val="17"/>
+          <w:szCs w:val="17"/>
+        </w:rPr>
+      </w:pPr>
+      <w:r>
+        <w:rPr>
+          <w:rFonts w:ascii="Consolas" w:hAnsi="Consolas" w:cs="Courier New"/>
+          <w:sz w:val="17"/>
+          <w:szCs w:val="17"/>
+        </w:rPr>
+        <w:t xml:space="preserve"> 7. </w:t>
+      </w:r>
+      <w:r>
+        <w:rPr>
+          <w:rFonts w:ascii="Consolas" w:hAnsi="Consolas" w:cs="Courier New"/>
+          <w:color w:val="000000"/>
+          <w:sz w:val="17"/>
+          <w:szCs w:val="17"/>
+        </w:rPr>
+        <w:tab/>
+      </w:r>
+      <w:r>
+        <w:rPr>
+          <w:rFonts w:ascii="Consolas" w:hAnsi="Consolas" w:cs="Courier New"/>
+          <w:color w:val="000000"/>
+          <w:sz w:val="17"/>
+          <w:szCs w:val="17"/>
+        </w:rPr>
+        <w:tab/>
+      </w:r>
+      <w:r>
+        <w:rPr>
+          <w:rFonts w:ascii="Consolas" w:hAnsi="Consolas" w:cs="Courier New"/>
+          <w:color w:val="000000"/>
+          <w:sz w:val="17"/>
+          <w:szCs w:val="17"/>
+        </w:rPr>
+        <w:tab/>
+        <w:t xml:space="preserve">store surface point </w:t>
+      </w:r>
+    </w:p>
+    <w:p>
+      <w:pPr>
+        <w:pStyle w:val="NormalWeb"/>
+        <w:pBdr>
+          <w:top w:val="single" w:sz="6" w:space="2" w:color="888888"/>
+          <w:left w:val="single" w:sz="6" w:space="2" w:color="888888"/>
+          <w:bottom w:val="single" w:sz="6" w:space="2" w:color="888888"/>
+          <w:right w:val="single" w:sz="6" w:space="2" w:color="888888"/>
+        </w:pBdr>
+        <w:tabs>
+          <w:tab w:val="left" w:pos="916"/>
+          <w:tab w:val="left" w:pos="1832"/>
+          <w:tab w:val="left" w:pos="2748"/>
+          <w:tab w:val="left" w:pos="3664"/>
+          <w:tab w:val="left" w:pos="4580"/>
+          <w:tab w:val="left" w:pos="5496"/>
+          <w:tab w:val="left" w:pos="6412"/>
+          <w:tab w:val="left" w:pos="7328"/>
+          <w:tab w:val="left" w:pos="8244"/>
+          <w:tab w:val="left" w:pos="9160"/>
+          <w:tab w:val="left" w:pos="10076"/>
+          <w:tab w:val="left" w:pos="10992"/>
+          <w:tab w:val="left" w:pos="11908"/>
+          <w:tab w:val="left" w:pos="12824"/>
+          <w:tab w:val="left" w:pos="13740"/>
+          <w:tab w:val="left" w:pos="14656"/>
+        </w:tabs>
+        <w:spacing w:before="0" w:beforeAutospacing="0" w:after="0" w:afterAutospacing="0"/>
+        <w:divId w:val="806698940"/>
+        <w:rPr>
+          <w:rFonts w:ascii="Consolas" w:hAnsi="Consolas" w:cs="Courier New"/>
+          <w:sz w:val="17"/>
+          <w:szCs w:val="17"/>
+        </w:rPr>
+      </w:pPr>
+      <w:r>
+        <w:rPr>
+          <w:rFonts w:ascii="Consolas" w:hAnsi="Consolas" w:cs="Courier New"/>
+          <w:sz w:val="17"/>
+          <w:szCs w:val="17"/>
+        </w:rPr>
+        <w:t xml:space="preserve"> 8. </w:t>
+      </w:r>
+      <w:r>
+        <w:rPr>
+          <w:rFonts w:ascii="Consolas" w:hAnsi="Consolas" w:cs="Courier New"/>
+          <w:color w:val="000000"/>
+          <w:sz w:val="17"/>
+          <w:szCs w:val="17"/>
+        </w:rPr>
+        <w:tab/>
+      </w:r>
+      <w:r>
+        <w:rPr>
+          <w:rFonts w:ascii="Consolas" w:hAnsi="Consolas" w:cs="Courier New"/>
+          <w:color w:val="000000"/>
+          <w:sz w:val="17"/>
+          <w:szCs w:val="17"/>
+        </w:rPr>
+        <w:tab/>
+      </w:r>
+      <w:r>
+        <w:rPr>
+          <w:rFonts w:ascii="Consolas" w:hAnsi="Consolas" w:cs="Courier New"/>
+          <w:color w:val="000088"/>
+          <w:sz w:val="17"/>
+          <w:szCs w:val="17"/>
+        </w:rPr>
+        <w:t>if</w:t>
+      </w:r>
+      <w:r>
+        <w:rPr>
+          <w:rFonts w:ascii="Consolas" w:hAnsi="Consolas" w:cs="Courier New"/>
+          <w:color w:val="000000"/>
+          <w:sz w:val="17"/>
+          <w:szCs w:val="17"/>
+        </w:rPr>
+        <w:t xml:space="preserve"> </w:t>
+      </w:r>
+      <w:r>
+        <w:rPr>
+          <w:rFonts w:ascii="Consolas" w:hAnsi="Consolas" w:cs="Courier New"/>
+          <w:color w:val="666600"/>
+          <w:sz w:val="17"/>
+          <w:szCs w:val="17"/>
+        </w:rPr>
+        <w:t>(</w:t>
+      </w:r>
+      <w:r>
+        <w:rPr>
+          <w:rFonts w:ascii="Consolas" w:hAnsi="Consolas" w:cs="Courier New"/>
+          <w:color w:val="000000"/>
+          <w:sz w:val="17"/>
+          <w:szCs w:val="17"/>
+        </w:rPr>
+        <w:t xml:space="preserve">distance </w:t>
+      </w:r>
+      <w:r>
+        <w:rPr>
+          <w:rFonts w:ascii="Consolas" w:hAnsi="Consolas" w:cs="Courier New"/>
+          <w:color w:val="666600"/>
+          <w:sz w:val="17"/>
+          <w:szCs w:val="17"/>
+        </w:rPr>
+        <w:t>&lt;</w:t>
+      </w:r>
+      <w:r>
+        <w:rPr>
+          <w:rFonts w:ascii="Consolas" w:hAnsi="Consolas" w:cs="Courier New"/>
+          <w:color w:val="000000"/>
+          <w:sz w:val="17"/>
+          <w:szCs w:val="17"/>
+        </w:rPr>
+        <w:t xml:space="preserve"> closest distance</w:t>
+      </w:r>
+      <w:r>
+        <w:rPr>
+          <w:rFonts w:ascii="Consolas" w:hAnsi="Consolas" w:cs="Courier New"/>
+          <w:color w:val="666600"/>
+          <w:sz w:val="17"/>
+          <w:szCs w:val="17"/>
+        </w:rPr>
+        <w:t>)</w:t>
+      </w:r>
+    </w:p>
+    <w:p>
+      <w:pPr>
+        <w:pStyle w:val="NormalWeb"/>
+        <w:pBdr>
+          <w:top w:val="single" w:sz="6" w:space="2" w:color="888888"/>
+          <w:left w:val="single" w:sz="6" w:space="2" w:color="888888"/>
+          <w:bottom w:val="single" w:sz="6" w:space="2" w:color="888888"/>
+          <w:right w:val="single" w:sz="6" w:space="2" w:color="888888"/>
+        </w:pBdr>
+        <w:tabs>
+          <w:tab w:val="left" w:pos="916"/>
+          <w:tab w:val="left" w:pos="1832"/>
+          <w:tab w:val="left" w:pos="2748"/>
+          <w:tab w:val="left" w:pos="3664"/>
+          <w:tab w:val="left" w:pos="4580"/>
+          <w:tab w:val="left" w:pos="5496"/>
+          <w:tab w:val="left" w:pos="6412"/>
+          <w:tab w:val="left" w:pos="7328"/>
+          <w:tab w:val="left" w:pos="8244"/>
+          <w:tab w:val="left" w:pos="9160"/>
+          <w:tab w:val="left" w:pos="10076"/>
+          <w:tab w:val="left" w:pos="10992"/>
+          <w:tab w:val="left" w:pos="11908"/>
+          <w:tab w:val="left" w:pos="12824"/>
+          <w:tab w:val="left" w:pos="13740"/>
+          <w:tab w:val="left" w:pos="14656"/>
+        </w:tabs>
+        <w:spacing w:before="0" w:beforeAutospacing="0" w:after="0" w:afterAutospacing="0"/>
+        <w:divId w:val="806698940"/>
+        <w:rPr>
+          <w:rFonts w:ascii="Consolas" w:hAnsi="Consolas" w:cs="Courier New"/>
+          <w:sz w:val="17"/>
+          <w:szCs w:val="17"/>
+        </w:rPr>
+      </w:pPr>
+      <w:r>
+        <w:rPr>
+          <w:rFonts w:ascii="Consolas" w:hAnsi="Consolas" w:cs="Courier New"/>
+          <w:sz w:val="17"/>
+          <w:szCs w:val="17"/>
+        </w:rPr>
+        <w:t xml:space="preserve"> 9. </w:t>
+      </w:r>
+      <w:r>
+        <w:rPr>
+          <w:rFonts w:ascii="Consolas" w:hAnsi="Consolas" w:cs="Courier New"/>
+          <w:color w:val="000000"/>
+          <w:sz w:val="17"/>
+          <w:szCs w:val="17"/>
+        </w:rPr>
+        <w:tab/>
+      </w:r>
+      <w:r>
+        <w:rPr>
+          <w:rFonts w:ascii="Consolas" w:hAnsi="Consolas" w:cs="Courier New"/>
+          <w:color w:val="000000"/>
+          <w:sz w:val="17"/>
+          <w:szCs w:val="17"/>
+        </w:rPr>
+        <w:tab/>
+      </w:r>
+      <w:r>
+        <w:rPr>
+          <w:rFonts w:ascii="Consolas" w:hAnsi="Consolas" w:cs="Courier New"/>
+          <w:color w:val="000000"/>
+          <w:sz w:val="17"/>
+          <w:szCs w:val="17"/>
+        </w:rPr>
+        <w:tab/>
+        <w:t xml:space="preserve">store distance </w:t>
+      </w:r>
+      <w:r>
+        <w:rPr>
+          <w:rFonts w:ascii="Consolas" w:hAnsi="Consolas" w:cs="Courier New"/>
+          <w:color w:val="000088"/>
+          <w:sz w:val="17"/>
+          <w:szCs w:val="17"/>
+        </w:rPr>
+        <w:t>and</w:t>
+      </w:r>
+      <w:r>
+        <w:rPr>
+          <w:rFonts w:ascii="Consolas" w:hAnsi="Consolas" w:cs="Courier New"/>
+          <w:color w:val="000000"/>
+          <w:sz w:val="17"/>
+          <w:szCs w:val="17"/>
+        </w:rPr>
+        <w:t xml:space="preserve"> closest point</w:t>
+      </w:r>
+    </w:p>
+    <w:p>
+      <w:pPr>
+        <w:pStyle w:val="NormalWeb"/>
+        <w:pBdr>
+          <w:top w:val="single" w:sz="6" w:space="2" w:color="888888"/>
+          <w:left w:val="single" w:sz="6" w:space="2" w:color="888888"/>
+          <w:bottom w:val="single" w:sz="6" w:space="2" w:color="888888"/>
+          <w:right w:val="single" w:sz="6" w:space="2" w:color="888888"/>
+        </w:pBdr>
+        <w:tabs>
+          <w:tab w:val="left" w:pos="916"/>
+          <w:tab w:val="left" w:pos="1832"/>
+          <w:tab w:val="left" w:pos="2748"/>
+          <w:tab w:val="left" w:pos="3664"/>
+          <w:tab w:val="left" w:pos="4580"/>
+          <w:tab w:val="left" w:pos="5496"/>
+          <w:tab w:val="left" w:pos="6412"/>
+          <w:tab w:val="left" w:pos="7328"/>
+          <w:tab w:val="left" w:pos="8244"/>
+          <w:tab w:val="left" w:pos="9160"/>
+          <w:tab w:val="left" w:pos="10076"/>
+          <w:tab w:val="left" w:pos="10992"/>
+          <w:tab w:val="left" w:pos="11908"/>
+          <w:tab w:val="left" w:pos="12824"/>
+          <w:tab w:val="left" w:pos="13740"/>
+          <w:tab w:val="left" w:pos="14656"/>
+        </w:tabs>
+        <w:spacing w:before="0" w:beforeAutospacing="0" w:after="0" w:afterAutospacing="0"/>
+        <w:divId w:val="806698940"/>
+        <w:rPr>
+          <w:rFonts w:ascii="Consolas" w:hAnsi="Consolas" w:cs="Courier New"/>
+          <w:sz w:val="17"/>
+          <w:szCs w:val="17"/>
+        </w:rPr>
+      </w:pPr>
+      <w:r>
+        <w:rPr>
+          <w:rFonts w:ascii="Consolas" w:hAnsi="Consolas" w:cs="Courier New"/>
+          <w:sz w:val="17"/>
+          <w:szCs w:val="17"/>
+        </w:rPr>
+        <w:t xml:space="preserve">10. </w:t>
+      </w:r>
+      <w:r>
+        <w:rPr>
+          <w:rFonts w:ascii="Consolas" w:hAnsi="Consolas" w:cs="Courier New"/>
+          <w:color w:val="000000"/>
+          <w:sz w:val="17"/>
+          <w:szCs w:val="17"/>
+        </w:rPr>
+        <w:t> </w:t>
+      </w:r>
+    </w:p>
+    <w:p>
+      <w:pPr>
+        <w:pStyle w:val="NormalWeb"/>
+        <w:pBdr>
+          <w:top w:val="single" w:sz="6" w:space="2" w:color="888888"/>
+          <w:left w:val="single" w:sz="6" w:space="2" w:color="888888"/>
+          <w:bottom w:val="single" w:sz="6" w:space="2" w:color="888888"/>
+          <w:right w:val="single" w:sz="6" w:space="2" w:color="888888"/>
+        </w:pBdr>
+        <w:tabs>
+          <w:tab w:val="left" w:pos="916"/>
+          <w:tab w:val="left" w:pos="1832"/>
+          <w:tab w:val="left" w:pos="2748"/>
+          <w:tab w:val="left" w:pos="3664"/>
+          <w:tab w:val="left" w:pos="4580"/>
+          <w:tab w:val="left" w:pos="5496"/>
+          <w:tab w:val="left" w:pos="6412"/>
+          <w:tab w:val="left" w:pos="7328"/>
+          <w:tab w:val="left" w:pos="8244"/>
+          <w:tab w:val="left" w:pos="9160"/>
+          <w:tab w:val="left" w:pos="10076"/>
+          <w:tab w:val="left" w:pos="10992"/>
+          <w:tab w:val="left" w:pos="11908"/>
+          <w:tab w:val="left" w:pos="12824"/>
+          <w:tab w:val="left" w:pos="13740"/>
+          <w:tab w:val="left" w:pos="14656"/>
+        </w:tabs>
+        <w:spacing w:before="0" w:beforeAutospacing="0" w:after="0" w:afterAutospacing="0"/>
+        <w:divId w:val="806698940"/>
+        <w:rPr>
+          <w:rFonts w:ascii="Consolas" w:hAnsi="Consolas" w:cs="Courier New"/>
+          <w:sz w:val="17"/>
+          <w:szCs w:val="17"/>
+        </w:rPr>
+      </w:pPr>
+      <w:r>
+        <w:rPr>
+          <w:rFonts w:ascii="Consolas" w:hAnsi="Consolas" w:cs="Courier New"/>
+          <w:sz w:val="17"/>
+          <w:szCs w:val="17"/>
+        </w:rPr>
+        <w:t xml:space="preserve">11. </w:t>
+      </w:r>
+      <w:r>
+        <w:rPr>
+          <w:rFonts w:ascii="Consolas" w:hAnsi="Consolas" w:cs="Courier New"/>
+          <w:color w:val="000000"/>
+          <w:sz w:val="17"/>
+          <w:szCs w:val="17"/>
+        </w:rPr>
+        <w:tab/>
+        <w:t xml:space="preserve">calculate </w:t>
+      </w:r>
+      <w:r>
+        <w:rPr>
+          <w:rFonts w:ascii="Consolas" w:hAnsi="Consolas" w:cs="Courier New"/>
+          <w:color w:val="000088"/>
+          <w:sz w:val="17"/>
+          <w:szCs w:val="17"/>
+        </w:rPr>
+        <w:t>and</w:t>
+      </w:r>
+      <w:r>
+        <w:rPr>
+          <w:rFonts w:ascii="Consolas" w:hAnsi="Consolas" w:cs="Courier New"/>
+          <w:color w:val="000000"/>
+          <w:sz w:val="17"/>
+          <w:szCs w:val="17"/>
+        </w:rPr>
+        <w:t xml:space="preserve"> store the nextRadius </w:t>
+      </w:r>
+      <w:r>
+        <w:rPr>
+          <w:rFonts w:ascii="Consolas" w:hAnsi="Consolas" w:cs="Courier New"/>
+          <w:color w:val="000088"/>
+          <w:sz w:val="17"/>
+          <w:szCs w:val="17"/>
+        </w:rPr>
+        <w:t>value</w:t>
+      </w:r>
+    </w:p>
+    <w:p>
+      <w:r>
+        <w:t xml:space="preserve">Once this point is </w:t>
+      </w:r>
+      <w:r>
+        <w:t>retrieved,</w:t>
+      </w:r>
+      <w:r>
+        <w:t xml:space="preserve"> we can determine the radius of the sphere.</w:t>
+      </w:r>
+    </w:p>
+    <w:p>
+      <w:pPr>
+        <w:pStyle w:val="NormalWeb"/>
+        <w:pBdr>
+          <w:top w:val="single" w:sz="6" w:space="2" w:color="888888"/>
+          <w:left w:val="single" w:sz="6" w:space="2" w:color="888888"/>
+          <w:bottom w:val="single" w:sz="6" w:space="2" w:color="888888"/>
+          <w:right w:val="single" w:sz="6" w:space="2" w:color="888888"/>
+        </w:pBdr>
+        <w:tabs>
+          <w:tab w:val="left" w:pos="916"/>
+          <w:tab w:val="left" w:pos="1832"/>
+          <w:tab w:val="left" w:pos="2748"/>
+          <w:tab w:val="left" w:pos="3664"/>
+          <w:tab w:val="left" w:pos="4580"/>
+          <w:tab w:val="left" w:pos="5496"/>
+          <w:tab w:val="left" w:pos="6412"/>
+          <w:tab w:val="left" w:pos="7328"/>
+          <w:tab w:val="left" w:pos="8244"/>
+          <w:tab w:val="left" w:pos="9160"/>
+          <w:tab w:val="left" w:pos="10076"/>
+          <w:tab w:val="left" w:pos="10992"/>
+          <w:tab w:val="left" w:pos="11908"/>
+          <w:tab w:val="left" w:pos="12824"/>
+          <w:tab w:val="left" w:pos="13740"/>
+          <w:tab w:val="left" w:pos="14656"/>
+        </w:tabs>
+        <w:spacing w:before="0" w:beforeAutospacing="0" w:after="0" w:afterAutospacing="0"/>
+        <w:divId w:val="1988435267"/>
+        <w:rPr>
+          <w:rFonts w:ascii="Consolas" w:hAnsi="Consolas" w:cs="Courier New"/>
+          <w:sz w:val="17"/>
+          <w:szCs w:val="17"/>
+        </w:rPr>
+      </w:pPr>
+      <w:r>
+        <w:rPr>
+          <w:rFonts w:ascii="Consolas" w:hAnsi="Consolas" w:cs="Courier New"/>
+          <w:sz w:val="17"/>
+          <w:szCs w:val="17"/>
+        </w:rPr>
+        <w:t xml:space="preserve">1. </w:t>
+      </w:r>
+      <w:r>
+        <w:rPr>
+          <w:rFonts w:ascii="Consolas" w:hAnsi="Consolas" w:cs="Courier New"/>
+          <w:color w:val="000000"/>
+          <w:sz w:val="17"/>
+          <w:szCs w:val="17"/>
+        </w:rPr>
+        <w:t xml:space="preserve">radius </w:t>
+      </w:r>
+      <w:r>
+        <w:rPr>
+          <w:rFonts w:ascii="Consolas" w:hAnsi="Consolas" w:cs="Courier New"/>
+          <w:color w:val="666600"/>
+          <w:sz w:val="17"/>
+          <w:szCs w:val="17"/>
+        </w:rPr>
+        <w:t>=</w:t>
+      </w:r>
+      <w:r>
+        <w:rPr>
+          <w:rFonts w:ascii="Consolas" w:hAnsi="Consolas" w:cs="Courier New"/>
+          <w:color w:val="000000"/>
+          <w:sz w:val="17"/>
+          <w:szCs w:val="17"/>
+        </w:rPr>
+        <w:t xml:space="preserve"> glm</w:t>
+      </w:r>
+      <w:r>
+        <w:rPr>
+          <w:rFonts w:ascii="Consolas" w:hAnsi="Consolas" w:cs="Courier New"/>
+          <w:color w:val="666600"/>
+          <w:sz w:val="17"/>
+          <w:szCs w:val="17"/>
+        </w:rPr>
+        <w:t>::</w:t>
+      </w:r>
+      <w:r>
+        <w:rPr>
+          <w:rFonts w:ascii="Consolas" w:hAnsi="Consolas" w:cs="Courier New"/>
+          <w:color w:val="000000"/>
+          <w:sz w:val="17"/>
+          <w:szCs w:val="17"/>
+        </w:rPr>
+        <w:t>length</w:t>
+      </w:r>
+      <w:r>
+        <w:rPr>
+          <w:rFonts w:ascii="Consolas" w:hAnsi="Consolas" w:cs="Courier New"/>
+          <w:color w:val="666600"/>
+          <w:sz w:val="17"/>
+          <w:szCs w:val="17"/>
+        </w:rPr>
+        <w:t>(</w:t>
+      </w:r>
+      <w:r>
+        <w:rPr>
+          <w:rFonts w:ascii="Consolas" w:hAnsi="Consolas" w:cs="Courier New"/>
+          <w:color w:val="000000"/>
+          <w:sz w:val="17"/>
+          <w:szCs w:val="17"/>
+        </w:rPr>
+        <w:t>surfacePoint</w:t>
+      </w:r>
+      <w:r>
+        <w:rPr>
+          <w:rFonts w:ascii="Consolas" w:hAnsi="Consolas" w:cs="Courier New"/>
+          <w:color w:val="666600"/>
+          <w:sz w:val="17"/>
+          <w:szCs w:val="17"/>
+        </w:rPr>
+        <w:t>);</w:t>
+      </w:r>
+    </w:p>
     <w:p>
       <w:pPr>
         <w:pStyle w:val="Heading4"/>
@@ -14114,7 +15386,22 @@
     </w:p>
     <w:p>
       <w:r>
-        <w:t>Below you can find the formula used for the distance of a sphere.</w:t>
+        <w:t xml:space="preserve">Below you can find the formula used for the distance </w:t>
+      </w:r>
+      <w:r>
+        <w:t>to</w:t>
+      </w:r>
+      <w:r>
+        <w:t xml:space="preserve"> a sphere</w:t>
+      </w:r>
+      <w:r>
+        <w:t xml:space="preserve"> (at origin (0,0,0)</w:t>
+      </w:r>
+      <w:r>
+        <w:t>)</w:t>
+      </w:r>
+      <w:r>
+        <w:t>.</w:t>
       </w:r>
     </w:p>
     <w:p>
@@ -14545,6 +15832,50 @@
       </w:r>
     </w:p>
     <w:p>
+      <w:pPr>
+        <w:pStyle w:val="Heading4"/>
+      </w:pPr>
+      <w:r>
+        <w:t>Why this shape</w:t>
+      </w:r>
+    </w:p>
+    <w:p>
+      <w:r>
+        <w:lastRenderedPageBreak/>
+        <w:t>This shape is the cheapest possible calculation in ray marching.</w:t>
+      </w:r>
+    </w:p>
+    <w:p>
+      <w:r>
+        <w:t>Due to the nature of the sphere if the shape it encloses has a peak distance on the y-axis and is very slim in the xz-plane it</w:t>
+      </w:r>
+      <w:r>
+        <w:t xml:space="preserve">, </w:t>
+      </w:r>
+      <w:r>
+        <w:t>the sphere will have the value of the y-axis as its radius.</w:t>
+      </w:r>
+      <w:r>
+        <w:t xml:space="preserve"> Meaning that it creates a lot of empty space underneath its surface, </w:t>
+      </w:r>
+      <w:r>
+        <w:t>whereas</w:t>
+      </w:r>
+      <w:r>
+        <w:t xml:space="preserve"> a box prevent</w:t>
+      </w:r>
+      <w:r>
+        <w:t>s</w:t>
+      </w:r>
+      <w:r>
+        <w:t xml:space="preserve"> this more</w:t>
+      </w:r>
+      <w:r>
+        <w:t xml:space="preserve"> (also not fully)</w:t>
+      </w:r>
+      <w:r>
+        <w:t>.</w:t>
+      </w:r>
       <w:r>
         <w:br w:type="page"/>
       </w:r>
@@ -19549,6 +20880,7 @@
     <w:rsid w:val="00772A9F"/>
     <w:rsid w:val="007B32E1"/>
     <w:rsid w:val="007C6172"/>
+    <w:rsid w:val="00822B36"/>
     <w:rsid w:val="008C4323"/>
     <w:rsid w:val="008C5250"/>
     <w:rsid w:val="008D3594"/>
@@ -19565,6 +20897,7 @@
     <w:rsid w:val="00C2677D"/>
     <w:rsid w:val="00CB2F63"/>
     <w:rsid w:val="00CE1210"/>
+    <w:rsid w:val="00D056E1"/>
     <w:rsid w:val="00DD5890"/>
     <w:rsid w:val="00E13E94"/>
     <w:rsid w:val="00E858CD"/>
@@ -19574,6 +20907,7 @@
     <w:rsid w:val="00EC712D"/>
     <w:rsid w:val="00ED411B"/>
     <w:rsid w:val="00ED425A"/>
+    <w:rsid w:val="00F217D5"/>
     <w:rsid w:val="00FD68E5"/>
     <w:rsid w:val="00FE22D7"/>
   </w:rsids>
@@ -20603,6 +21937,30 @@
 </file>
 
 <file path=customXml/item2.xml><?xml version="1.0" encoding="utf-8"?>
+<?mso-contentType ?>
+<FormTemplates xmlns="http://schemas.microsoft.com/sharepoint/v3/contenttype/forms">
+  <Display>DocumentLibraryForm</Display>
+  <Edit>DocumentLibraryForm</Edit>
+  <New>DocumentLibraryForm</New>
+</FormTemplates>
+</file>
+
+<file path=customXml/item3.xml><?xml version="1.0" encoding="utf-8"?>
+<p:properties xmlns:p="http://schemas.microsoft.com/office/2006/metadata/properties" xmlns:xsi="http://www.w3.org/2001/XMLSchema-instance" xmlns:pc="http://schemas.microsoft.com/office/infopath/2007/PartnerControls">
+  <documentManagement>
+    <IconOverlay xmlns="http://schemas.microsoft.com/sharepoint/v4" xsi:nil="true"/>
+    <TaxCatchAll xmlns="128482ec-0431-40d5-ab26-89ea2a4f3ccd" xsi:nil="true"/>
+    <m99485b88215436a82099f8287cba0b0 xmlns="128482ec-0431-40d5-ab26-89ea2a4f3ccd">
+      <Terms xmlns="http://schemas.microsoft.com/office/infopath/2007/PartnerControls"/>
+    </m99485b88215436a82099f8287cba0b0>
+    <lcf76f155ced4ddcb4097134ff3c332f xmlns="60eb0cf4-ae2a-4762-800a-cb593b869ecb">
+      <Terms xmlns="http://schemas.microsoft.com/office/infopath/2007/PartnerControls"/>
+    </lcf76f155ced4ddcb4097134ff3c332f>
+  </documentManagement>
+</p:properties>
+</file>
+
+<file path=customXml/item4.xml><?xml version="1.0" encoding="utf-8"?>
 <b:Sources xmlns:b="http://schemas.openxmlformats.org/officeDocument/2006/bibliography" xmlns="http://schemas.openxmlformats.org/officeDocument/2006/bibliography" SelectedStyle="\APASixthEditionOfficeOnline.xsl" StyleName="APA" Version="6">
   <b:Source>
     <b:Tag>Nvi</b:Tag>
@@ -20693,30 +22051,6 @@
 </b:Sources>
 </file>
 
-<file path=customXml/item3.xml><?xml version="1.0" encoding="utf-8"?>
-<p:properties xmlns:p="http://schemas.microsoft.com/office/2006/metadata/properties" xmlns:xsi="http://www.w3.org/2001/XMLSchema-instance" xmlns:pc="http://schemas.microsoft.com/office/infopath/2007/PartnerControls">
-  <documentManagement>
-    <IconOverlay xmlns="http://schemas.microsoft.com/sharepoint/v4" xsi:nil="true"/>
-    <TaxCatchAll xmlns="128482ec-0431-40d5-ab26-89ea2a4f3ccd" xsi:nil="true"/>
-    <m99485b88215436a82099f8287cba0b0 xmlns="128482ec-0431-40d5-ab26-89ea2a4f3ccd">
-      <Terms xmlns="http://schemas.microsoft.com/office/infopath/2007/PartnerControls"/>
-    </m99485b88215436a82099f8287cba0b0>
-    <lcf76f155ced4ddcb4097134ff3c332f xmlns="60eb0cf4-ae2a-4762-800a-cb593b869ecb">
-      <Terms xmlns="http://schemas.microsoft.com/office/infopath/2007/PartnerControls"/>
-    </lcf76f155ced4ddcb4097134ff3c332f>
-  </documentManagement>
-</p:properties>
-</file>
-
-<file path=customXml/item4.xml><?xml version="1.0" encoding="utf-8"?>
-<?mso-contentType ?>
-<FormTemplates xmlns="http://schemas.microsoft.com/sharepoint/v3/contenttype/forms">
-  <Display>DocumentLibraryForm</Display>
-  <Edit>DocumentLibraryForm</Edit>
-  <New>DocumentLibraryForm</New>
-</FormTemplates>
-</file>
-
 <file path=customXml/itemProps1.xml><?xml version="1.0" encoding="utf-8"?>
 <ds:datastoreItem xmlns:ds="http://schemas.openxmlformats.org/officeDocument/2006/customXml" ds:itemID="{6AD6E667-9FE3-44F6-AA83-894C6D5E44A5}">
   <ds:schemaRefs>
@@ -20739,9 +22073,9 @@
 </file>
 
 <file path=customXml/itemProps2.xml><?xml version="1.0" encoding="utf-8"?>
-<ds:datastoreItem xmlns:ds="http://schemas.openxmlformats.org/officeDocument/2006/customXml" ds:itemID="{E4C9E01E-5175-4219-A65E-6BCCBFE32822}">
+<ds:datastoreItem xmlns:ds="http://schemas.openxmlformats.org/officeDocument/2006/customXml" ds:itemID="{5EBBBFF2-2B1E-4E2A-81ED-02FB13488392}">
   <ds:schemaRefs>
-    <ds:schemaRef ds:uri="http://schemas.openxmlformats.org/officeDocument/2006/bibliography"/>
+    <ds:schemaRef ds:uri="http://schemas.microsoft.com/sharepoint/v3/contenttype/forms"/>
   </ds:schemaRefs>
 </ds:datastoreItem>
 </file>
@@ -20759,9 +22093,9 @@
 </file>
 
 <file path=customXml/itemProps4.xml><?xml version="1.0" encoding="utf-8"?>
-<ds:datastoreItem xmlns:ds="http://schemas.openxmlformats.org/officeDocument/2006/customXml" ds:itemID="{5EBBBFF2-2B1E-4E2A-81ED-02FB13488392}">
+<ds:datastoreItem xmlns:ds="http://schemas.openxmlformats.org/officeDocument/2006/customXml" ds:itemID="{E4C9E01E-5175-4219-A65E-6BCCBFE32822}">
   <ds:schemaRefs>
-    <ds:schemaRef ds:uri="http://schemas.microsoft.com/sharepoint/v3/contenttype/forms"/>
+    <ds:schemaRef ds:uri="http://schemas.openxmlformats.org/officeDocument/2006/bibliography"/>
   </ds:schemaRefs>
 </ds:datastoreItem>
 </file>
</xml_diff>

<commit_message>
added all graphs for link
</commit_message>
<xml_diff>
--- a/GW2425_Musschoot_Adriaan_EN_Paper.docx
+++ b/GW2425_Musschoot_Adriaan_EN_Paper.docx
@@ -2529,7 +2529,647 @@
         <w:jc w:val="both"/>
       </w:pPr>
       <w:r>
-        <w:t>Lorem ipsum dolor sit amet, consectetur adipiscing elit. Vestibulum ac quam nec arcu semper dignissim. Nulla quam magna, varius sit amet pharetra et, dictum quis elit. Pellentesque habitant morbi tristique senectus et netus et malesuada fames ac turpis egestas. Proin ullamcorper, ipsum sit amet scelerisque rhoncus, leo quam rhoncus elit, sit amet ullamcorper tellus nisi eget sapien. Suspendisse potenti. Ut non justo viverra, tempus felis vitae, elementum mi. Morbi at dui sed lacus fringilla condimentum. Duis non odio ac arcu volutpat vehicula eu et turpis. Praesent vitae magna ante. Nulla in orci lacus. Donec quis vestibulum mi. Sed ipsum sapien, pretium maximus purus sed, bibendum consequat lectus. Aliquam porttitor dolor eu gravida vulputate. Vestibulum ut urna eget massa tincidunt ultricies. Morbi hendrerit sapien at diam tincidunt semper. Aliquam ut quam dictum quam maximus tempor sed at felis.</w:t>
+        <w:t xml:space="preserve">Lorem ipsum dolor sit </w:t>
+      </w:r>
+      <w:proofErr w:type="spellStart"/>
+      <w:r>
+        <w:t>amet</w:t>
+      </w:r>
+      <w:proofErr w:type="spellEnd"/>
+      <w:r>
+        <w:t xml:space="preserve">, </w:t>
+      </w:r>
+      <w:proofErr w:type="spellStart"/>
+      <w:r>
+        <w:t>consectetur</w:t>
+      </w:r>
+      <w:proofErr w:type="spellEnd"/>
+      <w:r>
+        <w:t xml:space="preserve"> </w:t>
+      </w:r>
+      <w:proofErr w:type="spellStart"/>
+      <w:r>
+        <w:t>adipiscing</w:t>
+      </w:r>
+      <w:proofErr w:type="spellEnd"/>
+      <w:r>
+        <w:t xml:space="preserve"> </w:t>
+      </w:r>
+      <w:proofErr w:type="spellStart"/>
+      <w:r>
+        <w:t>elit</w:t>
+      </w:r>
+      <w:proofErr w:type="spellEnd"/>
+      <w:r>
+        <w:t xml:space="preserve">. Vestibulum ac </w:t>
+      </w:r>
+      <w:proofErr w:type="spellStart"/>
+      <w:r>
+        <w:t>quam</w:t>
+      </w:r>
+      <w:proofErr w:type="spellEnd"/>
+      <w:r>
+        <w:t xml:space="preserve"> nec </w:t>
+      </w:r>
+      <w:proofErr w:type="spellStart"/>
+      <w:r>
+        <w:t>arcu</w:t>
+      </w:r>
+      <w:proofErr w:type="spellEnd"/>
+      <w:r>
+        <w:t xml:space="preserve"> semper </w:t>
+      </w:r>
+      <w:proofErr w:type="spellStart"/>
+      <w:r>
+        <w:t>dignissim</w:t>
+      </w:r>
+      <w:proofErr w:type="spellEnd"/>
+      <w:r>
+        <w:t xml:space="preserve">. </w:t>
+      </w:r>
+      <w:proofErr w:type="spellStart"/>
+      <w:r>
+        <w:t>Nulla</w:t>
+      </w:r>
+      <w:proofErr w:type="spellEnd"/>
+      <w:r>
+        <w:t xml:space="preserve"> </w:t>
+      </w:r>
+      <w:proofErr w:type="spellStart"/>
+      <w:r>
+        <w:t>quam</w:t>
+      </w:r>
+      <w:proofErr w:type="spellEnd"/>
+      <w:r>
+        <w:t xml:space="preserve"> magna, </w:t>
+      </w:r>
+      <w:proofErr w:type="spellStart"/>
+      <w:r>
+        <w:t>varius</w:t>
+      </w:r>
+      <w:proofErr w:type="spellEnd"/>
+      <w:r>
+        <w:t xml:space="preserve"> sit </w:t>
+      </w:r>
+      <w:proofErr w:type="spellStart"/>
+      <w:r>
+        <w:t>amet</w:t>
+      </w:r>
+      <w:proofErr w:type="spellEnd"/>
+      <w:r>
+        <w:t xml:space="preserve"> pharetra et, dictum </w:t>
+      </w:r>
+      <w:proofErr w:type="spellStart"/>
+      <w:r>
+        <w:t>quis</w:t>
+      </w:r>
+      <w:proofErr w:type="spellEnd"/>
+      <w:r>
+        <w:t xml:space="preserve"> </w:t>
+      </w:r>
+      <w:proofErr w:type="spellStart"/>
+      <w:r>
+        <w:t>elit</w:t>
+      </w:r>
+      <w:proofErr w:type="spellEnd"/>
+      <w:r>
+        <w:t xml:space="preserve">. </w:t>
+      </w:r>
+      <w:proofErr w:type="spellStart"/>
+      <w:r>
+        <w:t>Pellentesque</w:t>
+      </w:r>
+      <w:proofErr w:type="spellEnd"/>
+      <w:r>
+        <w:t xml:space="preserve"> habitant </w:t>
+      </w:r>
+      <w:proofErr w:type="spellStart"/>
+      <w:r>
+        <w:t>morbi</w:t>
+      </w:r>
+      <w:proofErr w:type="spellEnd"/>
+      <w:r>
+        <w:t xml:space="preserve"> </w:t>
+      </w:r>
+      <w:proofErr w:type="spellStart"/>
+      <w:r>
+        <w:t>tristique</w:t>
+      </w:r>
+      <w:proofErr w:type="spellEnd"/>
+      <w:r>
+        <w:t xml:space="preserve"> </w:t>
+      </w:r>
+      <w:proofErr w:type="spellStart"/>
+      <w:r>
+        <w:t>senectus</w:t>
+      </w:r>
+      <w:proofErr w:type="spellEnd"/>
+      <w:r>
+        <w:t xml:space="preserve"> et </w:t>
+      </w:r>
+      <w:proofErr w:type="spellStart"/>
+      <w:r>
+        <w:t>netus</w:t>
+      </w:r>
+      <w:proofErr w:type="spellEnd"/>
+      <w:r>
+        <w:t xml:space="preserve"> et </w:t>
+      </w:r>
+      <w:proofErr w:type="spellStart"/>
+      <w:r>
+        <w:t>malesuada</w:t>
+      </w:r>
+      <w:proofErr w:type="spellEnd"/>
+      <w:r>
+        <w:t xml:space="preserve"> fames ac </w:t>
+      </w:r>
+      <w:proofErr w:type="spellStart"/>
+      <w:r>
+        <w:t>turpis</w:t>
+      </w:r>
+      <w:proofErr w:type="spellEnd"/>
+      <w:r>
+        <w:t xml:space="preserve"> </w:t>
+      </w:r>
+      <w:proofErr w:type="spellStart"/>
+      <w:r>
+        <w:t>egestas</w:t>
+      </w:r>
+      <w:proofErr w:type="spellEnd"/>
+      <w:r>
+        <w:t xml:space="preserve">. Proin </w:t>
+      </w:r>
+      <w:proofErr w:type="spellStart"/>
+      <w:r>
+        <w:t>ullamcorper</w:t>
+      </w:r>
+      <w:proofErr w:type="spellEnd"/>
+      <w:r>
+        <w:t xml:space="preserve">, ipsum </w:t>
+      </w:r>
+      <w:proofErr w:type="gramStart"/>
+      <w:r>
+        <w:t>sit</w:t>
+      </w:r>
+      <w:proofErr w:type="gramEnd"/>
+      <w:r>
+        <w:t xml:space="preserve"> </w:t>
+      </w:r>
+      <w:proofErr w:type="spellStart"/>
+      <w:r>
+        <w:t>amet</w:t>
+      </w:r>
+      <w:proofErr w:type="spellEnd"/>
+      <w:r>
+        <w:t xml:space="preserve"> </w:t>
+      </w:r>
+      <w:proofErr w:type="spellStart"/>
+      <w:r>
+        <w:t>scelerisque</w:t>
+      </w:r>
+      <w:proofErr w:type="spellEnd"/>
+      <w:r>
+        <w:t xml:space="preserve"> </w:t>
+      </w:r>
+      <w:proofErr w:type="spellStart"/>
+      <w:r>
+        <w:t>rhoncus</w:t>
+      </w:r>
+      <w:proofErr w:type="spellEnd"/>
+      <w:r>
+        <w:t xml:space="preserve">, </w:t>
+      </w:r>
+      <w:proofErr w:type="spellStart"/>
+      <w:r>
+        <w:t>leo</w:t>
+      </w:r>
+      <w:proofErr w:type="spellEnd"/>
+      <w:r>
+        <w:t xml:space="preserve"> </w:t>
+      </w:r>
+      <w:proofErr w:type="spellStart"/>
+      <w:r>
+        <w:t>quam</w:t>
+      </w:r>
+      <w:proofErr w:type="spellEnd"/>
+      <w:r>
+        <w:t xml:space="preserve"> </w:t>
+      </w:r>
+      <w:proofErr w:type="spellStart"/>
+      <w:r>
+        <w:t>rhoncus</w:t>
+      </w:r>
+      <w:proofErr w:type="spellEnd"/>
+      <w:r>
+        <w:t xml:space="preserve"> </w:t>
+      </w:r>
+      <w:proofErr w:type="spellStart"/>
+      <w:r>
+        <w:t>elit</w:t>
+      </w:r>
+      <w:proofErr w:type="spellEnd"/>
+      <w:r>
+        <w:t xml:space="preserve">, sit </w:t>
+      </w:r>
+      <w:proofErr w:type="spellStart"/>
+      <w:r>
+        <w:t>amet</w:t>
+      </w:r>
+      <w:proofErr w:type="spellEnd"/>
+      <w:r>
+        <w:t xml:space="preserve"> </w:t>
+      </w:r>
+      <w:proofErr w:type="spellStart"/>
+      <w:r>
+        <w:t>ullamcorper</w:t>
+      </w:r>
+      <w:proofErr w:type="spellEnd"/>
+      <w:r>
+        <w:t xml:space="preserve"> </w:t>
+      </w:r>
+      <w:proofErr w:type="spellStart"/>
+      <w:r>
+        <w:t>tellus</w:t>
+      </w:r>
+      <w:proofErr w:type="spellEnd"/>
+      <w:r>
+        <w:t xml:space="preserve"> nisi </w:t>
+      </w:r>
+      <w:proofErr w:type="spellStart"/>
+      <w:r>
+        <w:t>eget</w:t>
+      </w:r>
+      <w:proofErr w:type="spellEnd"/>
+      <w:r>
+        <w:t xml:space="preserve"> </w:t>
+      </w:r>
+      <w:proofErr w:type="spellStart"/>
+      <w:r>
+        <w:t>sapien</w:t>
+      </w:r>
+      <w:proofErr w:type="spellEnd"/>
+      <w:r>
+        <w:t xml:space="preserve">. </w:t>
+      </w:r>
+      <w:proofErr w:type="spellStart"/>
+      <w:r>
+        <w:t>Suspendisse</w:t>
+      </w:r>
+      <w:proofErr w:type="spellEnd"/>
+      <w:r>
+        <w:t xml:space="preserve"> </w:t>
+      </w:r>
+      <w:proofErr w:type="spellStart"/>
+      <w:r>
+        <w:t>potenti</w:t>
+      </w:r>
+      <w:proofErr w:type="spellEnd"/>
+      <w:r>
+        <w:t xml:space="preserve">. Ut non </w:t>
+      </w:r>
+      <w:proofErr w:type="spellStart"/>
+      <w:r>
+        <w:t>justo</w:t>
+      </w:r>
+      <w:proofErr w:type="spellEnd"/>
+      <w:r>
+        <w:t xml:space="preserve"> </w:t>
+      </w:r>
+      <w:proofErr w:type="spellStart"/>
+      <w:r>
+        <w:t>viverra</w:t>
+      </w:r>
+      <w:proofErr w:type="spellEnd"/>
+      <w:r>
+        <w:t xml:space="preserve">, tempus </w:t>
+      </w:r>
+      <w:proofErr w:type="spellStart"/>
+      <w:r>
+        <w:t>felis</w:t>
+      </w:r>
+      <w:proofErr w:type="spellEnd"/>
+      <w:r>
+        <w:t xml:space="preserve"> vitae, </w:t>
+      </w:r>
+      <w:proofErr w:type="spellStart"/>
+      <w:r>
+        <w:t>elementum</w:t>
+      </w:r>
+      <w:proofErr w:type="spellEnd"/>
+      <w:r>
+        <w:t xml:space="preserve"> mi. Morbi at dui sed </w:t>
+      </w:r>
+      <w:proofErr w:type="spellStart"/>
+      <w:r>
+        <w:t>lacus</w:t>
+      </w:r>
+      <w:proofErr w:type="spellEnd"/>
+      <w:r>
+        <w:t xml:space="preserve"> </w:t>
+      </w:r>
+      <w:proofErr w:type="spellStart"/>
+      <w:r>
+        <w:t>fringilla</w:t>
+      </w:r>
+      <w:proofErr w:type="spellEnd"/>
+      <w:r>
+        <w:t xml:space="preserve"> </w:t>
+      </w:r>
+      <w:proofErr w:type="spellStart"/>
+      <w:r>
+        <w:t>condimentum</w:t>
+      </w:r>
+      <w:proofErr w:type="spellEnd"/>
+      <w:r>
+        <w:t xml:space="preserve">. Duis non </w:t>
+      </w:r>
+      <w:proofErr w:type="spellStart"/>
+      <w:r>
+        <w:t>odio</w:t>
+      </w:r>
+      <w:proofErr w:type="spellEnd"/>
+      <w:r>
+        <w:t xml:space="preserve"> ac </w:t>
+      </w:r>
+      <w:proofErr w:type="spellStart"/>
+      <w:r>
+        <w:t>arcu</w:t>
+      </w:r>
+      <w:proofErr w:type="spellEnd"/>
+      <w:r>
+        <w:t xml:space="preserve"> </w:t>
+      </w:r>
+      <w:proofErr w:type="spellStart"/>
+      <w:r>
+        <w:t>volutpat</w:t>
+      </w:r>
+      <w:proofErr w:type="spellEnd"/>
+      <w:r>
+        <w:t xml:space="preserve"> </w:t>
+      </w:r>
+      <w:proofErr w:type="spellStart"/>
+      <w:r>
+        <w:t>vehicula</w:t>
+      </w:r>
+      <w:proofErr w:type="spellEnd"/>
+      <w:r>
+        <w:t xml:space="preserve"> </w:t>
+      </w:r>
+      <w:proofErr w:type="spellStart"/>
+      <w:r>
+        <w:t>eu</w:t>
+      </w:r>
+      <w:proofErr w:type="spellEnd"/>
+      <w:r>
+        <w:t xml:space="preserve"> et </w:t>
+      </w:r>
+      <w:proofErr w:type="spellStart"/>
+      <w:r>
+        <w:t>turpis</w:t>
+      </w:r>
+      <w:proofErr w:type="spellEnd"/>
+      <w:r>
+        <w:t xml:space="preserve">. </w:t>
+      </w:r>
+      <w:proofErr w:type="spellStart"/>
+      <w:r>
+        <w:t>Praesent</w:t>
+      </w:r>
+      <w:proofErr w:type="spellEnd"/>
+      <w:r>
+        <w:t xml:space="preserve"> vitae magna ante. </w:t>
+      </w:r>
+      <w:proofErr w:type="spellStart"/>
+      <w:r>
+        <w:t>Nulla</w:t>
+      </w:r>
+      <w:proofErr w:type="spellEnd"/>
+      <w:r>
+        <w:t xml:space="preserve"> in </w:t>
+      </w:r>
+      <w:proofErr w:type="spellStart"/>
+      <w:r>
+        <w:t>orci</w:t>
+      </w:r>
+      <w:proofErr w:type="spellEnd"/>
+      <w:r>
+        <w:t xml:space="preserve"> </w:t>
+      </w:r>
+      <w:proofErr w:type="spellStart"/>
+      <w:r>
+        <w:t>lacus</w:t>
+      </w:r>
+      <w:proofErr w:type="spellEnd"/>
+      <w:r>
+        <w:t xml:space="preserve">. Donec </w:t>
+      </w:r>
+      <w:proofErr w:type="spellStart"/>
+      <w:r>
+        <w:t>quis</w:t>
+      </w:r>
+      <w:proofErr w:type="spellEnd"/>
+      <w:r>
+        <w:t xml:space="preserve"> vestibulum mi. Sed ipsum </w:t>
+      </w:r>
+      <w:proofErr w:type="spellStart"/>
+      <w:r>
+        <w:t>sapien</w:t>
+      </w:r>
+      <w:proofErr w:type="spellEnd"/>
+      <w:r>
+        <w:t xml:space="preserve">, </w:t>
+      </w:r>
+      <w:proofErr w:type="spellStart"/>
+      <w:r>
+        <w:t>pretium</w:t>
+      </w:r>
+      <w:proofErr w:type="spellEnd"/>
+      <w:r>
+        <w:t xml:space="preserve"> maximus </w:t>
+      </w:r>
+      <w:proofErr w:type="spellStart"/>
+      <w:r>
+        <w:t>purus</w:t>
+      </w:r>
+      <w:proofErr w:type="spellEnd"/>
+      <w:r>
+        <w:t xml:space="preserve"> sed, </w:t>
+      </w:r>
+      <w:proofErr w:type="spellStart"/>
+      <w:r>
+        <w:t>bibendum</w:t>
+      </w:r>
+      <w:proofErr w:type="spellEnd"/>
+      <w:r>
+        <w:t xml:space="preserve"> </w:t>
+      </w:r>
+      <w:proofErr w:type="spellStart"/>
+      <w:r>
+        <w:t>consequat</w:t>
+      </w:r>
+      <w:proofErr w:type="spellEnd"/>
+      <w:r>
+        <w:t xml:space="preserve"> </w:t>
+      </w:r>
+      <w:proofErr w:type="spellStart"/>
+      <w:r>
+        <w:t>lectus</w:t>
+      </w:r>
+      <w:proofErr w:type="spellEnd"/>
+      <w:r>
+        <w:t xml:space="preserve">. </w:t>
+      </w:r>
+      <w:proofErr w:type="spellStart"/>
+      <w:r>
+        <w:t>Aliquam</w:t>
+      </w:r>
+      <w:proofErr w:type="spellEnd"/>
+      <w:r>
+        <w:t xml:space="preserve"> </w:t>
+      </w:r>
+      <w:proofErr w:type="spellStart"/>
+      <w:r>
+        <w:t>porttitor</w:t>
+      </w:r>
+      <w:proofErr w:type="spellEnd"/>
+      <w:r>
+        <w:t xml:space="preserve"> dolor </w:t>
+      </w:r>
+      <w:proofErr w:type="spellStart"/>
+      <w:r>
+        <w:t>eu</w:t>
+      </w:r>
+      <w:proofErr w:type="spellEnd"/>
+      <w:r>
+        <w:t xml:space="preserve"> gravida </w:t>
+      </w:r>
+      <w:proofErr w:type="spellStart"/>
+      <w:r>
+        <w:t>vulputate</w:t>
+      </w:r>
+      <w:proofErr w:type="spellEnd"/>
+      <w:r>
+        <w:t xml:space="preserve">. Vestibulum </w:t>
+      </w:r>
+      <w:proofErr w:type="spellStart"/>
+      <w:r>
+        <w:t>ut</w:t>
+      </w:r>
+      <w:proofErr w:type="spellEnd"/>
+      <w:r>
+        <w:t xml:space="preserve"> </w:t>
+      </w:r>
+      <w:proofErr w:type="spellStart"/>
+      <w:r>
+        <w:t>urna</w:t>
+      </w:r>
+      <w:proofErr w:type="spellEnd"/>
+      <w:r>
+        <w:t xml:space="preserve"> </w:t>
+      </w:r>
+      <w:proofErr w:type="spellStart"/>
+      <w:r>
+        <w:t>eget</w:t>
+      </w:r>
+      <w:proofErr w:type="spellEnd"/>
+      <w:r>
+        <w:t xml:space="preserve"> </w:t>
+      </w:r>
+      <w:proofErr w:type="spellStart"/>
+      <w:r>
+        <w:t>massa</w:t>
+      </w:r>
+      <w:proofErr w:type="spellEnd"/>
+      <w:r>
+        <w:t xml:space="preserve"> </w:t>
+      </w:r>
+      <w:proofErr w:type="spellStart"/>
+      <w:r>
+        <w:t>tincidunt</w:t>
+      </w:r>
+      <w:proofErr w:type="spellEnd"/>
+      <w:r>
+        <w:t xml:space="preserve"> </w:t>
+      </w:r>
+      <w:proofErr w:type="spellStart"/>
+      <w:r>
+        <w:t>ultricies</w:t>
+      </w:r>
+      <w:proofErr w:type="spellEnd"/>
+      <w:r>
+        <w:t xml:space="preserve">. Morbi </w:t>
+      </w:r>
+      <w:proofErr w:type="spellStart"/>
+      <w:r>
+        <w:t>hendrerit</w:t>
+      </w:r>
+      <w:proofErr w:type="spellEnd"/>
+      <w:r>
+        <w:t xml:space="preserve"> </w:t>
+      </w:r>
+      <w:proofErr w:type="spellStart"/>
+      <w:r>
+        <w:t>sapien</w:t>
+      </w:r>
+      <w:proofErr w:type="spellEnd"/>
+      <w:r>
+        <w:t xml:space="preserve"> at diam </w:t>
+      </w:r>
+      <w:proofErr w:type="spellStart"/>
+      <w:r>
+        <w:t>tincidunt</w:t>
+      </w:r>
+      <w:proofErr w:type="spellEnd"/>
+      <w:r>
+        <w:t xml:space="preserve"> semper. </w:t>
+      </w:r>
+      <w:proofErr w:type="spellStart"/>
+      <w:r>
+        <w:t>Aliquam</w:t>
+      </w:r>
+      <w:proofErr w:type="spellEnd"/>
+      <w:r>
+        <w:t xml:space="preserve"> </w:t>
+      </w:r>
+      <w:proofErr w:type="spellStart"/>
+      <w:r>
+        <w:t>ut</w:t>
+      </w:r>
+      <w:proofErr w:type="spellEnd"/>
+      <w:r>
+        <w:t xml:space="preserve"> </w:t>
+      </w:r>
+      <w:proofErr w:type="spellStart"/>
+      <w:r>
+        <w:t>quam</w:t>
+      </w:r>
+      <w:proofErr w:type="spellEnd"/>
+      <w:r>
+        <w:t xml:space="preserve"> dictum </w:t>
+      </w:r>
+      <w:proofErr w:type="spellStart"/>
+      <w:r>
+        <w:t>quam</w:t>
+      </w:r>
+      <w:proofErr w:type="spellEnd"/>
+      <w:r>
+        <w:t xml:space="preserve"> maximus </w:t>
+      </w:r>
+      <w:proofErr w:type="spellStart"/>
+      <w:r>
+        <w:t>tempor</w:t>
+      </w:r>
+      <w:proofErr w:type="spellEnd"/>
+      <w:r>
+        <w:t xml:space="preserve"> sed at </w:t>
+      </w:r>
+      <w:proofErr w:type="spellStart"/>
+      <w:r>
+        <w:t>felis</w:t>
+      </w:r>
+      <w:proofErr w:type="spellEnd"/>
+      <w:r>
+        <w:t>.</w:t>
       </w:r>
     </w:p>
     <w:p>
@@ -2605,7 +3245,647 @@
         <w:jc w:val="both"/>
       </w:pPr>
       <w:r>
-        <w:t>Lorem ipsum dolor sit amet, consectetur adipiscing elit. Vestibulum ac quam nec arcu semper dignissim. Nulla quam magna, varius sit amet pharetra et, dictum quis elit. Pellentesque habitant morbi tristique senectus et netus et malesuada fames ac turpis egestas. Proin ullamcorper, ipsum sit amet scelerisque rhoncus, leo quam rhoncus elit, sit amet ullamcorper tellus nisi eget sapien. Suspendisse potenti. Ut non justo viverra, tempus felis vitae, elementum mi. Morbi at dui sed lacus fringilla condimentum. Duis non odio ac arcu volutpat vehicula eu et turpis. Praesent vitae magna ante. Nulla in orci lacus. Donec quis vestibulum mi. Sed ipsum sapien, pretium maximus purus sed, bibendum consequat lectus. Aliquam porttitor dolor eu gravida vulputate. Vestibulum ut urna eget massa tincidunt ultricies. Morbi hendrerit sapien at diam tincidunt semper. Aliquam ut quam dictum quam maximus tempor sed at felis.</w:t>
+        <w:t xml:space="preserve">Lorem ipsum dolor sit </w:t>
+      </w:r>
+      <w:proofErr w:type="spellStart"/>
+      <w:r>
+        <w:t>amet</w:t>
+      </w:r>
+      <w:proofErr w:type="spellEnd"/>
+      <w:r>
+        <w:t xml:space="preserve">, </w:t>
+      </w:r>
+      <w:proofErr w:type="spellStart"/>
+      <w:r>
+        <w:t>consectetur</w:t>
+      </w:r>
+      <w:proofErr w:type="spellEnd"/>
+      <w:r>
+        <w:t xml:space="preserve"> </w:t>
+      </w:r>
+      <w:proofErr w:type="spellStart"/>
+      <w:r>
+        <w:t>adipiscing</w:t>
+      </w:r>
+      <w:proofErr w:type="spellEnd"/>
+      <w:r>
+        <w:t xml:space="preserve"> </w:t>
+      </w:r>
+      <w:proofErr w:type="spellStart"/>
+      <w:r>
+        <w:t>elit</w:t>
+      </w:r>
+      <w:proofErr w:type="spellEnd"/>
+      <w:r>
+        <w:t xml:space="preserve">. Vestibulum ac </w:t>
+      </w:r>
+      <w:proofErr w:type="spellStart"/>
+      <w:r>
+        <w:t>quam</w:t>
+      </w:r>
+      <w:proofErr w:type="spellEnd"/>
+      <w:r>
+        <w:t xml:space="preserve"> nec </w:t>
+      </w:r>
+      <w:proofErr w:type="spellStart"/>
+      <w:r>
+        <w:t>arcu</w:t>
+      </w:r>
+      <w:proofErr w:type="spellEnd"/>
+      <w:r>
+        <w:t xml:space="preserve"> semper </w:t>
+      </w:r>
+      <w:proofErr w:type="spellStart"/>
+      <w:r>
+        <w:t>dignissim</w:t>
+      </w:r>
+      <w:proofErr w:type="spellEnd"/>
+      <w:r>
+        <w:t xml:space="preserve">. </w:t>
+      </w:r>
+      <w:proofErr w:type="spellStart"/>
+      <w:r>
+        <w:t>Nulla</w:t>
+      </w:r>
+      <w:proofErr w:type="spellEnd"/>
+      <w:r>
+        <w:t xml:space="preserve"> </w:t>
+      </w:r>
+      <w:proofErr w:type="spellStart"/>
+      <w:r>
+        <w:t>quam</w:t>
+      </w:r>
+      <w:proofErr w:type="spellEnd"/>
+      <w:r>
+        <w:t xml:space="preserve"> magna, </w:t>
+      </w:r>
+      <w:proofErr w:type="spellStart"/>
+      <w:r>
+        <w:t>varius</w:t>
+      </w:r>
+      <w:proofErr w:type="spellEnd"/>
+      <w:r>
+        <w:t xml:space="preserve"> sit </w:t>
+      </w:r>
+      <w:proofErr w:type="spellStart"/>
+      <w:r>
+        <w:t>amet</w:t>
+      </w:r>
+      <w:proofErr w:type="spellEnd"/>
+      <w:r>
+        <w:t xml:space="preserve"> pharetra et, dictum </w:t>
+      </w:r>
+      <w:proofErr w:type="spellStart"/>
+      <w:r>
+        <w:t>quis</w:t>
+      </w:r>
+      <w:proofErr w:type="spellEnd"/>
+      <w:r>
+        <w:t xml:space="preserve"> </w:t>
+      </w:r>
+      <w:proofErr w:type="spellStart"/>
+      <w:r>
+        <w:t>elit</w:t>
+      </w:r>
+      <w:proofErr w:type="spellEnd"/>
+      <w:r>
+        <w:t xml:space="preserve">. </w:t>
+      </w:r>
+      <w:proofErr w:type="spellStart"/>
+      <w:r>
+        <w:t>Pellentesque</w:t>
+      </w:r>
+      <w:proofErr w:type="spellEnd"/>
+      <w:r>
+        <w:t xml:space="preserve"> habitant </w:t>
+      </w:r>
+      <w:proofErr w:type="spellStart"/>
+      <w:r>
+        <w:t>morbi</w:t>
+      </w:r>
+      <w:proofErr w:type="spellEnd"/>
+      <w:r>
+        <w:t xml:space="preserve"> </w:t>
+      </w:r>
+      <w:proofErr w:type="spellStart"/>
+      <w:r>
+        <w:t>tristique</w:t>
+      </w:r>
+      <w:proofErr w:type="spellEnd"/>
+      <w:r>
+        <w:t xml:space="preserve"> </w:t>
+      </w:r>
+      <w:proofErr w:type="spellStart"/>
+      <w:r>
+        <w:t>senectus</w:t>
+      </w:r>
+      <w:proofErr w:type="spellEnd"/>
+      <w:r>
+        <w:t xml:space="preserve"> et </w:t>
+      </w:r>
+      <w:proofErr w:type="spellStart"/>
+      <w:r>
+        <w:t>netus</w:t>
+      </w:r>
+      <w:proofErr w:type="spellEnd"/>
+      <w:r>
+        <w:t xml:space="preserve"> et </w:t>
+      </w:r>
+      <w:proofErr w:type="spellStart"/>
+      <w:r>
+        <w:t>malesuada</w:t>
+      </w:r>
+      <w:proofErr w:type="spellEnd"/>
+      <w:r>
+        <w:t xml:space="preserve"> fames ac </w:t>
+      </w:r>
+      <w:proofErr w:type="spellStart"/>
+      <w:r>
+        <w:t>turpis</w:t>
+      </w:r>
+      <w:proofErr w:type="spellEnd"/>
+      <w:r>
+        <w:t xml:space="preserve"> </w:t>
+      </w:r>
+      <w:proofErr w:type="spellStart"/>
+      <w:r>
+        <w:t>egestas</w:t>
+      </w:r>
+      <w:proofErr w:type="spellEnd"/>
+      <w:r>
+        <w:t xml:space="preserve">. Proin </w:t>
+      </w:r>
+      <w:proofErr w:type="spellStart"/>
+      <w:r>
+        <w:t>ullamcorper</w:t>
+      </w:r>
+      <w:proofErr w:type="spellEnd"/>
+      <w:r>
+        <w:t xml:space="preserve">, ipsum </w:t>
+      </w:r>
+      <w:proofErr w:type="gramStart"/>
+      <w:r>
+        <w:t>sit</w:t>
+      </w:r>
+      <w:proofErr w:type="gramEnd"/>
+      <w:r>
+        <w:t xml:space="preserve"> </w:t>
+      </w:r>
+      <w:proofErr w:type="spellStart"/>
+      <w:r>
+        <w:t>amet</w:t>
+      </w:r>
+      <w:proofErr w:type="spellEnd"/>
+      <w:r>
+        <w:t xml:space="preserve"> </w:t>
+      </w:r>
+      <w:proofErr w:type="spellStart"/>
+      <w:r>
+        <w:t>scelerisque</w:t>
+      </w:r>
+      <w:proofErr w:type="spellEnd"/>
+      <w:r>
+        <w:t xml:space="preserve"> </w:t>
+      </w:r>
+      <w:proofErr w:type="spellStart"/>
+      <w:r>
+        <w:t>rhoncus</w:t>
+      </w:r>
+      <w:proofErr w:type="spellEnd"/>
+      <w:r>
+        <w:t xml:space="preserve">, </w:t>
+      </w:r>
+      <w:proofErr w:type="spellStart"/>
+      <w:r>
+        <w:t>leo</w:t>
+      </w:r>
+      <w:proofErr w:type="spellEnd"/>
+      <w:r>
+        <w:t xml:space="preserve"> </w:t>
+      </w:r>
+      <w:proofErr w:type="spellStart"/>
+      <w:r>
+        <w:t>quam</w:t>
+      </w:r>
+      <w:proofErr w:type="spellEnd"/>
+      <w:r>
+        <w:t xml:space="preserve"> </w:t>
+      </w:r>
+      <w:proofErr w:type="spellStart"/>
+      <w:r>
+        <w:t>rhoncus</w:t>
+      </w:r>
+      <w:proofErr w:type="spellEnd"/>
+      <w:r>
+        <w:t xml:space="preserve"> </w:t>
+      </w:r>
+      <w:proofErr w:type="spellStart"/>
+      <w:r>
+        <w:t>elit</w:t>
+      </w:r>
+      <w:proofErr w:type="spellEnd"/>
+      <w:r>
+        <w:t xml:space="preserve">, sit </w:t>
+      </w:r>
+      <w:proofErr w:type="spellStart"/>
+      <w:r>
+        <w:t>amet</w:t>
+      </w:r>
+      <w:proofErr w:type="spellEnd"/>
+      <w:r>
+        <w:t xml:space="preserve"> </w:t>
+      </w:r>
+      <w:proofErr w:type="spellStart"/>
+      <w:r>
+        <w:t>ullamcorper</w:t>
+      </w:r>
+      <w:proofErr w:type="spellEnd"/>
+      <w:r>
+        <w:t xml:space="preserve"> </w:t>
+      </w:r>
+      <w:proofErr w:type="spellStart"/>
+      <w:r>
+        <w:t>tellus</w:t>
+      </w:r>
+      <w:proofErr w:type="spellEnd"/>
+      <w:r>
+        <w:t xml:space="preserve"> nisi </w:t>
+      </w:r>
+      <w:proofErr w:type="spellStart"/>
+      <w:r>
+        <w:t>eget</w:t>
+      </w:r>
+      <w:proofErr w:type="spellEnd"/>
+      <w:r>
+        <w:t xml:space="preserve"> </w:t>
+      </w:r>
+      <w:proofErr w:type="spellStart"/>
+      <w:r>
+        <w:t>sapien</w:t>
+      </w:r>
+      <w:proofErr w:type="spellEnd"/>
+      <w:r>
+        <w:t xml:space="preserve">. </w:t>
+      </w:r>
+      <w:proofErr w:type="spellStart"/>
+      <w:r>
+        <w:t>Suspendisse</w:t>
+      </w:r>
+      <w:proofErr w:type="spellEnd"/>
+      <w:r>
+        <w:t xml:space="preserve"> </w:t>
+      </w:r>
+      <w:proofErr w:type="spellStart"/>
+      <w:r>
+        <w:t>potenti</w:t>
+      </w:r>
+      <w:proofErr w:type="spellEnd"/>
+      <w:r>
+        <w:t xml:space="preserve">. Ut non </w:t>
+      </w:r>
+      <w:proofErr w:type="spellStart"/>
+      <w:r>
+        <w:t>justo</w:t>
+      </w:r>
+      <w:proofErr w:type="spellEnd"/>
+      <w:r>
+        <w:t xml:space="preserve"> </w:t>
+      </w:r>
+      <w:proofErr w:type="spellStart"/>
+      <w:r>
+        <w:t>viverra</w:t>
+      </w:r>
+      <w:proofErr w:type="spellEnd"/>
+      <w:r>
+        <w:t xml:space="preserve">, tempus </w:t>
+      </w:r>
+      <w:proofErr w:type="spellStart"/>
+      <w:r>
+        <w:t>felis</w:t>
+      </w:r>
+      <w:proofErr w:type="spellEnd"/>
+      <w:r>
+        <w:t xml:space="preserve"> vitae, </w:t>
+      </w:r>
+      <w:proofErr w:type="spellStart"/>
+      <w:r>
+        <w:t>elementum</w:t>
+      </w:r>
+      <w:proofErr w:type="spellEnd"/>
+      <w:r>
+        <w:t xml:space="preserve"> mi. Morbi at dui sed </w:t>
+      </w:r>
+      <w:proofErr w:type="spellStart"/>
+      <w:r>
+        <w:t>lacus</w:t>
+      </w:r>
+      <w:proofErr w:type="spellEnd"/>
+      <w:r>
+        <w:t xml:space="preserve"> </w:t>
+      </w:r>
+      <w:proofErr w:type="spellStart"/>
+      <w:r>
+        <w:t>fringilla</w:t>
+      </w:r>
+      <w:proofErr w:type="spellEnd"/>
+      <w:r>
+        <w:t xml:space="preserve"> </w:t>
+      </w:r>
+      <w:proofErr w:type="spellStart"/>
+      <w:r>
+        <w:t>condimentum</w:t>
+      </w:r>
+      <w:proofErr w:type="spellEnd"/>
+      <w:r>
+        <w:t xml:space="preserve">. Duis non </w:t>
+      </w:r>
+      <w:proofErr w:type="spellStart"/>
+      <w:r>
+        <w:t>odio</w:t>
+      </w:r>
+      <w:proofErr w:type="spellEnd"/>
+      <w:r>
+        <w:t xml:space="preserve"> ac </w:t>
+      </w:r>
+      <w:proofErr w:type="spellStart"/>
+      <w:r>
+        <w:t>arcu</w:t>
+      </w:r>
+      <w:proofErr w:type="spellEnd"/>
+      <w:r>
+        <w:t xml:space="preserve"> </w:t>
+      </w:r>
+      <w:proofErr w:type="spellStart"/>
+      <w:r>
+        <w:t>volutpat</w:t>
+      </w:r>
+      <w:proofErr w:type="spellEnd"/>
+      <w:r>
+        <w:t xml:space="preserve"> </w:t>
+      </w:r>
+      <w:proofErr w:type="spellStart"/>
+      <w:r>
+        <w:t>vehicula</w:t>
+      </w:r>
+      <w:proofErr w:type="spellEnd"/>
+      <w:r>
+        <w:t xml:space="preserve"> </w:t>
+      </w:r>
+      <w:proofErr w:type="spellStart"/>
+      <w:r>
+        <w:t>eu</w:t>
+      </w:r>
+      <w:proofErr w:type="spellEnd"/>
+      <w:r>
+        <w:t xml:space="preserve"> et </w:t>
+      </w:r>
+      <w:proofErr w:type="spellStart"/>
+      <w:r>
+        <w:t>turpis</w:t>
+      </w:r>
+      <w:proofErr w:type="spellEnd"/>
+      <w:r>
+        <w:t xml:space="preserve">. </w:t>
+      </w:r>
+      <w:proofErr w:type="spellStart"/>
+      <w:r>
+        <w:t>Praesent</w:t>
+      </w:r>
+      <w:proofErr w:type="spellEnd"/>
+      <w:r>
+        <w:t xml:space="preserve"> vitae magna ante. </w:t>
+      </w:r>
+      <w:proofErr w:type="spellStart"/>
+      <w:r>
+        <w:t>Nulla</w:t>
+      </w:r>
+      <w:proofErr w:type="spellEnd"/>
+      <w:r>
+        <w:t xml:space="preserve"> in </w:t>
+      </w:r>
+      <w:proofErr w:type="spellStart"/>
+      <w:r>
+        <w:t>orci</w:t>
+      </w:r>
+      <w:proofErr w:type="spellEnd"/>
+      <w:r>
+        <w:t xml:space="preserve"> </w:t>
+      </w:r>
+      <w:proofErr w:type="spellStart"/>
+      <w:r>
+        <w:t>lacus</w:t>
+      </w:r>
+      <w:proofErr w:type="spellEnd"/>
+      <w:r>
+        <w:t xml:space="preserve">. Donec </w:t>
+      </w:r>
+      <w:proofErr w:type="spellStart"/>
+      <w:r>
+        <w:t>quis</w:t>
+      </w:r>
+      <w:proofErr w:type="spellEnd"/>
+      <w:r>
+        <w:t xml:space="preserve"> vestibulum mi. Sed ipsum </w:t>
+      </w:r>
+      <w:proofErr w:type="spellStart"/>
+      <w:r>
+        <w:t>sapien</w:t>
+      </w:r>
+      <w:proofErr w:type="spellEnd"/>
+      <w:r>
+        <w:t xml:space="preserve">, </w:t>
+      </w:r>
+      <w:proofErr w:type="spellStart"/>
+      <w:r>
+        <w:t>pretium</w:t>
+      </w:r>
+      <w:proofErr w:type="spellEnd"/>
+      <w:r>
+        <w:t xml:space="preserve"> maximus </w:t>
+      </w:r>
+      <w:proofErr w:type="spellStart"/>
+      <w:r>
+        <w:t>purus</w:t>
+      </w:r>
+      <w:proofErr w:type="spellEnd"/>
+      <w:r>
+        <w:t xml:space="preserve"> sed, </w:t>
+      </w:r>
+      <w:proofErr w:type="spellStart"/>
+      <w:r>
+        <w:t>bibendum</w:t>
+      </w:r>
+      <w:proofErr w:type="spellEnd"/>
+      <w:r>
+        <w:t xml:space="preserve"> </w:t>
+      </w:r>
+      <w:proofErr w:type="spellStart"/>
+      <w:r>
+        <w:t>consequat</w:t>
+      </w:r>
+      <w:proofErr w:type="spellEnd"/>
+      <w:r>
+        <w:t xml:space="preserve"> </w:t>
+      </w:r>
+      <w:proofErr w:type="spellStart"/>
+      <w:r>
+        <w:t>lectus</w:t>
+      </w:r>
+      <w:proofErr w:type="spellEnd"/>
+      <w:r>
+        <w:t xml:space="preserve">. </w:t>
+      </w:r>
+      <w:proofErr w:type="spellStart"/>
+      <w:r>
+        <w:t>Aliquam</w:t>
+      </w:r>
+      <w:proofErr w:type="spellEnd"/>
+      <w:r>
+        <w:t xml:space="preserve"> </w:t>
+      </w:r>
+      <w:proofErr w:type="spellStart"/>
+      <w:r>
+        <w:t>porttitor</w:t>
+      </w:r>
+      <w:proofErr w:type="spellEnd"/>
+      <w:r>
+        <w:t xml:space="preserve"> dolor </w:t>
+      </w:r>
+      <w:proofErr w:type="spellStart"/>
+      <w:r>
+        <w:t>eu</w:t>
+      </w:r>
+      <w:proofErr w:type="spellEnd"/>
+      <w:r>
+        <w:t xml:space="preserve"> gravida </w:t>
+      </w:r>
+      <w:proofErr w:type="spellStart"/>
+      <w:r>
+        <w:t>vulputate</w:t>
+      </w:r>
+      <w:proofErr w:type="spellEnd"/>
+      <w:r>
+        <w:t xml:space="preserve">. Vestibulum </w:t>
+      </w:r>
+      <w:proofErr w:type="spellStart"/>
+      <w:r>
+        <w:t>ut</w:t>
+      </w:r>
+      <w:proofErr w:type="spellEnd"/>
+      <w:r>
+        <w:t xml:space="preserve"> </w:t>
+      </w:r>
+      <w:proofErr w:type="spellStart"/>
+      <w:r>
+        <w:t>urna</w:t>
+      </w:r>
+      <w:proofErr w:type="spellEnd"/>
+      <w:r>
+        <w:t xml:space="preserve"> </w:t>
+      </w:r>
+      <w:proofErr w:type="spellStart"/>
+      <w:r>
+        <w:t>eget</w:t>
+      </w:r>
+      <w:proofErr w:type="spellEnd"/>
+      <w:r>
+        <w:t xml:space="preserve"> </w:t>
+      </w:r>
+      <w:proofErr w:type="spellStart"/>
+      <w:r>
+        <w:t>massa</w:t>
+      </w:r>
+      <w:proofErr w:type="spellEnd"/>
+      <w:r>
+        <w:t xml:space="preserve"> </w:t>
+      </w:r>
+      <w:proofErr w:type="spellStart"/>
+      <w:r>
+        <w:t>tincidunt</w:t>
+      </w:r>
+      <w:proofErr w:type="spellEnd"/>
+      <w:r>
+        <w:t xml:space="preserve"> </w:t>
+      </w:r>
+      <w:proofErr w:type="spellStart"/>
+      <w:r>
+        <w:t>ultricies</w:t>
+      </w:r>
+      <w:proofErr w:type="spellEnd"/>
+      <w:r>
+        <w:t xml:space="preserve">. Morbi </w:t>
+      </w:r>
+      <w:proofErr w:type="spellStart"/>
+      <w:r>
+        <w:t>hendrerit</w:t>
+      </w:r>
+      <w:proofErr w:type="spellEnd"/>
+      <w:r>
+        <w:t xml:space="preserve"> </w:t>
+      </w:r>
+      <w:proofErr w:type="spellStart"/>
+      <w:r>
+        <w:t>sapien</w:t>
+      </w:r>
+      <w:proofErr w:type="spellEnd"/>
+      <w:r>
+        <w:t xml:space="preserve"> at diam </w:t>
+      </w:r>
+      <w:proofErr w:type="spellStart"/>
+      <w:r>
+        <w:t>tincidunt</w:t>
+      </w:r>
+      <w:proofErr w:type="spellEnd"/>
+      <w:r>
+        <w:t xml:space="preserve"> semper. </w:t>
+      </w:r>
+      <w:proofErr w:type="spellStart"/>
+      <w:r>
+        <w:t>Aliquam</w:t>
+      </w:r>
+      <w:proofErr w:type="spellEnd"/>
+      <w:r>
+        <w:t xml:space="preserve"> </w:t>
+      </w:r>
+      <w:proofErr w:type="spellStart"/>
+      <w:r>
+        <w:t>ut</w:t>
+      </w:r>
+      <w:proofErr w:type="spellEnd"/>
+      <w:r>
+        <w:t xml:space="preserve"> </w:t>
+      </w:r>
+      <w:proofErr w:type="spellStart"/>
+      <w:r>
+        <w:t>quam</w:t>
+      </w:r>
+      <w:proofErr w:type="spellEnd"/>
+      <w:r>
+        <w:t xml:space="preserve"> dictum </w:t>
+      </w:r>
+      <w:proofErr w:type="spellStart"/>
+      <w:r>
+        <w:t>quam</w:t>
+      </w:r>
+      <w:proofErr w:type="spellEnd"/>
+      <w:r>
+        <w:t xml:space="preserve"> maximus </w:t>
+      </w:r>
+      <w:proofErr w:type="spellStart"/>
+      <w:r>
+        <w:t>tempor</w:t>
+      </w:r>
+      <w:proofErr w:type="spellEnd"/>
+      <w:r>
+        <w:t xml:space="preserve"> sed at </w:t>
+      </w:r>
+      <w:proofErr w:type="spellStart"/>
+      <w:r>
+        <w:t>felis</w:t>
+      </w:r>
+      <w:proofErr w:type="spellEnd"/>
+      <w:r>
+        <w:t>.</w:t>
       </w:r>
     </w:p>
     <w:p>
@@ -4223,12 +5503,14 @@
         </w:rPr>
         <w:t xml:space="preserve"> go over every triangle in that object to find the </w:t>
       </w:r>
+      <w:proofErr w:type="gramStart"/>
       <w:r>
         <w:rPr>
           <w:lang w:val="en-BE"/>
         </w:rPr>
         <w:t>one</w:t>
       </w:r>
+      <w:proofErr w:type="gramEnd"/>
       <w:r>
         <w:rPr>
           <w:lang w:val="en-BE"/>
@@ -4468,13 +5750,29 @@
           <w:i/>
           <w:iCs/>
         </w:rPr>
-        <w:t>What Is AABB in Computing?</w:t>
-      </w:r>
+        <w:t xml:space="preserve">What Is AABB in </w:t>
+      </w:r>
+      <w:proofErr w:type="gramStart"/>
       <w:r>
         <w:rPr>
           <w:rFonts w:ascii="Calibri" w:hAnsi="Calibri" w:cs="Calibri"/>
-        </w:rPr>
-        <w:t>, 2024)</w:t>
+          <w:i/>
+          <w:iCs/>
+        </w:rPr>
+        <w:t>Computing?</w:t>
+      </w:r>
+      <w:r>
+        <w:rPr>
+          <w:rFonts w:ascii="Calibri" w:hAnsi="Calibri" w:cs="Calibri"/>
+        </w:rPr>
+        <w:t>,</w:t>
+      </w:r>
+      <w:proofErr w:type="gramEnd"/>
+      <w:r>
+        <w:rPr>
+          <w:rFonts w:ascii="Calibri" w:hAnsi="Calibri" w:cs="Calibri"/>
+        </w:rPr>
+        <w:t xml:space="preserve"> 2024)</w:t>
       </w:r>
       <w:r>
         <w:fldChar w:fldCharType="end"/>
@@ -4907,7 +6205,7 @@
           <w:noProof/>
         </w:rPr>
         <w:drawing>
-          <wp:inline distT="0" distB="0" distL="0" distR="0" wp14:anchorId="3A5FC307" wp14:editId="5E435D8F">
+          <wp:inline distT="0" distB="0" distL="0" distR="0" wp14:anchorId="3A5FC307" wp14:editId="77BEE1A3">
             <wp:extent cx="2341266" cy="1371291"/>
             <wp:effectExtent l="0" t="0" r="1905" b="635"/>
             <wp:docPr id="1361680010" name="Picture 7" descr="Tree Data Structure"/>
@@ -5102,8 +6400,13 @@
       <w:r>
         <w:t xml:space="preserve">SDF, the function will </w:t>
       </w:r>
-      <w:r>
-        <w:t xml:space="preserve">return </w:t>
+      <w:proofErr w:type="gramStart"/>
+      <w:r>
+        <w:t>return</w:t>
+      </w:r>
+      <w:proofErr w:type="gramEnd"/>
+      <w:r>
+        <w:t xml:space="preserve"> </w:t>
       </w:r>
       <w:r>
         <w:t>a positive distance value.</w:t>
@@ -5121,7 +6424,15 @@
         <w:t xml:space="preserve"> it</w:t>
       </w:r>
       <w:r>
-        <w:t xml:space="preserve"> will return </w:t>
+        <w:t xml:space="preserve"> will </w:t>
+      </w:r>
+      <w:proofErr w:type="gramStart"/>
+      <w:r>
+        <w:t>return</w:t>
+      </w:r>
+      <w:proofErr w:type="gramEnd"/>
+      <w:r>
+        <w:t xml:space="preserve"> </w:t>
       </w:r>
       <w:r>
         <w:t>a negative distance value</w:t>
@@ -5341,6 +6652,8 @@
         </w:rPr>
         <w:t xml:space="preserve"> </w:t>
       </w:r>
+      <w:proofErr w:type="spellStart"/>
+      <w:proofErr w:type="gramStart"/>
       <w:r>
         <w:rPr>
           <w:rFonts w:ascii="Consolas" w:hAnsi="Consolas" w:cs="Courier New"/>
@@ -5350,6 +6663,7 @@
         </w:rPr>
         <w:t>GetDistance</w:t>
       </w:r>
+      <w:proofErr w:type="spellEnd"/>
       <w:r>
         <w:rPr>
           <w:rFonts w:ascii="Consolas" w:hAnsi="Consolas" w:cs="Courier New"/>
@@ -5359,6 +6673,7 @@
         </w:rPr>
         <w:t>(</w:t>
       </w:r>
+      <w:proofErr w:type="gramEnd"/>
       <w:r>
         <w:rPr>
           <w:rFonts w:ascii="Consolas" w:hAnsi="Consolas" w:cs="Courier New"/>
@@ -5413,6 +6728,7 @@
           <w:szCs w:val="17"/>
         </w:rPr>
       </w:pPr>
+      <w:proofErr w:type="gramStart"/>
       <w:r>
         <w:rPr>
           <w:rFonts w:ascii="Consolas" w:hAnsi="Consolas" w:cs="Courier New"/>
@@ -5430,6 +6746,7 @@
         </w:rPr>
         <w:t>{</w:t>
       </w:r>
+      <w:proofErr w:type="gramEnd"/>
     </w:p>
     <w:p>
       <w:pPr>
@@ -5553,7 +6870,17 @@
           <w:sz w:val="17"/>
           <w:szCs w:val="17"/>
         </w:rPr>
-        <w:t xml:space="preserve"> radius</w:t>
+        <w:t xml:space="preserve"> </w:t>
+      </w:r>
+      <w:proofErr w:type="gramStart"/>
+      <w:r>
+        <w:rPr>
+          <w:rFonts w:ascii="Consolas" w:hAnsi="Consolas" w:cs="Courier New"/>
+          <w:color w:val="000000"/>
+          <w:sz w:val="17"/>
+          <w:szCs w:val="17"/>
+        </w:rPr>
+        <w:t>radius</w:t>
       </w:r>
       <w:r>
         <w:rPr>
@@ -5564,6 +6891,7 @@
         </w:rPr>
         <w:t>;</w:t>
       </w:r>
+      <w:proofErr w:type="gramEnd"/>
     </w:p>
     <w:p>
       <w:pPr>
@@ -5600,6 +6928,7 @@
           <w:szCs w:val="17"/>
         </w:rPr>
       </w:pPr>
+      <w:proofErr w:type="gramStart"/>
       <w:r>
         <w:rPr>
           <w:rFonts w:ascii="Consolas" w:hAnsi="Consolas" w:cs="Courier New"/>
@@ -5617,6 +6946,7 @@
         </w:rPr>
         <w:t>}</w:t>
       </w:r>
+      <w:proofErr w:type="gramEnd"/>
     </w:p>
     <w:p>
       <w:r>
@@ -6890,7 +8220,16 @@
           <w:sz w:val="17"/>
           <w:szCs w:val="17"/>
         </w:rPr>
-        <w:t xml:space="preserve"> 8.</w:t>
+        <w:t xml:space="preserve"> 8</w:t>
+      </w:r>
+      <w:proofErr w:type="gramStart"/>
+      <w:r>
+        <w:rPr>
+          <w:rFonts w:ascii="Consolas" w:hAnsi="Consolas" w:cs="Courier New"/>
+          <w:sz w:val="17"/>
+          <w:szCs w:val="17"/>
+        </w:rPr>
+        <w:t>.</w:t>
       </w:r>
       <w:r>
         <w:rPr>
@@ -6919,6 +8258,7 @@
         </w:rPr>
         <w:t>break</w:t>
       </w:r>
+      <w:proofErr w:type="gramEnd"/>
       <w:r>
         <w:rPr>
           <w:rFonts w:ascii="Consolas" w:hAnsi="Consolas" w:cs="Courier New"/>
@@ -7085,7 +8425,16 @@
           <w:sz w:val="17"/>
           <w:szCs w:val="17"/>
         </w:rPr>
-        <w:t>10.</w:t>
+        <w:t>10</w:t>
+      </w:r>
+      <w:proofErr w:type="gramStart"/>
+      <w:r>
+        <w:rPr>
+          <w:rFonts w:ascii="Consolas" w:hAnsi="Consolas" w:cs="Courier New"/>
+          <w:sz w:val="17"/>
+          <w:szCs w:val="17"/>
+        </w:rPr>
+        <w:t>.</w:t>
       </w:r>
       <w:r>
         <w:rPr>
@@ -7114,6 +8463,7 @@
         </w:rPr>
         <w:t>break</w:t>
       </w:r>
+      <w:proofErr w:type="gramEnd"/>
       <w:r>
         <w:rPr>
           <w:rFonts w:ascii="Consolas" w:hAnsi="Consolas" w:cs="Courier New"/>
@@ -7297,7 +8647,11 @@
         <w:jc w:val="both"/>
       </w:pPr>
       <w:r>
-        <w:t>While this approach is more memory friendly than using triangle meshes, it does mean the entire scene needs to be reconstructed every frame. And as SDFs become more complex they require more computation time</w:t>
+        <w:t xml:space="preserve">While this approach is more memory friendly than using triangle meshes, it does mean the entire scene needs to be reconstructed every frame. And as SDFs become more complex they require more computation </w:t>
+      </w:r>
+      <w:proofErr w:type="gramStart"/>
+      <w:r>
+        <w:t>time</w:t>
       </w:r>
       <w:r>
         <w:t xml:space="preserve"> </w:t>
@@ -7305,6 +8659,7 @@
       <w:r>
         <w:t>.</w:t>
       </w:r>
+      <w:proofErr w:type="gramEnd"/>
     </w:p>
     <w:p>
       <w:r>
@@ -7762,7 +9117,16 @@
           <w:sz w:val="17"/>
           <w:szCs w:val="17"/>
         </w:rPr>
-        <w:t>6.</w:t>
+        <w:t>6</w:t>
+      </w:r>
+      <w:proofErr w:type="gramStart"/>
+      <w:r>
+        <w:rPr>
+          <w:rFonts w:ascii="Consolas" w:hAnsi="Consolas" w:cs="Courier New"/>
+          <w:sz w:val="17"/>
+          <w:szCs w:val="17"/>
+        </w:rPr>
+        <w:t>.</w:t>
       </w:r>
       <w:r>
         <w:rPr>
@@ -7789,7 +9153,17 @@
           <w:sz w:val="17"/>
           <w:szCs w:val="17"/>
         </w:rPr>
-        <w:t xml:space="preserve">minimum distance </w:t>
+        <w:t>minimum</w:t>
+      </w:r>
+      <w:proofErr w:type="gramEnd"/>
+      <w:r>
+        <w:rPr>
+          <w:rFonts w:ascii="Consolas" w:hAnsi="Consolas" w:cs="Courier New"/>
+          <w:color w:val="000000"/>
+          <w:sz w:val="17"/>
+          <w:szCs w:val="17"/>
+        </w:rPr>
+        <w:t xml:space="preserve"> distance </w:t>
       </w:r>
       <w:r>
         <w:rPr>
@@ -8214,9 +9588,11 @@
       <w:r>
         <w:t>“</w:t>
       </w:r>
+      <w:proofErr w:type="spellStart"/>
       <w:r>
         <w:t>Claybook</w:t>
       </w:r>
+      <w:proofErr w:type="spellEnd"/>
       <w:r>
         <w:t>”</w:t>
       </w:r>
@@ -8255,7 +9631,15 @@
         <w:t xml:space="preserve"> website</w:t>
       </w:r>
       <w:r>
-        <w:t xml:space="preserve"> “shadertoy”</w:t>
+        <w:t xml:space="preserve"> “</w:t>
+      </w:r>
+      <w:proofErr w:type="spellStart"/>
+      <w:r>
+        <w:t>shadertoy</w:t>
+      </w:r>
+      <w:proofErr w:type="spellEnd"/>
+      <w:r>
+        <w:t>”</w:t>
       </w:r>
       <w:r>
         <w:t xml:space="preserve"> </w:t>
@@ -8278,8 +9662,13 @@
         <w:t xml:space="preserve"> developed by </w:t>
       </w:r>
       <w:r>
-        <w:t>Inigo Quilez and Pol Jeremios</w:t>
-      </w:r>
+        <w:t xml:space="preserve">Inigo Quilez and Pol </w:t>
+      </w:r>
+      <w:proofErr w:type="spellStart"/>
+      <w:r>
+        <w:t>Jeremios</w:t>
+      </w:r>
+      <w:proofErr w:type="spellEnd"/>
       <w:r>
         <w:t xml:space="preserve"> is a tool used to teach and create demo scenes</w:t>
       </w:r>
@@ -8318,9 +9707,11 @@
       <w:r>
         <w:t>“</w:t>
       </w:r>
+      <w:proofErr w:type="spellStart"/>
       <w:r>
         <w:t>demoscene</w:t>
       </w:r>
+      <w:proofErr w:type="spellEnd"/>
       <w:r>
         <w:t>”</w:t>
       </w:r>
@@ -8370,7 +9761,15 @@
         <w:t>has</w:t>
       </w:r>
       <w:r>
-        <w:t xml:space="preserve"> embraced “shadertoy” and SDFs</w:t>
+        <w:t xml:space="preserve"> embraced “</w:t>
+      </w:r>
+      <w:proofErr w:type="spellStart"/>
+      <w:r>
+        <w:t>shadertoy</w:t>
+      </w:r>
+      <w:proofErr w:type="spellEnd"/>
+      <w:r>
+        <w:t>” and SDFs</w:t>
       </w:r>
       <w:r>
         <w:t xml:space="preserve"> </w:t>
@@ -8588,9 +9987,11 @@
       <w:r>
         <w:t>“</w:t>
       </w:r>
+      <w:proofErr w:type="spellStart"/>
       <w:r>
         <w:t>RenderDoc</w:t>
       </w:r>
+      <w:proofErr w:type="spellEnd"/>
       <w:r>
         <w:t>”</w:t>
       </w:r>
@@ -8713,13 +10114,21 @@
     </w:p>
     <w:p>
       <w:r>
-        <w:t>The “shadert</w:t>
+        <w:t>The “</w:t>
+      </w:r>
+      <w:proofErr w:type="spellStart"/>
+      <w:r>
+        <w:t>shadert</w:t>
       </w:r>
       <w:r>
         <w:t>o</w:t>
       </w:r>
       <w:r>
-        <w:t xml:space="preserve">y” website would </w:t>
+        <w:t>y</w:t>
+      </w:r>
+      <w:proofErr w:type="spellEnd"/>
+      <w:r>
+        <w:t xml:space="preserve">” website would </w:t>
       </w:r>
       <w:r>
         <w:t xml:space="preserve">require the least amount of work </w:t>
@@ -8766,7 +10175,15 @@
         <w:t>s</w:t>
       </w:r>
       <w:r>
-        <w:t xml:space="preserve"> of capturing frames and looking at the output, like with “RenderDoc”. </w:t>
+        <w:t xml:space="preserve"> of capturing frames and looking at the output, like with “</w:t>
+      </w:r>
+      <w:proofErr w:type="spellStart"/>
+      <w:r>
+        <w:t>RenderDoc</w:t>
+      </w:r>
+      <w:proofErr w:type="spellEnd"/>
+      <w:r>
+        <w:t xml:space="preserve">”. </w:t>
       </w:r>
     </w:p>
     <w:p>
@@ -8861,7 +10278,15 @@
         <w:t>Debugging will also be easier on the CPU</w:t>
       </w:r>
       <w:r>
-        <w:t>, definitely when it comes to acceleration structures as they don’t provide any visual output.</w:t>
+        <w:t xml:space="preserve">, </w:t>
+      </w:r>
+      <w:proofErr w:type="gramStart"/>
+      <w:r>
+        <w:t>definitely when</w:t>
+      </w:r>
+      <w:proofErr w:type="gramEnd"/>
+      <w:r>
+        <w:t xml:space="preserve"> it comes to acceleration structures as they don’t provide any visual output.</w:t>
       </w:r>
       <w:r>
         <w:t xml:space="preserve"> </w:t>
@@ -9223,8 +10648,20 @@
           <w:sz w:val="17"/>
           <w:szCs w:val="17"/>
         </w:rPr>
-        <w:t xml:space="preserve"> sdf</w:t>
-      </w:r>
+        <w:t xml:space="preserve"> </w:t>
+      </w:r>
+      <w:proofErr w:type="spellStart"/>
+      <w:proofErr w:type="gramStart"/>
+      <w:r>
+        <w:rPr>
+          <w:rFonts w:ascii="Consolas" w:hAnsi="Consolas" w:cs="Courier New"/>
+          <w:color w:val="000000"/>
+          <w:sz w:val="17"/>
+          <w:szCs w:val="17"/>
+        </w:rPr>
+        <w:t>sdf</w:t>
+      </w:r>
+      <w:proofErr w:type="spellEnd"/>
       <w:r>
         <w:rPr>
           <w:rFonts w:ascii="Consolas" w:hAnsi="Consolas" w:cs="Courier New"/>
@@ -9234,6 +10671,7 @@
         </w:rPr>
         <w:t>::</w:t>
       </w:r>
+      <w:proofErr w:type="gramEnd"/>
       <w:r>
         <w:rPr>
           <w:rFonts w:ascii="Consolas" w:hAnsi="Consolas" w:cs="Courier New"/>
@@ -9252,6 +10690,7 @@
         </w:rPr>
         <w:t>::</w:t>
       </w:r>
+      <w:proofErr w:type="spellStart"/>
       <w:r>
         <w:rPr>
           <w:rFonts w:ascii="Consolas" w:hAnsi="Consolas" w:cs="Courier New"/>
@@ -9261,6 +10700,7 @@
         </w:rPr>
         <w:t>GetDistance</w:t>
       </w:r>
+      <w:proofErr w:type="spellEnd"/>
       <w:r>
         <w:rPr>
           <w:rFonts w:ascii="Consolas" w:hAnsi="Consolas" w:cs="Courier New"/>
@@ -9270,6 +10710,7 @@
         </w:rPr>
         <w:t>(</w:t>
       </w:r>
+      <w:proofErr w:type="spellStart"/>
       <w:r>
         <w:rPr>
           <w:rFonts w:ascii="Consolas" w:hAnsi="Consolas" w:cs="Courier New"/>
@@ -9279,6 +10720,7 @@
         </w:rPr>
         <w:t>glm</w:t>
       </w:r>
+      <w:proofErr w:type="spellEnd"/>
       <w:r>
         <w:rPr>
           <w:rFonts w:ascii="Consolas" w:hAnsi="Consolas" w:cs="Courier New"/>
@@ -9375,7 +10817,16 @@
           <w:sz w:val="17"/>
           <w:szCs w:val="17"/>
         </w:rPr>
-        <w:t xml:space="preserve"> 2.</w:t>
+        <w:t xml:space="preserve"> </w:t>
+      </w:r>
+      <w:proofErr w:type="gramStart"/>
+      <w:r>
+        <w:rPr>
+          <w:rFonts w:ascii="Consolas" w:hAnsi="Consolas" w:cs="Courier New"/>
+          <w:sz w:val="17"/>
+          <w:szCs w:val="17"/>
+        </w:rPr>
+        <w:t>2.</w:t>
       </w:r>
       <w:r>
         <w:rPr>
@@ -9395,6 +10846,7 @@
         </w:rPr>
         <w:t>{</w:t>
       </w:r>
+      <w:proofErr w:type="gramEnd"/>
     </w:p>
     <w:p>
       <w:pPr>
@@ -9482,8 +10934,20 @@
           <w:sz w:val="17"/>
           <w:szCs w:val="17"/>
         </w:rPr>
-        <w:t xml:space="preserve"> earlyOutDistance</w:t>
-      </w:r>
+        <w:t xml:space="preserve"> </w:t>
+      </w:r>
+      <w:proofErr w:type="spellStart"/>
+      <w:proofErr w:type="gramStart"/>
+      <w:r>
+        <w:rPr>
+          <w:rFonts w:ascii="Consolas" w:hAnsi="Consolas" w:cs="Courier New"/>
+          <w:color w:val="000000"/>
+          <w:sz w:val="17"/>
+          <w:szCs w:val="17"/>
+        </w:rPr>
+        <w:t>earlyOutDistance</w:t>
+      </w:r>
+      <w:proofErr w:type="spellEnd"/>
       <w:r>
         <w:rPr>
           <w:rFonts w:ascii="Consolas" w:hAnsi="Consolas" w:cs="Courier New"/>
@@ -9502,6 +10966,7 @@
         </w:rPr>
         <w:t xml:space="preserve"> </w:t>
       </w:r>
+      <w:proofErr w:type="spellStart"/>
       <w:r>
         <w:rPr>
           <w:rFonts w:ascii="Consolas" w:hAnsi="Consolas" w:cs="Courier New"/>
@@ -9511,6 +10976,8 @@
         </w:rPr>
         <w:t>EarlyOutTest</w:t>
       </w:r>
+      <w:proofErr w:type="spellEnd"/>
+      <w:proofErr w:type="gramEnd"/>
       <w:r>
         <w:rPr>
           <w:rFonts w:ascii="Consolas" w:hAnsi="Consolas" w:cs="Courier New"/>
@@ -9636,14 +11103,25 @@
         </w:rPr>
         <w:t>(</w:t>
       </w:r>
-      <w:r>
-        <w:rPr>
-          <w:rFonts w:ascii="Consolas" w:hAnsi="Consolas" w:cs="Courier New"/>
-          <w:color w:val="000000"/>
-          <w:sz w:val="17"/>
-          <w:szCs w:val="17"/>
-        </w:rPr>
-        <w:t xml:space="preserve">earlyOutDistance </w:t>
+      <w:proofErr w:type="spellStart"/>
+      <w:r>
+        <w:rPr>
+          <w:rFonts w:ascii="Consolas" w:hAnsi="Consolas" w:cs="Courier New"/>
+          <w:color w:val="000000"/>
+          <w:sz w:val="17"/>
+          <w:szCs w:val="17"/>
+        </w:rPr>
+        <w:t>earlyOutDistance</w:t>
+      </w:r>
+      <w:proofErr w:type="spellEnd"/>
+      <w:r>
+        <w:rPr>
+          <w:rFonts w:ascii="Consolas" w:hAnsi="Consolas" w:cs="Courier New"/>
+          <w:color w:val="000000"/>
+          <w:sz w:val="17"/>
+          <w:szCs w:val="17"/>
+        </w:rPr>
+        <w:t xml:space="preserve"> </w:t>
       </w:r>
       <w:r>
         <w:rPr>
@@ -9723,7 +11201,16 @@
           <w:sz w:val="17"/>
           <w:szCs w:val="17"/>
         </w:rPr>
-        <w:t xml:space="preserve"> 5.</w:t>
+        <w:t xml:space="preserve"> </w:t>
+      </w:r>
+      <w:proofErr w:type="gramStart"/>
+      <w:r>
+        <w:rPr>
+          <w:rFonts w:ascii="Consolas" w:hAnsi="Consolas" w:cs="Courier New"/>
+          <w:sz w:val="17"/>
+          <w:szCs w:val="17"/>
+        </w:rPr>
+        <w:t>5.</w:t>
       </w:r>
       <w:r>
         <w:rPr>
@@ -9743,6 +11230,7 @@
         </w:rPr>
         <w:t>{</w:t>
       </w:r>
+      <w:proofErr w:type="gramEnd"/>
     </w:p>
     <w:p>
       <w:pPr>
@@ -9785,7 +11273,16 @@
           <w:sz w:val="17"/>
           <w:szCs w:val="17"/>
         </w:rPr>
-        <w:t xml:space="preserve"> 6.</w:t>
+        <w:t xml:space="preserve"> 6</w:t>
+      </w:r>
+      <w:proofErr w:type="gramStart"/>
+      <w:r>
+        <w:rPr>
+          <w:rFonts w:ascii="Consolas" w:hAnsi="Consolas" w:cs="Courier New"/>
+          <w:sz w:val="17"/>
+          <w:szCs w:val="17"/>
+        </w:rPr>
+        <w:t>.</w:t>
       </w:r>
       <w:r>
         <w:rPr>
@@ -9814,15 +11311,28 @@
         </w:rPr>
         <w:t>return</w:t>
       </w:r>
-      <w:r>
-        <w:rPr>
-          <w:rFonts w:ascii="Consolas" w:hAnsi="Consolas" w:cs="Courier New"/>
-          <w:color w:val="000000"/>
-          <w:sz w:val="17"/>
-          <w:szCs w:val="17"/>
-        </w:rPr>
-        <w:t xml:space="preserve"> earlyOutDistance</w:t>
-      </w:r>
+      <w:proofErr w:type="gramEnd"/>
+      <w:r>
+        <w:rPr>
+          <w:rFonts w:ascii="Consolas" w:hAnsi="Consolas" w:cs="Courier New"/>
+          <w:color w:val="000000"/>
+          <w:sz w:val="17"/>
+          <w:szCs w:val="17"/>
+        </w:rPr>
+        <w:t xml:space="preserve"> </w:t>
+      </w:r>
+      <w:proofErr w:type="spellStart"/>
+      <w:proofErr w:type="gramStart"/>
+      <w:r>
+        <w:rPr>
+          <w:rFonts w:ascii="Consolas" w:hAnsi="Consolas" w:cs="Courier New"/>
+          <w:color w:val="000000"/>
+          <w:sz w:val="17"/>
+          <w:szCs w:val="17"/>
+        </w:rPr>
+        <w:t>earlyOutDistance</w:t>
+      </w:r>
+      <w:proofErr w:type="spellEnd"/>
       <w:r>
         <w:rPr>
           <w:rFonts w:ascii="Consolas" w:hAnsi="Consolas" w:cs="Courier New"/>
@@ -9832,6 +11342,7 @@
         </w:rPr>
         <w:t>;</w:t>
       </w:r>
+      <w:proofErr w:type="gramEnd"/>
     </w:p>
     <w:p>
       <w:pPr>
@@ -9874,7 +11385,16 @@
           <w:sz w:val="17"/>
           <w:szCs w:val="17"/>
         </w:rPr>
-        <w:t xml:space="preserve"> 7.</w:t>
+        <w:t xml:space="preserve"> </w:t>
+      </w:r>
+      <w:proofErr w:type="gramStart"/>
+      <w:r>
+        <w:rPr>
+          <w:rFonts w:ascii="Consolas" w:hAnsi="Consolas" w:cs="Courier New"/>
+          <w:sz w:val="17"/>
+          <w:szCs w:val="17"/>
+        </w:rPr>
+        <w:t>7.</w:t>
       </w:r>
       <w:r>
         <w:rPr>
@@ -9894,6 +11414,7 @@
         </w:rPr>
         <w:t>}</w:t>
       </w:r>
+      <w:proofErr w:type="gramEnd"/>
     </w:p>
     <w:p>
       <w:pPr>
@@ -9938,6 +11459,7 @@
         </w:rPr>
         <w:t xml:space="preserve"> 8</w:t>
       </w:r>
+      <w:proofErr w:type="gramStart"/>
       <w:r>
         <w:rPr>
           <w:rFonts w:ascii="Consolas" w:hAnsi="Consolas" w:cs="Courier New"/>
@@ -9963,15 +11485,17 @@
         </w:rPr>
         <w:t>return</w:t>
       </w:r>
-      <w:r>
-        <w:rPr>
-          <w:rFonts w:ascii="Consolas" w:hAnsi="Consolas" w:cs="Courier New"/>
-          <w:color w:val="000000"/>
-          <w:sz w:val="17"/>
-          <w:szCs w:val="17"/>
-        </w:rPr>
-        <w:t xml:space="preserve"> </w:t>
-      </w:r>
+      <w:proofErr w:type="gramEnd"/>
+      <w:r>
+        <w:rPr>
+          <w:rFonts w:ascii="Consolas" w:hAnsi="Consolas" w:cs="Courier New"/>
+          <w:color w:val="000000"/>
+          <w:sz w:val="17"/>
+          <w:szCs w:val="17"/>
+        </w:rPr>
+        <w:t xml:space="preserve"> </w:t>
+      </w:r>
+      <w:proofErr w:type="spellStart"/>
       <w:r>
         <w:rPr>
           <w:rFonts w:ascii="Consolas" w:hAnsi="Consolas" w:cs="Courier New"/>
@@ -9981,6 +11505,7 @@
         </w:rPr>
         <w:t>GetDistanceUnoptimized</w:t>
       </w:r>
+      <w:proofErr w:type="spellEnd"/>
       <w:r>
         <w:rPr>
           <w:rFonts w:ascii="Consolas" w:hAnsi="Consolas" w:cs="Courier New"/>
@@ -9999,6 +11524,7 @@
         </w:rPr>
         <w:t>point</w:t>
       </w:r>
+      <w:proofErr w:type="gramStart"/>
       <w:r>
         <w:rPr>
           <w:rFonts w:ascii="Consolas" w:hAnsi="Consolas" w:cs="Courier New"/>
@@ -10008,6 +11534,7 @@
         </w:rPr>
         <w:t>);</w:t>
       </w:r>
+      <w:proofErr w:type="gramEnd"/>
     </w:p>
     <w:p>
       <w:pPr>
@@ -10051,7 +11578,16 @@
           <w:sz w:val="17"/>
           <w:szCs w:val="17"/>
         </w:rPr>
-        <w:t xml:space="preserve"> 9.</w:t>
+        <w:t xml:space="preserve"> </w:t>
+      </w:r>
+      <w:proofErr w:type="gramStart"/>
+      <w:r>
+        <w:rPr>
+          <w:rFonts w:ascii="Consolas" w:hAnsi="Consolas" w:cs="Courier New"/>
+          <w:sz w:val="17"/>
+          <w:szCs w:val="17"/>
+        </w:rPr>
+        <w:t>9.</w:t>
       </w:r>
       <w:r>
         <w:rPr>
@@ -10071,6 +11607,7 @@
         </w:rPr>
         <w:t>}</w:t>
       </w:r>
+      <w:proofErr w:type="gramEnd"/>
     </w:p>
     <w:p>
       <w:pPr>
@@ -10155,7 +11692,15 @@
         <w:t>out</w:t>
       </w:r>
       <w:r>
-        <w:t xml:space="preserve"> hugely outweigh those extra calculations when actually approaching and hitting an object.</w:t>
+        <w:t xml:space="preserve"> hugely outweigh those extra calculations when </w:t>
+      </w:r>
+      <w:proofErr w:type="gramStart"/>
+      <w:r>
+        <w:t>actually approaching</w:t>
+      </w:r>
+      <w:proofErr w:type="gramEnd"/>
+      <w:r>
+        <w:t xml:space="preserve"> and hitting an object.</w:t>
       </w:r>
     </w:p>
     <w:p>
@@ -10352,8 +11897,20 @@
           <w:sz w:val="17"/>
           <w:szCs w:val="17"/>
         </w:rPr>
-        <w:t xml:space="preserve"> newDistanceValue</w:t>
-      </w:r>
+        <w:t xml:space="preserve"> </w:t>
+      </w:r>
+      <w:proofErr w:type="spellStart"/>
+      <w:proofErr w:type="gramStart"/>
+      <w:r>
+        <w:rPr>
+          <w:rFonts w:ascii="Consolas" w:hAnsi="Consolas" w:cs="Courier New"/>
+          <w:color w:val="000000"/>
+          <w:sz w:val="17"/>
+          <w:szCs w:val="17"/>
+        </w:rPr>
+        <w:t>newDistanceValue</w:t>
+      </w:r>
+      <w:proofErr w:type="spellEnd"/>
       <w:r>
         <w:rPr>
           <w:rFonts w:ascii="Consolas" w:hAnsi="Consolas" w:cs="Courier New"/>
@@ -10370,8 +11927,19 @@
           <w:sz w:val="17"/>
           <w:szCs w:val="17"/>
         </w:rPr>
-        <w:t xml:space="preserve"> glm</w:t>
-      </w:r>
+        <w:t xml:space="preserve"> </w:t>
+      </w:r>
+      <w:proofErr w:type="spellStart"/>
+      <w:r>
+        <w:rPr>
+          <w:rFonts w:ascii="Consolas" w:hAnsi="Consolas" w:cs="Courier New"/>
+          <w:color w:val="000000"/>
+          <w:sz w:val="17"/>
+          <w:szCs w:val="17"/>
+        </w:rPr>
+        <w:t>glm</w:t>
+      </w:r>
+      <w:proofErr w:type="spellEnd"/>
       <w:r>
         <w:rPr>
           <w:rFonts w:ascii="Consolas" w:hAnsi="Consolas" w:cs="Courier New"/>
@@ -10381,6 +11949,7 @@
         </w:rPr>
         <w:t>::</w:t>
       </w:r>
+      <w:proofErr w:type="gramEnd"/>
       <w:r>
         <w:rPr>
           <w:rFonts w:ascii="Consolas" w:hAnsi="Consolas" w:cs="Courier New"/>
@@ -10399,14 +11968,25 @@
         </w:rPr>
         <w:t>(</w:t>
       </w:r>
-      <w:r>
-        <w:rPr>
-          <w:rFonts w:ascii="Consolas" w:hAnsi="Consolas" w:cs="Courier New"/>
-          <w:color w:val="000000"/>
-          <w:sz w:val="17"/>
-          <w:szCs w:val="17"/>
-        </w:rPr>
-        <w:t xml:space="preserve">closestPoint </w:t>
+      <w:proofErr w:type="spellStart"/>
+      <w:r>
+        <w:rPr>
+          <w:rFonts w:ascii="Consolas" w:hAnsi="Consolas" w:cs="Courier New"/>
+          <w:color w:val="000000"/>
+          <w:sz w:val="17"/>
+          <w:szCs w:val="17"/>
+        </w:rPr>
+        <w:t>closestPoint</w:t>
+      </w:r>
+      <w:proofErr w:type="spellEnd"/>
+      <w:r>
+        <w:rPr>
+          <w:rFonts w:ascii="Consolas" w:hAnsi="Consolas" w:cs="Courier New"/>
+          <w:color w:val="000000"/>
+          <w:sz w:val="17"/>
+          <w:szCs w:val="17"/>
+        </w:rPr>
+        <w:t xml:space="preserve"> </w:t>
       </w:r>
       <w:r>
         <w:rPr>
@@ -10460,7 +12040,27 @@
           <w:sz w:val="17"/>
           <w:szCs w:val="17"/>
         </w:rPr>
-        <w:t xml:space="preserve"> minDistance </w:t>
+        <w:t xml:space="preserve"> </w:t>
+      </w:r>
+      <w:proofErr w:type="spellStart"/>
+      <w:r>
+        <w:rPr>
+          <w:rFonts w:ascii="Consolas" w:hAnsi="Consolas" w:cs="Courier New"/>
+          <w:color w:val="000000"/>
+          <w:sz w:val="17"/>
+          <w:szCs w:val="17"/>
+        </w:rPr>
+        <w:t>minDistance</w:t>
+      </w:r>
+      <w:proofErr w:type="spellEnd"/>
+      <w:r>
+        <w:rPr>
+          <w:rFonts w:ascii="Consolas" w:hAnsi="Consolas" w:cs="Courier New"/>
+          <w:color w:val="000000"/>
+          <w:sz w:val="17"/>
+          <w:szCs w:val="17"/>
+        </w:rPr>
+        <w:t xml:space="preserve"> </w:t>
       </w:r>
       <w:r>
         <w:rPr>
@@ -10977,7 +12577,27 @@
           <w:sz w:val="17"/>
           <w:szCs w:val="17"/>
         </w:rPr>
-        <w:t xml:space="preserve"> wall has reached the surface </w:t>
+        <w:t xml:space="preserve"> </w:t>
+      </w:r>
+      <w:proofErr w:type="gramStart"/>
+      <w:r>
+        <w:rPr>
+          <w:rFonts w:ascii="Consolas" w:hAnsi="Consolas" w:cs="Courier New"/>
+          <w:color w:val="000000"/>
+          <w:sz w:val="17"/>
+          <w:szCs w:val="17"/>
+        </w:rPr>
+        <w:t>wall</w:t>
+      </w:r>
+      <w:proofErr w:type="gramEnd"/>
+      <w:r>
+        <w:rPr>
+          <w:rFonts w:ascii="Consolas" w:hAnsi="Consolas" w:cs="Courier New"/>
+          <w:color w:val="000000"/>
+          <w:sz w:val="17"/>
+          <w:szCs w:val="17"/>
+        </w:rPr>
+        <w:t xml:space="preserve"> has reached the surface </w:t>
       </w:r>
       <w:r>
         <w:rPr>
@@ -11199,7 +12819,16 @@
           <w:sz w:val="17"/>
           <w:szCs w:val="17"/>
         </w:rPr>
-        <w:t xml:space="preserve"> 8.</w:t>
+        <w:t xml:space="preserve"> 8</w:t>
+      </w:r>
+      <w:proofErr w:type="gramStart"/>
+      <w:r>
+        <w:rPr>
+          <w:rFonts w:ascii="Consolas" w:hAnsi="Consolas" w:cs="Courier New"/>
+          <w:sz w:val="17"/>
+          <w:szCs w:val="17"/>
+        </w:rPr>
+        <w:t>.</w:t>
       </w:r>
       <w:r>
         <w:rPr>
@@ -11218,7 +12847,17 @@
           <w:szCs w:val="17"/>
         </w:rPr>
         <w:tab/>
-        <w:t xml:space="preserve">generate a wall </w:t>
+        <w:t>generate</w:t>
+      </w:r>
+      <w:proofErr w:type="gramEnd"/>
+      <w:r>
+        <w:rPr>
+          <w:rFonts w:ascii="Consolas" w:hAnsi="Consolas" w:cs="Courier New"/>
+          <w:color w:val="000000"/>
+          <w:sz w:val="17"/>
+          <w:szCs w:val="17"/>
+        </w:rPr>
+        <w:t xml:space="preserve"> a wall </w:t>
       </w:r>
       <w:r>
         <w:rPr>
@@ -11361,7 +13000,16 @@
           <w:sz w:val="17"/>
           <w:szCs w:val="17"/>
         </w:rPr>
-        <w:t xml:space="preserve"> 9.</w:t>
+        <w:t xml:space="preserve"> 9</w:t>
+      </w:r>
+      <w:proofErr w:type="gramStart"/>
+      <w:r>
+        <w:rPr>
+          <w:rFonts w:ascii="Consolas" w:hAnsi="Consolas" w:cs="Courier New"/>
+          <w:sz w:val="17"/>
+          <w:szCs w:val="17"/>
+        </w:rPr>
+        <w:t>.</w:t>
       </w:r>
       <w:r>
         <w:rPr>
@@ -11390,6 +13038,7 @@
         </w:rPr>
         <w:t>for</w:t>
       </w:r>
+      <w:proofErr w:type="gramEnd"/>
       <w:r>
         <w:rPr>
           <w:rFonts w:ascii="Consolas" w:hAnsi="Consolas" w:cs="Courier New"/>
@@ -11487,8 +13136,19 @@
           <w:sz w:val="17"/>
           <w:szCs w:val="17"/>
         </w:rPr>
-        <w:t xml:space="preserve"> distance to sdf</w:t>
-      </w:r>
+        <w:t xml:space="preserve"> distance to </w:t>
+      </w:r>
+      <w:proofErr w:type="spellStart"/>
+      <w:r>
+        <w:rPr>
+          <w:rFonts w:ascii="Consolas" w:hAnsi="Consolas" w:cs="Courier New"/>
+          <w:color w:val="000000"/>
+          <w:sz w:val="17"/>
+          <w:szCs w:val="17"/>
+        </w:rPr>
+        <w:t>sdf</w:t>
+      </w:r>
+      <w:proofErr w:type="spellEnd"/>
     </w:p>
     <w:p>
       <w:pPr>
@@ -11584,7 +13244,16 @@
           <w:sz w:val="17"/>
           <w:szCs w:val="17"/>
         </w:rPr>
-        <w:t>12.</w:t>
+        <w:t>12</w:t>
+      </w:r>
+      <w:proofErr w:type="gramStart"/>
+      <w:r>
+        <w:rPr>
+          <w:rFonts w:ascii="Consolas" w:hAnsi="Consolas" w:cs="Courier New"/>
+          <w:sz w:val="17"/>
+          <w:szCs w:val="17"/>
+        </w:rPr>
+        <w:t>.</w:t>
       </w:r>
       <w:r>
         <w:rPr>
@@ -11613,6 +13282,7 @@
         </w:rPr>
         <w:t>if</w:t>
       </w:r>
+      <w:proofErr w:type="gramEnd"/>
       <w:r>
         <w:rPr>
           <w:rFonts w:ascii="Consolas" w:hAnsi="Consolas" w:cs="Courier New"/>
@@ -11772,7 +13442,16 @@
           <w:sz w:val="17"/>
           <w:szCs w:val="17"/>
         </w:rPr>
-        <w:t>14.</w:t>
+        <w:t>14</w:t>
+      </w:r>
+      <w:proofErr w:type="gramStart"/>
+      <w:r>
+        <w:rPr>
+          <w:rFonts w:ascii="Consolas" w:hAnsi="Consolas" w:cs="Courier New"/>
+          <w:sz w:val="17"/>
+          <w:szCs w:val="17"/>
+        </w:rPr>
+        <w:t>.</w:t>
       </w:r>
       <w:r>
         <w:rPr>
@@ -11801,6 +13480,7 @@
         </w:rPr>
         <w:t>if</w:t>
       </w:r>
+      <w:proofErr w:type="gramEnd"/>
       <w:r>
         <w:rPr>
           <w:rFonts w:ascii="Consolas" w:hAnsi="Consolas" w:cs="Courier New"/>
@@ -11916,7 +13596,17 @@
           <w:sz w:val="17"/>
           <w:szCs w:val="17"/>
         </w:rPr>
-        <w:t xml:space="preserve"> point </w:t>
+        <w:t xml:space="preserve"> </w:t>
+      </w:r>
+      <w:proofErr w:type="gramStart"/>
+      <w:r>
+        <w:rPr>
+          <w:rFonts w:ascii="Consolas" w:hAnsi="Consolas" w:cs="Courier New"/>
+          <w:color w:val="000000"/>
+          <w:sz w:val="17"/>
+          <w:szCs w:val="17"/>
+        </w:rPr>
+        <w:t xml:space="preserve">point </w:t>
       </w:r>
       <w:r>
         <w:rPr>
@@ -11925,7 +13615,17 @@
           <w:sz w:val="17"/>
           <w:szCs w:val="17"/>
         </w:rPr>
-        <w:t>//new minimum was found</w:t>
+        <w:t>//</w:t>
+      </w:r>
+      <w:proofErr w:type="gramEnd"/>
+      <w:r>
+        <w:rPr>
+          <w:rFonts w:ascii="Consolas" w:hAnsi="Consolas" w:cs="Courier New"/>
+          <w:color w:val="880000"/>
+          <w:sz w:val="17"/>
+          <w:szCs w:val="17"/>
+        </w:rPr>
+        <w:t>new minimum was found</w:t>
       </w:r>
     </w:p>
     <w:p>
@@ -12269,7 +13969,16 @@
           <w:sz w:val="17"/>
           <w:szCs w:val="17"/>
         </w:rPr>
-        <w:t xml:space="preserve">2. </w:t>
+        <w:t>2</w:t>
+      </w:r>
+      <w:proofErr w:type="gramStart"/>
+      <w:r>
+        <w:rPr>
+          <w:rFonts w:ascii="Consolas" w:hAnsi="Consolas" w:cs="Courier New"/>
+          <w:sz w:val="17"/>
+          <w:szCs w:val="17"/>
+        </w:rPr>
+        <w:t xml:space="preserve">. </w:t>
       </w:r>
       <w:r>
         <w:rPr>
@@ -12289,14 +13998,25 @@
         </w:rPr>
         <w:t>if</w:t>
       </w:r>
-      <w:r>
-        <w:rPr>
-          <w:rFonts w:ascii="Consolas" w:hAnsi="Consolas" w:cs="Courier New"/>
-          <w:color w:val="000000"/>
-          <w:sz w:val="17"/>
-          <w:szCs w:val="17"/>
-        </w:rPr>
-        <w:t xml:space="preserve"> boxExtent</w:t>
+      <w:proofErr w:type="gramEnd"/>
+      <w:r>
+        <w:rPr>
+          <w:rFonts w:ascii="Consolas" w:hAnsi="Consolas" w:cs="Courier New"/>
+          <w:color w:val="000000"/>
+          <w:sz w:val="17"/>
+          <w:szCs w:val="17"/>
+        </w:rPr>
+        <w:t xml:space="preserve"> </w:t>
+      </w:r>
+      <w:proofErr w:type="spellStart"/>
+      <w:r>
+        <w:rPr>
+          <w:rFonts w:ascii="Consolas" w:hAnsi="Consolas" w:cs="Courier New"/>
+          <w:color w:val="000000"/>
+          <w:sz w:val="17"/>
+          <w:szCs w:val="17"/>
+        </w:rPr>
+        <w:t>boxExtent</w:t>
       </w:r>
       <w:r>
         <w:rPr>
@@ -12314,7 +14034,17 @@
           <w:sz w:val="17"/>
           <w:szCs w:val="17"/>
         </w:rPr>
-        <w:t xml:space="preserve">x </w:t>
+        <w:t>x</w:t>
+      </w:r>
+      <w:proofErr w:type="spellEnd"/>
+      <w:r>
+        <w:rPr>
+          <w:rFonts w:ascii="Consolas" w:hAnsi="Consolas" w:cs="Courier New"/>
+          <w:color w:val="000000"/>
+          <w:sz w:val="17"/>
+          <w:szCs w:val="17"/>
+        </w:rPr>
+        <w:t xml:space="preserve"> </w:t>
       </w:r>
       <w:r>
         <w:rPr>
@@ -12343,6 +14073,7 @@
         </w:rPr>
         <w:t>(</w:t>
       </w:r>
+      <w:proofErr w:type="spellStart"/>
       <w:r>
         <w:rPr>
           <w:rFonts w:ascii="Consolas" w:hAnsi="Consolas" w:cs="Courier New"/>
@@ -12370,6 +14101,7 @@
         </w:rPr>
         <w:t>x</w:t>
       </w:r>
+      <w:proofErr w:type="spellEnd"/>
       <w:r>
         <w:rPr>
           <w:rFonts w:ascii="Consolas" w:hAnsi="Consolas" w:cs="Courier New"/>
@@ -12440,6 +14172,15 @@
           <w:szCs w:val="17"/>
         </w:rPr>
         <w:tab/>
+      </w:r>
+      <w:proofErr w:type="spellStart"/>
+      <w:r>
+        <w:rPr>
+          <w:rFonts w:ascii="Consolas" w:hAnsi="Consolas" w:cs="Courier New"/>
+          <w:color w:val="000000"/>
+          <w:sz w:val="17"/>
+          <w:szCs w:val="17"/>
+        </w:rPr>
         <w:t>boxExtent</w:t>
       </w:r>
       <w:r>
@@ -12458,7 +14199,17 @@
           <w:sz w:val="17"/>
           <w:szCs w:val="17"/>
         </w:rPr>
-        <w:t xml:space="preserve">x </w:t>
+        <w:t>x</w:t>
+      </w:r>
+      <w:proofErr w:type="spellEnd"/>
+      <w:r>
+        <w:rPr>
+          <w:rFonts w:ascii="Consolas" w:hAnsi="Consolas" w:cs="Courier New"/>
+          <w:color w:val="000000"/>
+          <w:sz w:val="17"/>
+          <w:szCs w:val="17"/>
+        </w:rPr>
+        <w:t xml:space="preserve"> </w:t>
       </w:r>
       <w:r>
         <w:rPr>
@@ -12487,6 +14238,7 @@
         </w:rPr>
         <w:t>(</w:t>
       </w:r>
+      <w:proofErr w:type="spellStart"/>
       <w:r>
         <w:rPr>
           <w:rFonts w:ascii="Consolas" w:hAnsi="Consolas" w:cs="Courier New"/>
@@ -12514,6 +14266,8 @@
         </w:rPr>
         <w:t>x</w:t>
       </w:r>
+      <w:proofErr w:type="spellEnd"/>
+      <w:proofErr w:type="gramStart"/>
       <w:r>
         <w:rPr>
           <w:rFonts w:ascii="Consolas" w:hAnsi="Consolas" w:cs="Courier New"/>
@@ -12523,6 +14277,7 @@
         </w:rPr>
         <w:t>);</w:t>
       </w:r>
+      <w:proofErr w:type="gramEnd"/>
     </w:p>
     <w:p>
       <w:pPr>
@@ -12591,7 +14346,17 @@
           <w:sz w:val="17"/>
           <w:szCs w:val="17"/>
         </w:rPr>
-        <w:t xml:space="preserve"> boxExtent</w:t>
+        <w:t xml:space="preserve"> </w:t>
+      </w:r>
+      <w:proofErr w:type="spellStart"/>
+      <w:r>
+        <w:rPr>
+          <w:rFonts w:ascii="Consolas" w:hAnsi="Consolas" w:cs="Courier New"/>
+          <w:color w:val="000000"/>
+          <w:sz w:val="17"/>
+          <w:szCs w:val="17"/>
+        </w:rPr>
+        <w:t>boxExtent</w:t>
       </w:r>
       <w:r>
         <w:rPr>
@@ -12609,7 +14374,17 @@
           <w:sz w:val="17"/>
           <w:szCs w:val="17"/>
         </w:rPr>
-        <w:t xml:space="preserve">y </w:t>
+        <w:t>y</w:t>
+      </w:r>
+      <w:proofErr w:type="spellEnd"/>
+      <w:r>
+        <w:rPr>
+          <w:rFonts w:ascii="Consolas" w:hAnsi="Consolas" w:cs="Courier New"/>
+          <w:color w:val="000000"/>
+          <w:sz w:val="17"/>
+          <w:szCs w:val="17"/>
+        </w:rPr>
+        <w:t xml:space="preserve"> </w:t>
       </w:r>
       <w:r>
         <w:rPr>
@@ -12638,6 +14413,8 @@
         </w:rPr>
         <w:t>(</w:t>
       </w:r>
+      <w:proofErr w:type="spellStart"/>
+      <w:proofErr w:type="gramStart"/>
       <w:r>
         <w:rPr>
           <w:rFonts w:ascii="Consolas" w:hAnsi="Consolas" w:cs="Courier New"/>
@@ -12665,6 +14442,8 @@
         </w:rPr>
         <w:t>y</w:t>
       </w:r>
+      <w:proofErr w:type="spellEnd"/>
+      <w:proofErr w:type="gramEnd"/>
       <w:r>
         <w:rPr>
           <w:rFonts w:ascii="Consolas" w:hAnsi="Consolas" w:cs="Courier New"/>
@@ -12735,6 +14514,15 @@
           <w:szCs w:val="17"/>
         </w:rPr>
         <w:tab/>
+      </w:r>
+      <w:proofErr w:type="spellStart"/>
+      <w:r>
+        <w:rPr>
+          <w:rFonts w:ascii="Consolas" w:hAnsi="Consolas" w:cs="Courier New"/>
+          <w:color w:val="000000"/>
+          <w:sz w:val="17"/>
+          <w:szCs w:val="17"/>
+        </w:rPr>
         <w:t>boxExtent</w:t>
       </w:r>
       <w:r>
@@ -12753,7 +14541,17 @@
           <w:sz w:val="17"/>
           <w:szCs w:val="17"/>
         </w:rPr>
-        <w:t xml:space="preserve">y </w:t>
+        <w:t>y</w:t>
+      </w:r>
+      <w:proofErr w:type="spellEnd"/>
+      <w:r>
+        <w:rPr>
+          <w:rFonts w:ascii="Consolas" w:hAnsi="Consolas" w:cs="Courier New"/>
+          <w:color w:val="000000"/>
+          <w:sz w:val="17"/>
+          <w:szCs w:val="17"/>
+        </w:rPr>
+        <w:t xml:space="preserve"> </w:t>
       </w:r>
       <w:r>
         <w:rPr>
@@ -12782,6 +14580,8 @@
         </w:rPr>
         <w:t>(</w:t>
       </w:r>
+      <w:proofErr w:type="spellStart"/>
+      <w:proofErr w:type="gramStart"/>
       <w:r>
         <w:rPr>
           <w:rFonts w:ascii="Consolas" w:hAnsi="Consolas" w:cs="Courier New"/>
@@ -12809,6 +14609,8 @@
         </w:rPr>
         <w:t>y</w:t>
       </w:r>
+      <w:proofErr w:type="spellEnd"/>
+      <w:proofErr w:type="gramEnd"/>
       <w:r>
         <w:rPr>
           <w:rFonts w:ascii="Consolas" w:hAnsi="Consolas" w:cs="Courier New"/>
@@ -12860,7 +14662,16 @@
           <w:sz w:val="17"/>
           <w:szCs w:val="17"/>
         </w:rPr>
-        <w:t xml:space="preserve">6. </w:t>
+        <w:t>6</w:t>
+      </w:r>
+      <w:proofErr w:type="gramStart"/>
+      <w:r>
+        <w:rPr>
+          <w:rFonts w:ascii="Consolas" w:hAnsi="Consolas" w:cs="Courier New"/>
+          <w:sz w:val="17"/>
+          <w:szCs w:val="17"/>
+        </w:rPr>
+        <w:t xml:space="preserve">. </w:t>
       </w:r>
       <w:r>
         <w:rPr>
@@ -12879,14 +14690,25 @@
         </w:rPr>
         <w:t>if</w:t>
       </w:r>
-      <w:r>
-        <w:rPr>
-          <w:rFonts w:ascii="Consolas" w:hAnsi="Consolas" w:cs="Courier New"/>
-          <w:color w:val="000000"/>
-          <w:sz w:val="17"/>
-          <w:szCs w:val="17"/>
-        </w:rPr>
-        <w:t xml:space="preserve"> boxExtent</w:t>
+      <w:proofErr w:type="gramEnd"/>
+      <w:r>
+        <w:rPr>
+          <w:rFonts w:ascii="Consolas" w:hAnsi="Consolas" w:cs="Courier New"/>
+          <w:color w:val="000000"/>
+          <w:sz w:val="17"/>
+          <w:szCs w:val="17"/>
+        </w:rPr>
+        <w:t xml:space="preserve"> </w:t>
+      </w:r>
+      <w:proofErr w:type="spellStart"/>
+      <w:r>
+        <w:rPr>
+          <w:rFonts w:ascii="Consolas" w:hAnsi="Consolas" w:cs="Courier New"/>
+          <w:color w:val="000000"/>
+          <w:sz w:val="17"/>
+          <w:szCs w:val="17"/>
+        </w:rPr>
+        <w:t>boxExtent</w:t>
       </w:r>
       <w:r>
         <w:rPr>
@@ -12904,7 +14726,17 @@
           <w:sz w:val="17"/>
           <w:szCs w:val="17"/>
         </w:rPr>
-        <w:t xml:space="preserve">z </w:t>
+        <w:t>z</w:t>
+      </w:r>
+      <w:proofErr w:type="spellEnd"/>
+      <w:r>
+        <w:rPr>
+          <w:rFonts w:ascii="Consolas" w:hAnsi="Consolas" w:cs="Courier New"/>
+          <w:color w:val="000000"/>
+          <w:sz w:val="17"/>
+          <w:szCs w:val="17"/>
+        </w:rPr>
+        <w:t xml:space="preserve"> </w:t>
       </w:r>
       <w:r>
         <w:rPr>
@@ -12933,6 +14765,8 @@
         </w:rPr>
         <w:t>(</w:t>
       </w:r>
+      <w:proofErr w:type="spellStart"/>
+      <w:proofErr w:type="gramStart"/>
       <w:r>
         <w:rPr>
           <w:rFonts w:ascii="Consolas" w:hAnsi="Consolas" w:cs="Courier New"/>
@@ -12960,6 +14794,8 @@
         </w:rPr>
         <w:t>z</w:t>
       </w:r>
+      <w:proofErr w:type="spellEnd"/>
+      <w:proofErr w:type="gramEnd"/>
       <w:r>
         <w:rPr>
           <w:rFonts w:ascii="Consolas" w:hAnsi="Consolas" w:cs="Courier New"/>
@@ -13030,6 +14866,15 @@
           <w:szCs w:val="17"/>
         </w:rPr>
         <w:tab/>
+      </w:r>
+      <w:proofErr w:type="spellStart"/>
+      <w:r>
+        <w:rPr>
+          <w:rFonts w:ascii="Consolas" w:hAnsi="Consolas" w:cs="Courier New"/>
+          <w:color w:val="000000"/>
+          <w:sz w:val="17"/>
+          <w:szCs w:val="17"/>
+        </w:rPr>
         <w:t>boxExtent</w:t>
       </w:r>
       <w:r>
@@ -13048,7 +14893,17 @@
           <w:sz w:val="17"/>
           <w:szCs w:val="17"/>
         </w:rPr>
-        <w:t xml:space="preserve">z </w:t>
+        <w:t>z</w:t>
+      </w:r>
+      <w:proofErr w:type="spellEnd"/>
+      <w:r>
+        <w:rPr>
+          <w:rFonts w:ascii="Consolas" w:hAnsi="Consolas" w:cs="Courier New"/>
+          <w:color w:val="000000"/>
+          <w:sz w:val="17"/>
+          <w:szCs w:val="17"/>
+        </w:rPr>
+        <w:t xml:space="preserve"> </w:t>
       </w:r>
       <w:r>
         <w:rPr>
@@ -13077,6 +14932,8 @@
         </w:rPr>
         <w:t>(</w:t>
       </w:r>
+      <w:proofErr w:type="spellStart"/>
+      <w:proofErr w:type="gramStart"/>
       <w:r>
         <w:rPr>
           <w:rFonts w:ascii="Consolas" w:hAnsi="Consolas" w:cs="Courier New"/>
@@ -13104,6 +14961,8 @@
         </w:rPr>
         <w:t>z</w:t>
       </w:r>
+      <w:proofErr w:type="spellEnd"/>
+      <w:proofErr w:type="gramEnd"/>
       <w:r>
         <w:rPr>
           <w:rFonts w:ascii="Consolas" w:hAnsi="Consolas" w:cs="Courier New"/>
@@ -13127,10 +14986,7 @@
         <w:t>Below you can find the formula used for the distance of a box</w:t>
       </w:r>
       <w:r>
-        <w:t xml:space="preserve"> </w:t>
-      </w:r>
-      <w:r>
-        <w:t>(at origin (0,0,0))</w:t>
+        <w:t xml:space="preserve"> (at origin (0,0,0))</w:t>
       </w:r>
       <w:r>
         <w:t>.</w:t>
@@ -13195,8 +15051,20 @@
           <w:sz w:val="17"/>
           <w:szCs w:val="17"/>
         </w:rPr>
-        <w:t xml:space="preserve"> sdf</w:t>
-      </w:r>
+        <w:t xml:space="preserve"> </w:t>
+      </w:r>
+      <w:proofErr w:type="spellStart"/>
+      <w:proofErr w:type="gramStart"/>
+      <w:r>
+        <w:rPr>
+          <w:rFonts w:ascii="Consolas" w:hAnsi="Consolas" w:cs="Courier New"/>
+          <w:color w:val="000000"/>
+          <w:sz w:val="17"/>
+          <w:szCs w:val="17"/>
+        </w:rPr>
+        <w:t>sdf</w:t>
+      </w:r>
+      <w:proofErr w:type="spellEnd"/>
       <w:r>
         <w:rPr>
           <w:rFonts w:ascii="Consolas" w:hAnsi="Consolas" w:cs="Courier New"/>
@@ -13206,6 +15074,7 @@
         </w:rPr>
         <w:t>::</w:t>
       </w:r>
+      <w:proofErr w:type="gramEnd"/>
       <w:r>
         <w:rPr>
           <w:rFonts w:ascii="Consolas" w:hAnsi="Consolas" w:cs="Courier New"/>
@@ -13224,6 +15093,7 @@
         </w:rPr>
         <w:t>::</w:t>
       </w:r>
+      <w:proofErr w:type="spellStart"/>
       <w:r>
         <w:rPr>
           <w:rFonts w:ascii="Consolas" w:hAnsi="Consolas" w:cs="Courier New"/>
@@ -13233,6 +15103,7 @@
         </w:rPr>
         <w:t>EarlyOutTest</w:t>
       </w:r>
+      <w:proofErr w:type="spellEnd"/>
       <w:r>
         <w:rPr>
           <w:rFonts w:ascii="Consolas" w:hAnsi="Consolas" w:cs="Courier New"/>
@@ -13242,6 +15113,7 @@
         </w:rPr>
         <w:t>(</w:t>
       </w:r>
+      <w:proofErr w:type="spellStart"/>
       <w:r>
         <w:rPr>
           <w:rFonts w:ascii="Consolas" w:hAnsi="Consolas" w:cs="Courier New"/>
@@ -13251,6 +15123,7 @@
         </w:rPr>
         <w:t>glm</w:t>
       </w:r>
+      <w:proofErr w:type="spellEnd"/>
       <w:r>
         <w:rPr>
           <w:rFonts w:ascii="Consolas" w:hAnsi="Consolas" w:cs="Courier New"/>
@@ -13341,6 +15214,7 @@
           <w:szCs w:val="17"/>
         </w:rPr>
       </w:pPr>
+      <w:proofErr w:type="gramStart"/>
       <w:r>
         <w:rPr>
           <w:rFonts w:ascii="Consolas" w:hAnsi="Consolas" w:cs="Courier New"/>
@@ -13358,6 +15232,7 @@
         </w:rPr>
         <w:t>{</w:t>
       </w:r>
+      <w:proofErr w:type="gramEnd"/>
     </w:p>
     <w:p>
       <w:pPr>
@@ -13436,7 +15311,17 @@
           <w:sz w:val="17"/>
           <w:szCs w:val="17"/>
         </w:rPr>
-        <w:t xml:space="preserve"> q</w:t>
+        <w:t xml:space="preserve"> </w:t>
+      </w:r>
+      <w:proofErr w:type="gramStart"/>
+      <w:r>
+        <w:rPr>
+          <w:rFonts w:ascii="Consolas" w:hAnsi="Consolas" w:cs="Courier New"/>
+          <w:color w:val="000000"/>
+          <w:sz w:val="17"/>
+          <w:szCs w:val="17"/>
+        </w:rPr>
+        <w:t>q</w:t>
       </w:r>
       <w:r>
         <w:rPr>
@@ -13456,6 +15341,7 @@
         </w:rPr>
         <w:t xml:space="preserve"> abs</w:t>
       </w:r>
+      <w:proofErr w:type="gramEnd"/>
       <w:r>
         <w:rPr>
           <w:rFonts w:ascii="Consolas" w:hAnsi="Consolas" w:cs="Courier New"/>
@@ -13508,8 +15394,19 @@
           <w:sz w:val="17"/>
           <w:szCs w:val="17"/>
         </w:rPr>
-        <w:t xml:space="preserve"> boxExtent</w:t>
-      </w:r>
+        <w:t xml:space="preserve"> </w:t>
+      </w:r>
+      <w:proofErr w:type="spellStart"/>
+      <w:r>
+        <w:rPr>
+          <w:rFonts w:ascii="Consolas" w:hAnsi="Consolas" w:cs="Courier New"/>
+          <w:color w:val="000000"/>
+          <w:sz w:val="17"/>
+          <w:szCs w:val="17"/>
+        </w:rPr>
+        <w:t>boxExtent</w:t>
+      </w:r>
+      <w:proofErr w:type="spellEnd"/>
       <w:r>
         <w:rPr>
           <w:rFonts w:ascii="Consolas" w:hAnsi="Consolas" w:cs="Courier New"/>
@@ -13570,7 +15467,16 @@
           <w:sz w:val="17"/>
           <w:szCs w:val="17"/>
         </w:rPr>
-        <w:t xml:space="preserve">4. </w:t>
+        <w:t>4</w:t>
+      </w:r>
+      <w:proofErr w:type="gramStart"/>
+      <w:r>
+        <w:rPr>
+          <w:rFonts w:ascii="Consolas" w:hAnsi="Consolas" w:cs="Courier New"/>
+          <w:sz w:val="17"/>
+          <w:szCs w:val="17"/>
+        </w:rPr>
+        <w:t xml:space="preserve">. </w:t>
       </w:r>
       <w:r>
         <w:rPr>
@@ -13590,14 +15496,25 @@
         </w:rPr>
         <w:t>return</w:t>
       </w:r>
-      <w:r>
-        <w:rPr>
-          <w:rFonts w:ascii="Consolas" w:hAnsi="Consolas" w:cs="Courier New"/>
-          <w:color w:val="000000"/>
-          <w:sz w:val="17"/>
-          <w:szCs w:val="17"/>
-        </w:rPr>
-        <w:t xml:space="preserve"> length</w:t>
+      <w:proofErr w:type="gramEnd"/>
+      <w:r>
+        <w:rPr>
+          <w:rFonts w:ascii="Consolas" w:hAnsi="Consolas" w:cs="Courier New"/>
+          <w:color w:val="000000"/>
+          <w:sz w:val="17"/>
+          <w:szCs w:val="17"/>
+        </w:rPr>
+        <w:t xml:space="preserve"> </w:t>
+      </w:r>
+      <w:proofErr w:type="gramStart"/>
+      <w:r>
+        <w:rPr>
+          <w:rFonts w:ascii="Consolas" w:hAnsi="Consolas" w:cs="Courier New"/>
+          <w:color w:val="000000"/>
+          <w:sz w:val="17"/>
+          <w:szCs w:val="17"/>
+        </w:rPr>
+        <w:t>length</w:t>
       </w:r>
       <w:r>
         <w:rPr>
@@ -13608,6 +15525,7 @@
         </w:rPr>
         <w:t>(</w:t>
       </w:r>
+      <w:proofErr w:type="gramEnd"/>
       <w:r>
         <w:rPr>
           <w:rFonts w:ascii="Consolas" w:hAnsi="Consolas" w:cs="Courier New"/>
@@ -13725,6 +15643,7 @@
         </w:rPr>
         <w:t>(</w:t>
       </w:r>
+      <w:proofErr w:type="spellStart"/>
       <w:r>
         <w:rPr>
           <w:rFonts w:ascii="Consolas" w:hAnsi="Consolas" w:cs="Courier New"/>
@@ -13752,6 +15671,7 @@
         </w:rPr>
         <w:t>x</w:t>
       </w:r>
+      <w:proofErr w:type="spellEnd"/>
       <w:r>
         <w:rPr>
           <w:rFonts w:ascii="Consolas" w:hAnsi="Consolas" w:cs="Courier New"/>
@@ -13779,6 +15699,7 @@
         </w:rPr>
         <w:t>(</w:t>
       </w:r>
+      <w:proofErr w:type="spellStart"/>
       <w:r>
         <w:rPr>
           <w:rFonts w:ascii="Consolas" w:hAnsi="Consolas" w:cs="Courier New"/>
@@ -13806,6 +15727,7 @@
         </w:rPr>
         <w:t>y</w:t>
       </w:r>
+      <w:proofErr w:type="spellEnd"/>
       <w:r>
         <w:rPr>
           <w:rFonts w:ascii="Consolas" w:hAnsi="Consolas" w:cs="Courier New"/>
@@ -13822,7 +15744,17 @@
           <w:sz w:val="17"/>
           <w:szCs w:val="17"/>
         </w:rPr>
-        <w:t xml:space="preserve"> q</w:t>
+        <w:t xml:space="preserve"> </w:t>
+      </w:r>
+      <w:proofErr w:type="spellStart"/>
+      <w:r>
+        <w:rPr>
+          <w:rFonts w:ascii="Consolas" w:hAnsi="Consolas" w:cs="Courier New"/>
+          <w:color w:val="000000"/>
+          <w:sz w:val="17"/>
+          <w:szCs w:val="17"/>
+        </w:rPr>
+        <w:t>q</w:t>
       </w:r>
       <w:r>
         <w:rPr>
@@ -13842,6 +15774,7 @@
         </w:rPr>
         <w:t>z</w:t>
       </w:r>
+      <w:proofErr w:type="spellEnd"/>
       <w:r>
         <w:rPr>
           <w:rFonts w:ascii="Consolas" w:hAnsi="Consolas" w:cs="Courier New"/>
@@ -13915,6 +15848,7 @@
           <w:szCs w:val="17"/>
         </w:rPr>
       </w:pPr>
+      <w:proofErr w:type="gramStart"/>
       <w:r>
         <w:rPr>
           <w:rFonts w:ascii="Consolas" w:hAnsi="Consolas" w:cs="Courier New"/>
@@ -13932,6 +15866,7 @@
         </w:rPr>
         <w:t>}</w:t>
       </w:r>
+      <w:proofErr w:type="gramEnd"/>
     </w:p>
     <w:p>
       <w:pPr>
@@ -14194,8 +16129,20 @@
           <w:sz w:val="17"/>
           <w:szCs w:val="17"/>
         </w:rPr>
-        <w:t xml:space="preserve"> nextRadius</w:t>
-      </w:r>
+        <w:t xml:space="preserve"> </w:t>
+      </w:r>
+      <w:proofErr w:type="spellStart"/>
+      <w:proofErr w:type="gramStart"/>
+      <w:r>
+        <w:rPr>
+          <w:rFonts w:ascii="Consolas" w:hAnsi="Consolas" w:cs="Courier New"/>
+          <w:color w:val="000000"/>
+          <w:sz w:val="17"/>
+          <w:szCs w:val="17"/>
+        </w:rPr>
+        <w:t>nextRadius</w:t>
+      </w:r>
+      <w:proofErr w:type="spellEnd"/>
       <w:r>
         <w:rPr>
           <w:rFonts w:ascii="Consolas" w:hAnsi="Consolas" w:cs="Courier New"/>
@@ -14212,8 +16159,19 @@
           <w:sz w:val="17"/>
           <w:szCs w:val="17"/>
         </w:rPr>
-        <w:t xml:space="preserve"> glm</w:t>
-      </w:r>
+        <w:t xml:space="preserve"> </w:t>
+      </w:r>
+      <w:proofErr w:type="spellStart"/>
+      <w:r>
+        <w:rPr>
+          <w:rFonts w:ascii="Consolas" w:hAnsi="Consolas" w:cs="Courier New"/>
+          <w:color w:val="000000"/>
+          <w:sz w:val="17"/>
+          <w:szCs w:val="17"/>
+        </w:rPr>
+        <w:t>glm</w:t>
+      </w:r>
+      <w:proofErr w:type="spellEnd"/>
       <w:r>
         <w:rPr>
           <w:rFonts w:ascii="Consolas" w:hAnsi="Consolas" w:cs="Courier New"/>
@@ -14223,6 +16181,7 @@
         </w:rPr>
         <w:t>::</w:t>
       </w:r>
+      <w:proofErr w:type="gramEnd"/>
       <w:r>
         <w:rPr>
           <w:rFonts w:ascii="Consolas" w:hAnsi="Consolas" w:cs="Courier New"/>
@@ -14241,6 +16200,7 @@
         </w:rPr>
         <w:t>(</w:t>
       </w:r>
+      <w:proofErr w:type="spellStart"/>
       <w:r>
         <w:rPr>
           <w:rFonts w:ascii="Consolas" w:hAnsi="Consolas" w:cs="Courier New"/>
@@ -14250,6 +16210,7 @@
         </w:rPr>
         <w:t>closestPoint</w:t>
       </w:r>
+      <w:proofErr w:type="spellEnd"/>
       <w:r>
         <w:rPr>
           <w:rFonts w:ascii="Consolas" w:hAnsi="Consolas" w:cs="Courier New"/>
@@ -14284,7 +16245,27 @@
           <w:sz w:val="17"/>
           <w:szCs w:val="17"/>
         </w:rPr>
-        <w:t xml:space="preserve"> minimumDistance </w:t>
+        <w:t xml:space="preserve"> </w:t>
+      </w:r>
+      <w:proofErr w:type="spellStart"/>
+      <w:r>
+        <w:rPr>
+          <w:rFonts w:ascii="Consolas" w:hAnsi="Consolas" w:cs="Courier New"/>
+          <w:color w:val="000000"/>
+          <w:sz w:val="17"/>
+          <w:szCs w:val="17"/>
+        </w:rPr>
+        <w:t>minimumDistance</w:t>
+      </w:r>
+      <w:proofErr w:type="spellEnd"/>
+      <w:r>
+        <w:rPr>
+          <w:rFonts w:ascii="Consolas" w:hAnsi="Consolas" w:cs="Courier New"/>
+          <w:color w:val="000000"/>
+          <w:sz w:val="17"/>
+          <w:szCs w:val="17"/>
+        </w:rPr>
+        <w:t xml:space="preserve"> </w:t>
       </w:r>
       <w:r>
         <w:rPr>
@@ -14313,22 +16294,13 @@
         <w:t xml:space="preserve">by decreasing the radius every time. </w:t>
       </w:r>
       <w:r>
-        <w:t xml:space="preserve">Once one of the points </w:t>
-      </w:r>
-      <w:r>
-        <w:t xml:space="preserve">on the sphere </w:t>
-      </w:r>
-      <w:r>
-        <w:t xml:space="preserve">has a distance value smaller than a certain threshold (0.001), we consider the point to have reached the </w:t>
+        <w:t xml:space="preserve">Once one of the points on the sphere has a distance value smaller than a certain threshold (0.001), we consider the point to have reached the </w:t>
       </w:r>
       <w:r>
         <w:t>surface and</w:t>
       </w:r>
       <w:r>
-        <w:t xml:space="preserve"> consider it the furthest possible distance from the origin (0,0,0) in the cartesian coordinate system to the surface area.</w:t>
-      </w:r>
-      <w:r>
-        <w:t xml:space="preserve"> We can then calculate the length of the vector representing this point and use it to construct a sphere</w:t>
+        <w:t xml:space="preserve"> consider it the furthest possible distance from the origin (0,0,0) in the cartesian coordinate system to the surface area. We can then calculate the length of the vector representing this point and use it to construct a sphere</w:t>
       </w:r>
       <w:r>
         <w:t xml:space="preserve"> SDF acting as a form of early out</w:t>
@@ -14458,7 +16430,16 @@
           <w:sz w:val="17"/>
           <w:szCs w:val="17"/>
         </w:rPr>
-        <w:t xml:space="preserve"> 2. </w:t>
+        <w:t xml:space="preserve"> 2</w:t>
+      </w:r>
+      <w:proofErr w:type="gramStart"/>
+      <w:r>
+        <w:rPr>
+          <w:rFonts w:ascii="Consolas" w:hAnsi="Consolas" w:cs="Courier New"/>
+          <w:sz w:val="17"/>
+          <w:szCs w:val="17"/>
+        </w:rPr>
+        <w:t xml:space="preserve">. </w:t>
       </w:r>
       <w:r>
         <w:rPr>
@@ -14468,7 +16449,17 @@
           <w:szCs w:val="17"/>
         </w:rPr>
         <w:tab/>
-        <w:t xml:space="preserve">generate sphere points </w:t>
+        <w:t>generate</w:t>
+      </w:r>
+      <w:proofErr w:type="gramEnd"/>
+      <w:r>
+        <w:rPr>
+          <w:rFonts w:ascii="Consolas" w:hAnsi="Consolas" w:cs="Courier New"/>
+          <w:color w:val="000000"/>
+          <w:sz w:val="17"/>
+          <w:szCs w:val="17"/>
+        </w:rPr>
+        <w:t xml:space="preserve"> sphere points </w:t>
       </w:r>
       <w:r>
         <w:rPr>
@@ -14583,7 +16574,16 @@
           <w:sz w:val="17"/>
           <w:szCs w:val="17"/>
         </w:rPr>
-        <w:t xml:space="preserve"> 4. </w:t>
+        <w:t xml:space="preserve"> 4</w:t>
+      </w:r>
+      <w:proofErr w:type="gramStart"/>
+      <w:r>
+        <w:rPr>
+          <w:rFonts w:ascii="Consolas" w:hAnsi="Consolas" w:cs="Courier New"/>
+          <w:sz w:val="17"/>
+          <w:szCs w:val="17"/>
+        </w:rPr>
+        <w:t xml:space="preserve">. </w:t>
       </w:r>
       <w:r>
         <w:rPr>
@@ -14603,6 +16603,7 @@
         </w:rPr>
         <w:t>for</w:t>
       </w:r>
+      <w:proofErr w:type="gramEnd"/>
       <w:r>
         <w:rPr>
           <w:rFonts w:ascii="Consolas" w:hAnsi="Consolas" w:cs="Courier New"/>
@@ -15209,7 +17210,16 @@
           <w:sz w:val="17"/>
           <w:szCs w:val="17"/>
         </w:rPr>
-        <w:t xml:space="preserve">11. </w:t>
+        <w:t>11</w:t>
+      </w:r>
+      <w:proofErr w:type="gramStart"/>
+      <w:r>
+        <w:rPr>
+          <w:rFonts w:ascii="Consolas" w:hAnsi="Consolas" w:cs="Courier New"/>
+          <w:sz w:val="17"/>
+          <w:szCs w:val="17"/>
+        </w:rPr>
+        <w:t xml:space="preserve">. </w:t>
       </w:r>
       <w:r>
         <w:rPr>
@@ -15219,7 +17229,17 @@
           <w:szCs w:val="17"/>
         </w:rPr>
         <w:tab/>
-        <w:t xml:space="preserve">calculate </w:t>
+        <w:t>calculate</w:t>
+      </w:r>
+      <w:proofErr w:type="gramEnd"/>
+      <w:r>
+        <w:rPr>
+          <w:rFonts w:ascii="Consolas" w:hAnsi="Consolas" w:cs="Courier New"/>
+          <w:color w:val="000000"/>
+          <w:sz w:val="17"/>
+          <w:szCs w:val="17"/>
+        </w:rPr>
+        <w:t xml:space="preserve"> </w:t>
       </w:r>
       <w:r>
         <w:rPr>
@@ -15237,7 +17257,27 @@
           <w:sz w:val="17"/>
           <w:szCs w:val="17"/>
         </w:rPr>
-        <w:t xml:space="preserve"> store the nextRadius </w:t>
+        <w:t xml:space="preserve"> store the </w:t>
+      </w:r>
+      <w:proofErr w:type="spellStart"/>
+      <w:r>
+        <w:rPr>
+          <w:rFonts w:ascii="Consolas" w:hAnsi="Consolas" w:cs="Courier New"/>
+          <w:color w:val="000000"/>
+          <w:sz w:val="17"/>
+          <w:szCs w:val="17"/>
+        </w:rPr>
+        <w:t>nextRadius</w:t>
+      </w:r>
+      <w:proofErr w:type="spellEnd"/>
+      <w:r>
+        <w:rPr>
+          <w:rFonts w:ascii="Consolas" w:hAnsi="Consolas" w:cs="Courier New"/>
+          <w:color w:val="000000"/>
+          <w:sz w:val="17"/>
+          <w:szCs w:val="17"/>
+        </w:rPr>
+        <w:t xml:space="preserve"> </w:t>
       </w:r>
       <w:r>
         <w:rPr>
@@ -15328,8 +17368,20 @@
           <w:sz w:val="17"/>
           <w:szCs w:val="17"/>
         </w:rPr>
-        <w:t xml:space="preserve"> glm</w:t>
-      </w:r>
+        <w:t xml:space="preserve"> </w:t>
+      </w:r>
+      <w:proofErr w:type="spellStart"/>
+      <w:proofErr w:type="gramStart"/>
+      <w:r>
+        <w:rPr>
+          <w:rFonts w:ascii="Consolas" w:hAnsi="Consolas" w:cs="Courier New"/>
+          <w:color w:val="000000"/>
+          <w:sz w:val="17"/>
+          <w:szCs w:val="17"/>
+        </w:rPr>
+        <w:t>glm</w:t>
+      </w:r>
+      <w:proofErr w:type="spellEnd"/>
       <w:r>
         <w:rPr>
           <w:rFonts w:ascii="Consolas" w:hAnsi="Consolas" w:cs="Courier New"/>
@@ -15339,6 +17391,7 @@
         </w:rPr>
         <w:t>::</w:t>
       </w:r>
+      <w:proofErr w:type="gramEnd"/>
       <w:r>
         <w:rPr>
           <w:rFonts w:ascii="Consolas" w:hAnsi="Consolas" w:cs="Courier New"/>
@@ -15357,6 +17410,7 @@
         </w:rPr>
         <w:t>(</w:t>
       </w:r>
+      <w:proofErr w:type="spellStart"/>
       <w:r>
         <w:rPr>
           <w:rFonts w:ascii="Consolas" w:hAnsi="Consolas" w:cs="Courier New"/>
@@ -15366,6 +17420,7 @@
         </w:rPr>
         <w:t>surfacePoint</w:t>
       </w:r>
+      <w:proofErr w:type="spellEnd"/>
       <w:r>
         <w:rPr>
           <w:rFonts w:ascii="Consolas" w:hAnsi="Consolas" w:cs="Courier New"/>
@@ -15463,8 +17518,20 @@
           <w:sz w:val="17"/>
           <w:szCs w:val="17"/>
         </w:rPr>
-        <w:t xml:space="preserve"> sdf</w:t>
-      </w:r>
+        <w:t xml:space="preserve"> </w:t>
+      </w:r>
+      <w:proofErr w:type="spellStart"/>
+      <w:proofErr w:type="gramStart"/>
+      <w:r>
+        <w:rPr>
+          <w:rFonts w:ascii="Consolas" w:hAnsi="Consolas" w:cs="Courier New"/>
+          <w:color w:val="000000"/>
+          <w:sz w:val="17"/>
+          <w:szCs w:val="17"/>
+        </w:rPr>
+        <w:t>sdf</w:t>
+      </w:r>
+      <w:proofErr w:type="spellEnd"/>
       <w:r>
         <w:rPr>
           <w:rFonts w:ascii="Consolas" w:hAnsi="Consolas" w:cs="Courier New"/>
@@ -15474,6 +17541,7 @@
         </w:rPr>
         <w:t>::</w:t>
       </w:r>
+      <w:proofErr w:type="gramEnd"/>
       <w:r>
         <w:rPr>
           <w:rFonts w:ascii="Consolas" w:hAnsi="Consolas" w:cs="Courier New"/>
@@ -15492,6 +17560,7 @@
         </w:rPr>
         <w:t>::</w:t>
       </w:r>
+      <w:proofErr w:type="spellStart"/>
       <w:r>
         <w:rPr>
           <w:rFonts w:ascii="Consolas" w:hAnsi="Consolas" w:cs="Courier New"/>
@@ -15501,6 +17570,7 @@
         </w:rPr>
         <w:t>EarlyOutTest</w:t>
       </w:r>
+      <w:proofErr w:type="spellEnd"/>
       <w:r>
         <w:rPr>
           <w:rFonts w:ascii="Consolas" w:hAnsi="Consolas" w:cs="Courier New"/>
@@ -15510,6 +17580,7 @@
         </w:rPr>
         <w:t>(</w:t>
       </w:r>
+      <w:proofErr w:type="spellStart"/>
       <w:r>
         <w:rPr>
           <w:rFonts w:ascii="Consolas" w:hAnsi="Consolas" w:cs="Courier New"/>
@@ -15519,6 +17590,7 @@
         </w:rPr>
         <w:t>glm</w:t>
       </w:r>
+      <w:proofErr w:type="spellEnd"/>
       <w:r>
         <w:rPr>
           <w:rFonts w:ascii="Consolas" w:hAnsi="Consolas" w:cs="Courier New"/>
@@ -15609,6 +17681,7 @@
           <w:szCs w:val="17"/>
         </w:rPr>
       </w:pPr>
+      <w:proofErr w:type="gramStart"/>
       <w:r>
         <w:rPr>
           <w:rFonts w:ascii="Consolas" w:hAnsi="Consolas" w:cs="Courier New"/>
@@ -15626,6 +17699,7 @@
         </w:rPr>
         <w:t>{</w:t>
       </w:r>
+      <w:proofErr w:type="gramEnd"/>
     </w:p>
     <w:p>
       <w:pPr>
@@ -15749,7 +17823,17 @@
           <w:sz w:val="17"/>
           <w:szCs w:val="17"/>
         </w:rPr>
-        <w:t xml:space="preserve"> radius</w:t>
+        <w:t xml:space="preserve"> </w:t>
+      </w:r>
+      <w:proofErr w:type="gramStart"/>
+      <w:r>
+        <w:rPr>
+          <w:rFonts w:ascii="Consolas" w:hAnsi="Consolas" w:cs="Courier New"/>
+          <w:color w:val="000000"/>
+          <w:sz w:val="17"/>
+          <w:szCs w:val="17"/>
+        </w:rPr>
+        <w:t>radius</w:t>
       </w:r>
       <w:r>
         <w:rPr>
@@ -15760,6 +17844,7 @@
         </w:rPr>
         <w:t>;</w:t>
       </w:r>
+      <w:proofErr w:type="gramEnd"/>
     </w:p>
     <w:p>
       <w:pPr>
@@ -15796,6 +17881,7 @@
           <w:szCs w:val="17"/>
         </w:rPr>
       </w:pPr>
+      <w:proofErr w:type="gramStart"/>
       <w:r>
         <w:rPr>
           <w:rFonts w:ascii="Consolas" w:hAnsi="Consolas" w:cs="Courier New"/>
@@ -15813,6 +17899,7 @@
         </w:rPr>
         <w:t>}</w:t>
       </w:r>
+      <w:proofErr w:type="gramEnd"/>
       <w:r>
         <w:rPr>
           <w:rFonts w:ascii="Consolas" w:hAnsi="Consolas" w:cs="Courier New"/>
@@ -15847,7 +17934,15 @@
     </w:p>
     <w:p>
       <w:r>
-        <w:t>Due to the nature of the sphere if the shape it encloses has a peak distance on the y-axis and is very slim in the xz-plane it</w:t>
+        <w:t xml:space="preserve">Due to the nature of the sphere if the shape it encloses has a peak distance on the y-axis and is very slim in the </w:t>
+      </w:r>
+      <w:proofErr w:type="spellStart"/>
+      <w:r>
+        <w:t>xz</w:t>
+      </w:r>
+      <w:proofErr w:type="spellEnd"/>
+      <w:r>
+        <w:t>-plane it</w:t>
       </w:r>
       <w:r>
         <w:t xml:space="preserve">, </w:t>
@@ -16206,7 +18301,27 @@
           <w:color w:val="auto"/>
           <w:highlight w:val="yellow"/>
         </w:rPr>
-        <w:t xml:space="preserve"> is sometimes standalone, sometimes incorporated in the conclusion. It looks at the shortcomings of the study, alternative strategies, and what could be the next course of action in the research field. </w:t>
+        <w:t xml:space="preserve"> is sometimes standalone, sometimes incorporated in </w:t>
+      </w:r>
+      <w:proofErr w:type="gramStart"/>
+      <w:r>
+        <w:rPr>
+          <w:rStyle w:val="SubtleEmphasis"/>
+          <w:b/>
+          <w:color w:val="auto"/>
+          <w:highlight w:val="yellow"/>
+        </w:rPr>
+        <w:t>the conclusion</w:t>
+      </w:r>
+      <w:proofErr w:type="gramEnd"/>
+      <w:r>
+        <w:rPr>
+          <w:rStyle w:val="SubtleEmphasis"/>
+          <w:b/>
+          <w:color w:val="auto"/>
+          <w:highlight w:val="yellow"/>
+        </w:rPr>
+        <w:t xml:space="preserve">. It looks at the shortcomings of the study, alternative strategies, and what could be the next course of action in the research field. </w:t>
       </w:r>
       <w:r>
         <w:rPr>
@@ -17023,6 +19138,11 @@
     <w:p>
       <w:pPr>
         <w:jc w:val="both"/>
+        <w:rPr>
+          <w:rStyle w:val="SubtleEmphasis"/>
+          <w:b/>
+          <w:color w:val="auto"/>
+        </w:rPr>
       </w:pPr>
       <w:r>
         <w:rPr>
@@ -17031,8 +19151,9 @@
           <w:color w:val="auto"/>
           <w:highlight w:val="yellow"/>
         </w:rPr>
-        <w:t xml:space="preserve">In many cases, there are items that were developed for a research paper that can’t go into the actual paper in full. Things suc as code, art pieces, output of statistical analysis, questionnaires, … In this </w:t>
-      </w:r>
+        <w:t xml:space="preserve">In many cases, there are items that were developed for a research paper that can’t go into the actual paper in full. Things </w:t>
+      </w:r>
+      <w:proofErr w:type="spellStart"/>
       <w:r>
         <w:rPr>
           <w:rStyle w:val="SubtleEmphasis"/>
@@ -17040,8 +19161,9 @@
           <w:color w:val="auto"/>
           <w:highlight w:val="yellow"/>
         </w:rPr>
-        <w:t>section</w:t>
-      </w:r>
+        <w:t>suc</w:t>
+      </w:r>
+      <w:proofErr w:type="spellEnd"/>
       <w:r>
         <w:rPr>
           <w:rStyle w:val="SubtleEmphasis"/>
@@ -17049,7 +19171,45 @@
           <w:color w:val="auto"/>
           <w:highlight w:val="yellow"/>
         </w:rPr>
-        <w:t>, you can present these elements; use the first page to list and number the items, then paste them sequentially. If some items are too large, you can store them online, and link to them. Common practice is to keep those links active at least one year after the publication of the thesis.</w:t>
+        <w:t xml:space="preserve"> as code, art pieces, output of statistical analysis, questionnaires, … In this </w:t>
+      </w:r>
+      <w:r>
+        <w:rPr>
+          <w:rStyle w:val="SubtleEmphasis"/>
+          <w:b/>
+          <w:color w:val="auto"/>
+          <w:highlight w:val="yellow"/>
+        </w:rPr>
+        <w:t>section</w:t>
+      </w:r>
+      <w:r>
+        <w:rPr>
+          <w:rStyle w:val="SubtleEmphasis"/>
+          <w:b/>
+          <w:color w:val="auto"/>
+          <w:highlight w:val="yellow"/>
+        </w:rPr>
+        <w:t xml:space="preserve">, you can present these elements; use the first page to list and number the items, then paste them sequentially. If some items are too large, you can store them online, and </w:t>
+      </w:r>
+      <w:proofErr w:type="gramStart"/>
+      <w:r>
+        <w:rPr>
+          <w:rStyle w:val="SubtleEmphasis"/>
+          <w:b/>
+          <w:color w:val="auto"/>
+          <w:highlight w:val="yellow"/>
+        </w:rPr>
+        <w:t>link</w:t>
+      </w:r>
+      <w:proofErr w:type="gramEnd"/>
+      <w:r>
+        <w:rPr>
+          <w:rStyle w:val="SubtleEmphasis"/>
+          <w:b/>
+          <w:color w:val="auto"/>
+          <w:highlight w:val="yellow"/>
+        </w:rPr>
+        <w:t xml:space="preserve"> to them. Common practice is to keep those links active at least one year after the publication of the thesis.</w:t>
       </w:r>
     </w:p>
     <w:sectPr>
@@ -20888,8 +23048,10 @@
     <w:rsid w:val="00953985"/>
     <w:rsid w:val="009F20F3"/>
     <w:rsid w:val="00A13792"/>
+    <w:rsid w:val="00A24CB1"/>
     <w:rsid w:val="00A60732"/>
     <w:rsid w:val="00A646F5"/>
+    <w:rsid w:val="00A90745"/>
     <w:rsid w:val="00AA77D9"/>
     <w:rsid w:val="00B36F23"/>
     <w:rsid w:val="00B37AB3"/>
@@ -20900,6 +23062,7 @@
     <w:rsid w:val="00D056E1"/>
     <w:rsid w:val="00DD5890"/>
     <w:rsid w:val="00E13E94"/>
+    <w:rsid w:val="00E764EA"/>
     <w:rsid w:val="00E858CD"/>
     <w:rsid w:val="00E86D88"/>
     <w:rsid w:val="00E978A2"/>
@@ -21937,30 +24100,6 @@
 </file>
 
 <file path=customXml/item2.xml><?xml version="1.0" encoding="utf-8"?>
-<?mso-contentType ?>
-<FormTemplates xmlns="http://schemas.microsoft.com/sharepoint/v3/contenttype/forms">
-  <Display>DocumentLibraryForm</Display>
-  <Edit>DocumentLibraryForm</Edit>
-  <New>DocumentLibraryForm</New>
-</FormTemplates>
-</file>
-
-<file path=customXml/item3.xml><?xml version="1.0" encoding="utf-8"?>
-<p:properties xmlns:p="http://schemas.microsoft.com/office/2006/metadata/properties" xmlns:xsi="http://www.w3.org/2001/XMLSchema-instance" xmlns:pc="http://schemas.microsoft.com/office/infopath/2007/PartnerControls">
-  <documentManagement>
-    <IconOverlay xmlns="http://schemas.microsoft.com/sharepoint/v4" xsi:nil="true"/>
-    <TaxCatchAll xmlns="128482ec-0431-40d5-ab26-89ea2a4f3ccd" xsi:nil="true"/>
-    <m99485b88215436a82099f8287cba0b0 xmlns="128482ec-0431-40d5-ab26-89ea2a4f3ccd">
-      <Terms xmlns="http://schemas.microsoft.com/office/infopath/2007/PartnerControls"/>
-    </m99485b88215436a82099f8287cba0b0>
-    <lcf76f155ced4ddcb4097134ff3c332f xmlns="60eb0cf4-ae2a-4762-800a-cb593b869ecb">
-      <Terms xmlns="http://schemas.microsoft.com/office/infopath/2007/PartnerControls"/>
-    </lcf76f155ced4ddcb4097134ff3c332f>
-  </documentManagement>
-</p:properties>
-</file>
-
-<file path=customXml/item4.xml><?xml version="1.0" encoding="utf-8"?>
 <b:Sources xmlns:b="http://schemas.openxmlformats.org/officeDocument/2006/bibliography" xmlns="http://schemas.openxmlformats.org/officeDocument/2006/bibliography" SelectedStyle="\APASixthEditionOfficeOnline.xsl" StyleName="APA" Version="6">
   <b:Source>
     <b:Tag>Nvi</b:Tag>
@@ -22051,6 +24190,30 @@
 </b:Sources>
 </file>
 
+<file path=customXml/item3.xml><?xml version="1.0" encoding="utf-8"?>
+<p:properties xmlns:p="http://schemas.microsoft.com/office/2006/metadata/properties" xmlns:xsi="http://www.w3.org/2001/XMLSchema-instance" xmlns:pc="http://schemas.microsoft.com/office/infopath/2007/PartnerControls">
+  <documentManagement>
+    <IconOverlay xmlns="http://schemas.microsoft.com/sharepoint/v4" xsi:nil="true"/>
+    <TaxCatchAll xmlns="128482ec-0431-40d5-ab26-89ea2a4f3ccd" xsi:nil="true"/>
+    <m99485b88215436a82099f8287cba0b0 xmlns="128482ec-0431-40d5-ab26-89ea2a4f3ccd">
+      <Terms xmlns="http://schemas.microsoft.com/office/infopath/2007/PartnerControls"/>
+    </m99485b88215436a82099f8287cba0b0>
+    <lcf76f155ced4ddcb4097134ff3c332f xmlns="60eb0cf4-ae2a-4762-800a-cb593b869ecb">
+      <Terms xmlns="http://schemas.microsoft.com/office/infopath/2007/PartnerControls"/>
+    </lcf76f155ced4ddcb4097134ff3c332f>
+  </documentManagement>
+</p:properties>
+</file>
+
+<file path=customXml/item4.xml><?xml version="1.0" encoding="utf-8"?>
+<?mso-contentType ?>
+<FormTemplates xmlns="http://schemas.microsoft.com/sharepoint/v3/contenttype/forms">
+  <Display>DocumentLibraryForm</Display>
+  <Edit>DocumentLibraryForm</Edit>
+  <New>DocumentLibraryForm</New>
+</FormTemplates>
+</file>
+
 <file path=customXml/itemProps1.xml><?xml version="1.0" encoding="utf-8"?>
 <ds:datastoreItem xmlns:ds="http://schemas.openxmlformats.org/officeDocument/2006/customXml" ds:itemID="{6AD6E667-9FE3-44F6-AA83-894C6D5E44A5}">
   <ds:schemaRefs>
@@ -22073,9 +24236,9 @@
 </file>
 
 <file path=customXml/itemProps2.xml><?xml version="1.0" encoding="utf-8"?>
-<ds:datastoreItem xmlns:ds="http://schemas.openxmlformats.org/officeDocument/2006/customXml" ds:itemID="{5EBBBFF2-2B1E-4E2A-81ED-02FB13488392}">
+<ds:datastoreItem xmlns:ds="http://schemas.openxmlformats.org/officeDocument/2006/customXml" ds:itemID="{E4C9E01E-5175-4219-A65E-6BCCBFE32822}">
   <ds:schemaRefs>
-    <ds:schemaRef ds:uri="http://schemas.microsoft.com/sharepoint/v3/contenttype/forms"/>
+    <ds:schemaRef ds:uri="http://schemas.openxmlformats.org/officeDocument/2006/bibliography"/>
   </ds:schemaRefs>
 </ds:datastoreItem>
 </file>
@@ -22093,9 +24256,9 @@
 </file>
 
 <file path=customXml/itemProps4.xml><?xml version="1.0" encoding="utf-8"?>
-<ds:datastoreItem xmlns:ds="http://schemas.openxmlformats.org/officeDocument/2006/customXml" ds:itemID="{E4C9E01E-5175-4219-A65E-6BCCBFE32822}">
+<ds:datastoreItem xmlns:ds="http://schemas.openxmlformats.org/officeDocument/2006/customXml" ds:itemID="{5EBBBFF2-2B1E-4E2A-81ED-02FB13488392}">
   <ds:schemaRefs>
-    <ds:schemaRef ds:uri="http://schemas.openxmlformats.org/officeDocument/2006/bibliography"/>
+    <ds:schemaRef ds:uri="http://schemas.microsoft.com/sharepoint/v3/contenttype/forms"/>
   </ds:schemaRefs>
 </ds:datastoreItem>
 </file>
</xml_diff>